<commit_message>
mise à jour docs RGPD
- ajout fiches RGPD CER-SU
- modif mineure dossier CER-SU
!!! Il reste des modifs à effectuer sur les docs d'info pour être MR004-compatible :)
</commit_message>
<xml_diff>
--- a/docs/Dossier CER/CER-Paris-Descartes-simplifié.docx
+++ b/docs/Dossier CER/CER-Paris-Descartes-simplifié.docx
@@ -165,7 +165,30 @@
                 <w:rFonts w:asciiTheme="minorHAnsi" w:hAnsiTheme="minorHAnsi" w:cstheme="minorHAnsi"/>
                 <w:lang w:val="fr-FR"/>
               </w:rPr>
-              <w:t>COVID-19 : étude des liens entre anxiété, humeur et processus cognitifs liés à la motivation</w:t>
+              <w:t>CO</w:t>
+            </w:r>
+            <w:r>
+              <w:rPr>
+                <w:rFonts w:asciiTheme="minorHAnsi" w:hAnsiTheme="minorHAnsi" w:cstheme="minorHAnsi"/>
+                <w:lang w:val="fr-FR"/>
+              </w:rPr>
+              <w:t>GMOOD</w:t>
+            </w:r>
+            <w:r>
+              <w:rPr>
+                <w:rFonts w:asciiTheme="minorHAnsi" w:hAnsiTheme="minorHAnsi" w:cstheme="minorHAnsi"/>
+                <w:lang w:val="fr-FR"/>
+              </w:rPr>
+              <w:t> : étude des liens entre anxiété, humeur et processus cognitifs liés</w:t>
+            </w:r>
+            <w:bookmarkStart w:id="0" w:name="_GoBack"/>
+            <w:bookmarkEnd w:id="0"/>
+            <w:r>
+              <w:rPr>
+                <w:rFonts w:asciiTheme="minorHAnsi" w:hAnsiTheme="minorHAnsi" w:cstheme="minorHAnsi"/>
+                <w:lang w:val="fr-FR"/>
+              </w:rPr>
+              <w:t xml:space="preserve"> à la motivation</w:t>
             </w:r>
             <w:r>
               <w:rPr>
@@ -402,7 +425,23 @@
                 <w:rFonts w:asciiTheme="minorHAnsi" w:hAnsiTheme="minorHAnsi" w:cstheme="minorHAnsi"/>
                 <w:lang w:val="fr-FR"/>
               </w:rPr>
-              <w:t>Motivation Brain Behavior (MBB)</w:t>
+              <w:t xml:space="preserve">Motivation Brain </w:t>
+            </w:r>
+            <w:proofErr w:type="spellStart"/>
+            <w:r>
+              <w:rPr>
+                <w:rFonts w:asciiTheme="minorHAnsi" w:hAnsiTheme="minorHAnsi" w:cstheme="minorHAnsi"/>
+                <w:lang w:val="fr-FR"/>
+              </w:rPr>
+              <w:t>Behavior</w:t>
+            </w:r>
+            <w:proofErr w:type="spellEnd"/>
+            <w:r>
+              <w:rPr>
+                <w:rFonts w:asciiTheme="minorHAnsi" w:hAnsiTheme="minorHAnsi" w:cstheme="minorHAnsi"/>
+                <w:lang w:val="fr-FR"/>
+              </w:rPr>
+              <w:t xml:space="preserve"> (MBB)</w:t>
             </w:r>
           </w:p>
           <w:p>
@@ -589,7 +628,21 @@
               <w:rPr>
                 <w:rFonts w:asciiTheme="minorHAnsi" w:hAnsiTheme="minorHAnsi" w:cstheme="minorHAnsi"/>
               </w:rPr>
-              <w:t>Motivation Brain Behavior (MBB)</w:t>
+              <w:t xml:space="preserve">Motivation Brain </w:t>
+            </w:r>
+            <w:proofErr w:type="spellStart"/>
+            <w:r>
+              <w:rPr>
+                <w:rFonts w:asciiTheme="minorHAnsi" w:hAnsiTheme="minorHAnsi" w:cstheme="minorHAnsi"/>
+              </w:rPr>
+              <w:t>Behavior</w:t>
+            </w:r>
+            <w:proofErr w:type="spellEnd"/>
+            <w:r>
+              <w:rPr>
+                <w:rFonts w:asciiTheme="minorHAnsi" w:hAnsiTheme="minorHAnsi" w:cstheme="minorHAnsi"/>
+              </w:rPr>
+              <w:t xml:space="preserve"> (MBB)</w:t>
             </w:r>
           </w:p>
           <w:p>
@@ -660,7 +713,21 @@
               <w:rPr>
                 <w:rFonts w:asciiTheme="minorHAnsi" w:hAnsiTheme="minorHAnsi" w:cstheme="minorHAnsi"/>
               </w:rPr>
-              <w:t>Motivation Brain Behavior (MBB)</w:t>
+              <w:t xml:space="preserve">Motivation Brain </w:t>
+            </w:r>
+            <w:proofErr w:type="spellStart"/>
+            <w:r>
+              <w:rPr>
+                <w:rFonts w:asciiTheme="minorHAnsi" w:hAnsiTheme="minorHAnsi" w:cstheme="minorHAnsi"/>
+              </w:rPr>
+              <w:t>Behavior</w:t>
+            </w:r>
+            <w:proofErr w:type="spellEnd"/>
+            <w:r>
+              <w:rPr>
+                <w:rFonts w:asciiTheme="minorHAnsi" w:hAnsiTheme="minorHAnsi" w:cstheme="minorHAnsi"/>
+              </w:rPr>
+              <w:t xml:space="preserve"> (MBB)</w:t>
             </w:r>
           </w:p>
           <w:p>
@@ -816,12 +883,21 @@
                 <w:lang w:val="en-US"/>
               </w:rPr>
             </w:pPr>
+            <w:proofErr w:type="spellStart"/>
             <w:r>
               <w:rPr>
                 <w:rFonts w:asciiTheme="minorHAnsi" w:hAnsiTheme="minorHAnsi" w:cstheme="minorHAnsi"/>
                 <w:lang w:val="en-US"/>
               </w:rPr>
-              <w:t>Plateforme PRISME (ICM)</w:t>
+              <w:t>Plateforme</w:t>
+            </w:r>
+            <w:proofErr w:type="spellEnd"/>
+            <w:r>
+              <w:rPr>
+                <w:rFonts w:asciiTheme="minorHAnsi" w:hAnsiTheme="minorHAnsi" w:cstheme="minorHAnsi"/>
+                <w:lang w:val="en-US"/>
+              </w:rPr>
+              <w:t xml:space="preserve"> PRISME (ICM)</w:t>
             </w:r>
           </w:p>
         </w:tc>
@@ -1149,7 +1225,23 @@
                 <w:rFonts w:asciiTheme="minorHAnsi" w:hAnsiTheme="minorHAnsi" w:cstheme="minorHAnsi"/>
                 <w:lang w:val="fr-FR"/>
               </w:rPr>
-              <w:t xml:space="preserve"> personnel du/de la participant·e, à son domicile</w:t>
+              <w:t xml:space="preserve"> personnel du/de la </w:t>
+            </w:r>
+            <w:proofErr w:type="spellStart"/>
+            <w:r>
+              <w:rPr>
+                <w:rFonts w:asciiTheme="minorHAnsi" w:hAnsiTheme="minorHAnsi" w:cstheme="minorHAnsi"/>
+                <w:lang w:val="fr-FR"/>
+              </w:rPr>
+              <w:t>participant·e</w:t>
+            </w:r>
+            <w:proofErr w:type="spellEnd"/>
+            <w:r>
+              <w:rPr>
+                <w:rFonts w:asciiTheme="minorHAnsi" w:hAnsiTheme="minorHAnsi" w:cstheme="minorHAnsi"/>
+                <w:lang w:val="fr-FR"/>
+              </w:rPr>
+              <w:t>, à son domicile</w:t>
             </w:r>
             <w:r>
               <w:rPr>
@@ -1297,7 +1389,21 @@
         <w:rPr>
           <w:rFonts w:asciiTheme="minorHAnsi" w:hAnsiTheme="minorHAnsi" w:cstheme="minorHAnsi"/>
         </w:rPr>
-        <w:t xml:space="preserve">has started on the 11th of March 2020, and is expected to last at least until the 18th of May 2020. This implies that many people are staying at home, in a situation of partial social isolation. In turn, this may induce psychological distress, which may result in elevated anxiety and/or depressed mood. </w:t>
+        <w:t xml:space="preserve">has started on the 11th of March 2020, and </w:t>
+      </w:r>
+      <w:proofErr w:type="gramStart"/>
+      <w:r>
+        <w:rPr>
+          <w:rFonts w:asciiTheme="minorHAnsi" w:hAnsiTheme="minorHAnsi" w:cstheme="minorHAnsi"/>
+        </w:rPr>
+        <w:t>is expected</w:t>
+      </w:r>
+      <w:proofErr w:type="gramEnd"/>
+      <w:r>
+        <w:rPr>
+          <w:rFonts w:asciiTheme="minorHAnsi" w:hAnsiTheme="minorHAnsi" w:cstheme="minorHAnsi"/>
+        </w:rPr>
+        <w:t xml:space="preserve"> to last at least until the 18th of May 2020. This implies that many people are staying at home, in a situation of partial social isolation. In turn, this may induce psychological distress, which may result in elevated anxiety and/or depressed mood. </w:t>
       </w:r>
     </w:p>
     <w:p>
@@ -1494,7 +1600,21 @@
         <w:rPr>
           <w:rFonts w:asciiTheme="minorHAnsi" w:hAnsiTheme="minorHAnsi" w:cstheme="minorHAnsi"/>
         </w:rPr>
-        <w:t xml:space="preserve">period and beyond. Each participant will log in an online web testing platform (see below) according to pre-defined schedule (see below). Each testing session comprises three different cognitive tests </w:t>
+        <w:t xml:space="preserve">period and beyond. Each participant will log in an online </w:t>
+      </w:r>
+      <w:proofErr w:type="gramStart"/>
+      <w:r>
+        <w:rPr>
+          <w:rFonts w:asciiTheme="minorHAnsi" w:hAnsiTheme="minorHAnsi" w:cstheme="minorHAnsi"/>
+        </w:rPr>
+        <w:t>web testing</w:t>
+      </w:r>
+      <w:proofErr w:type="gramEnd"/>
+      <w:r>
+        <w:rPr>
+          <w:rFonts w:asciiTheme="minorHAnsi" w:hAnsiTheme="minorHAnsi" w:cstheme="minorHAnsi"/>
+        </w:rPr>
+        <w:t xml:space="preserve"> platform (see below) according to pre-defined schedule (see below). Each testing session comprises three different cognitive tests </w:t>
       </w:r>
       <w:r>
         <w:rPr>
@@ -1563,7 +1683,21 @@
         <w:rPr>
           <w:rFonts w:asciiTheme="minorHAnsi" w:hAnsiTheme="minorHAnsi" w:cstheme="minorHAnsi"/>
         </w:rPr>
-        <w:t>Note: we will need to contact each participant by email according to the testing schedule, in order to remind them of the timing of testing session.</w:t>
+        <w:t xml:space="preserve">Note: we will need to contact </w:t>
+      </w:r>
+      <w:proofErr w:type="gramStart"/>
+      <w:r>
+        <w:rPr>
+          <w:rFonts w:asciiTheme="minorHAnsi" w:hAnsiTheme="minorHAnsi" w:cstheme="minorHAnsi"/>
+        </w:rPr>
+        <w:t>each participant by email according to the testing schedule, in order to remind them</w:t>
+      </w:r>
+      <w:proofErr w:type="gramEnd"/>
+      <w:r>
+        <w:rPr>
+          <w:rFonts w:asciiTheme="minorHAnsi" w:hAnsiTheme="minorHAnsi" w:cstheme="minorHAnsi"/>
+        </w:rPr>
+        <w:t xml:space="preserve"> of the timing of testing session.</w:t>
       </w:r>
     </w:p>
     <w:p>
@@ -1642,7 +1776,21 @@
         <w:rPr>
           <w:rFonts w:asciiTheme="minorHAnsi" w:hAnsiTheme="minorHAnsi" w:cstheme="minorHAnsi"/>
         </w:rPr>
-        <w:t>Self-control refers to the ability to regulate one’s actions, thoughts and emotions. Stimuli that evoke emotions attract our attention more rapidly and more efficiently that “neutral” stimuli. Although this attentional bias towards emotional objects may provide some evolutionary advantage on average, it may also impair adapted cognition. For example, it may be problematic to be distracted by an emotional stimulus rather than prioritize the attentional processing of an information that is relevant to one’s current goal. In other words, emotional content is only advantageous or beneficial if it prioritizes the processing of a stimulus that is relevant for the one’s current goal. However, the voluntary control of this emotional bias may be difficult, and hence demand an increased allocation of attentional resources. Our working hypothesis here is that this control results from a motivational arbitrage between the cost of cognitive effort and the ensuing benefit.</w:t>
+        <w:t xml:space="preserve">Self-control refers to the ability to regulate one’s actions, thoughts and emotions. Stimuli that evoke emotions attract our attention more rapidly and more efficiently that “neutral” stimuli. Although this attentional bias towards emotional objects may provide some evolutionary advantage on average, it may also impair adapted cognition. For example, it may be problematic to </w:t>
+      </w:r>
+      <w:proofErr w:type="gramStart"/>
+      <w:r>
+        <w:rPr>
+          <w:rFonts w:asciiTheme="minorHAnsi" w:hAnsiTheme="minorHAnsi" w:cstheme="minorHAnsi"/>
+        </w:rPr>
+        <w:t>be distracted</w:t>
+      </w:r>
+      <w:proofErr w:type="gramEnd"/>
+      <w:r>
+        <w:rPr>
+          <w:rFonts w:asciiTheme="minorHAnsi" w:hAnsiTheme="minorHAnsi" w:cstheme="minorHAnsi"/>
+        </w:rPr>
+        <w:t xml:space="preserve"> by an emotional stimulus rather than prioritize the attentional processing of an information that is relevant to one’s current goal. In other words, emotional content is only advantageous or beneficial if it prioritizes the processing of a stimulus that is relevant for the one’s current goal. However, the voluntary control of this emotional bias may be difficult, and hence demand an increased allocation of attentional resources. Our working hypothesis here is that this control results from a motivational arbitrage between the cost of cognitive effort and the ensuing benefit.</w:t>
       </w:r>
     </w:p>
     <w:p>
@@ -1657,14 +1805,42 @@
         <w:rPr>
           <w:rFonts w:asciiTheme="minorHAnsi" w:hAnsiTheme="minorHAnsi" w:cstheme="minorHAnsi"/>
         </w:rPr>
-        <w:t xml:space="preserve">We use the so-called Rapid Serial Visual Presentation (RSVP) protocol, in which a series of fearful and neutral faces are briefly presented to the participant in a continuous flow. Participants have to detect </w:t>
+        <w:t xml:space="preserve">We use the so-called Rapid Serial Visual Presentation (RSVP) protocol, in which a series of fearful and neutral faces </w:t>
+      </w:r>
+      <w:proofErr w:type="gramStart"/>
+      <w:r>
+        <w:rPr>
+          <w:rFonts w:asciiTheme="minorHAnsi" w:hAnsiTheme="minorHAnsi" w:cstheme="minorHAnsi"/>
+        </w:rPr>
+        <w:t>are briefly presented</w:t>
+      </w:r>
+      <w:proofErr w:type="gramEnd"/>
+      <w:r>
+        <w:rPr>
+          <w:rFonts w:asciiTheme="minorHAnsi" w:hAnsiTheme="minorHAnsi" w:cstheme="minorHAnsi"/>
+        </w:rPr>
+        <w:t xml:space="preserve"> to the participant in a continuous flow. Participants have to detect </w:t>
       </w:r>
       <w:r>
         <w:rPr>
           <w:rFonts w:asciiTheme="minorHAnsi" w:hAnsiTheme="minorHAnsi" w:cstheme="minorHAnsi"/>
         </w:rPr>
         <w:lastRenderedPageBreak/>
-        <w:t>the gender of the “target” face, which is shown right after a “distractor” face that induces an attentional blink. Let</w:t>
+        <w:t xml:space="preserve">the gender of the “target” face, which </w:t>
+      </w:r>
+      <w:proofErr w:type="gramStart"/>
+      <w:r>
+        <w:rPr>
+          <w:rFonts w:asciiTheme="minorHAnsi" w:hAnsiTheme="minorHAnsi" w:cstheme="minorHAnsi"/>
+        </w:rPr>
+        <w:t>is shown</w:t>
+      </w:r>
+      <w:proofErr w:type="gramEnd"/>
+      <w:r>
+        <w:rPr>
+          <w:rFonts w:asciiTheme="minorHAnsi" w:hAnsiTheme="minorHAnsi" w:cstheme="minorHAnsi"/>
+        </w:rPr>
+        <w:t xml:space="preserve"> right after a “distractor” face that induces an attentional blink. Let</w:t>
       </w:r>
       <w:r>
         <w:rPr>
@@ -1790,7 +1966,23 @@
           <w:rFonts w:asciiTheme="minorHAnsi" w:hAnsiTheme="minorHAnsi" w:cstheme="minorHAnsi"/>
           <w:szCs w:val="22"/>
         </w:rPr>
-        <w:t>We expect this test to have good test-retest psychometric properties (in particular: session-to-session spill-over effects should be negligible). Therefore, we set the testing schedule as follows:</w:t>
+        <w:t xml:space="preserve">We expect this test to have good test-retest psychometric properties (in particular: session-to-session </w:t>
+      </w:r>
+      <w:proofErr w:type="gramStart"/>
+      <w:r>
+        <w:rPr>
+          <w:rFonts w:asciiTheme="minorHAnsi" w:hAnsiTheme="minorHAnsi" w:cstheme="minorHAnsi"/>
+          <w:szCs w:val="22"/>
+        </w:rPr>
+        <w:t>spill-over</w:t>
+      </w:r>
+      <w:proofErr w:type="gramEnd"/>
+      <w:r>
+        <w:rPr>
+          <w:rFonts w:asciiTheme="minorHAnsi" w:hAnsiTheme="minorHAnsi" w:cstheme="minorHAnsi"/>
+          <w:szCs w:val="22"/>
+        </w:rPr>
+        <w:t xml:space="preserve"> effects should be negligible). Therefore, we set the testing schedule as follows:</w:t>
       </w:r>
     </w:p>
     <w:p>
@@ -1813,6 +2005,7 @@
         </w:rPr>
         <w:t xml:space="preserve">During </w:t>
       </w:r>
+      <w:proofErr w:type="gramStart"/>
       <w:r>
         <w:rPr>
           <w:rFonts w:asciiTheme="minorHAnsi" w:hAnsiTheme="minorHAnsi" w:cstheme="minorHAnsi"/>
@@ -1831,7 +2024,15 @@
           <w:rFonts w:asciiTheme="minorHAnsi" w:hAnsiTheme="minorHAnsi" w:cstheme="minorHAnsi"/>
           <w:szCs w:val="22"/>
         </w:rPr>
-        <w:t>: every week, with a 4-days testing window (starting each Friday).</w:t>
+        <w:t>:</w:t>
+      </w:r>
+      <w:proofErr w:type="gramEnd"/>
+      <w:r>
+        <w:rPr>
+          <w:rFonts w:asciiTheme="minorHAnsi" w:hAnsiTheme="minorHAnsi" w:cstheme="minorHAnsi"/>
+          <w:szCs w:val="22"/>
+        </w:rPr>
+        <w:t xml:space="preserve"> every week, with a 4-days testing window (starting each Friday).</w:t>
       </w:r>
     </w:p>
     <w:p>
@@ -1854,6 +2055,7 @@
         </w:rPr>
         <w:t xml:space="preserve">Up until one month after the end of </w:t>
       </w:r>
+      <w:proofErr w:type="gramStart"/>
       <w:r>
         <w:rPr>
           <w:rFonts w:asciiTheme="minorHAnsi" w:hAnsiTheme="minorHAnsi" w:cstheme="minorHAnsi"/>
@@ -1872,7 +2074,15 @@
           <w:rFonts w:asciiTheme="minorHAnsi" w:hAnsiTheme="minorHAnsi" w:cstheme="minorHAnsi"/>
           <w:szCs w:val="22"/>
         </w:rPr>
-        <w:t>: every two weeks, with a 4-days testing window (starting each Friday).</w:t>
+        <w:t>:</w:t>
+      </w:r>
+      <w:proofErr w:type="gramEnd"/>
+      <w:r>
+        <w:rPr>
+          <w:rFonts w:asciiTheme="minorHAnsi" w:hAnsiTheme="minorHAnsi" w:cstheme="minorHAnsi"/>
+          <w:szCs w:val="22"/>
+        </w:rPr>
+        <w:t xml:space="preserve"> every two weeks, with a 4-days testing window (starting each Friday).</w:t>
       </w:r>
     </w:p>
     <w:p>
@@ -1895,6 +2105,7 @@
         </w:rPr>
         <w:t xml:space="preserve">Up until four months after the end of </w:t>
       </w:r>
+      <w:proofErr w:type="gramStart"/>
       <w:r>
         <w:rPr>
           <w:rFonts w:asciiTheme="minorHAnsi" w:hAnsiTheme="minorHAnsi" w:cstheme="minorHAnsi"/>
@@ -1913,7 +2124,15 @@
           <w:rFonts w:asciiTheme="minorHAnsi" w:hAnsiTheme="minorHAnsi" w:cstheme="minorHAnsi"/>
           <w:szCs w:val="22"/>
         </w:rPr>
-        <w:t>: every month, with a 4-days testing window (starting each Friday).</w:t>
+        <w:t>:</w:t>
+      </w:r>
+      <w:proofErr w:type="gramEnd"/>
+      <w:r>
+        <w:rPr>
+          <w:rFonts w:asciiTheme="minorHAnsi" w:hAnsiTheme="minorHAnsi" w:cstheme="minorHAnsi"/>
+          <w:szCs w:val="22"/>
+        </w:rPr>
+        <w:t xml:space="preserve"> every month, with a 4-days testing window (starting each Friday).</w:t>
       </w:r>
     </w:p>
     <w:p>
@@ -1928,7 +2147,21 @@
         <w:rPr>
           <w:rFonts w:asciiTheme="minorHAnsi" w:hAnsiTheme="minorHAnsi" w:cstheme="minorHAnsi"/>
         </w:rPr>
-        <w:t>Participants’ financial retribution is a mixture of a base rate salary (8€ per session) plus a performance-dependant bonus (4 trials are randomly selected in each reward condition, yielding a maximal bonus of 8.20€).</w:t>
+        <w:t>Participants’ financial retribution is a mixture of a base rate salary (</w:t>
+      </w:r>
+      <w:proofErr w:type="gramStart"/>
+      <w:r>
+        <w:rPr>
+          <w:rFonts w:asciiTheme="minorHAnsi" w:hAnsiTheme="minorHAnsi" w:cstheme="minorHAnsi"/>
+        </w:rPr>
+        <w:t>8</w:t>
+      </w:r>
+      <w:proofErr w:type="gramEnd"/>
+      <w:r>
+        <w:rPr>
+          <w:rFonts w:asciiTheme="minorHAnsi" w:hAnsiTheme="minorHAnsi" w:cstheme="minorHAnsi"/>
+        </w:rPr>
+        <w:t>€ per session) plus a performance-dependant bonus (4 trials are randomly selected in each reward condition, yielding a maximal bonus of 8.20€).</w:t>
       </w:r>
     </w:p>
     <w:p>
@@ -1995,7 +2228,49 @@
         <w:rPr>
           <w:rFonts w:asciiTheme="minorHAnsi" w:hAnsiTheme="minorHAnsi" w:cstheme="minorHAnsi"/>
         </w:rPr>
-        <w:t>Social cognition refers to the cognitive processes involved in handling social interactions with others. It includes, but is not limited to, (i) the perception, recognition and/or understanding of others’ beliefs, preferences and emotions, and (ii) the ability to influence and/or be influenced by others’ beliefs, preferences and emotions. Let us consider attitudinal traits, such as prudence. From the perspective of decision theory, prudence refers to ones’ subjective attitude towards risk. More precisely, someone prudent is strongly devaluating the prospect of a reward if it associated with a high risk. Here, we focus on (i) peoples’ ability to recognize others’ prudence from their behaviour, and (ii) the attitude alignment that ensues.</w:t>
+        <w:t>Social cognition refers to the cognitive processes involved in handling social interactions with others. It includes, but is not limited to, (</w:t>
+      </w:r>
+      <w:proofErr w:type="spellStart"/>
+      <w:r>
+        <w:rPr>
+          <w:rFonts w:asciiTheme="minorHAnsi" w:hAnsiTheme="minorHAnsi" w:cstheme="minorHAnsi"/>
+        </w:rPr>
+        <w:t>i</w:t>
+      </w:r>
+      <w:proofErr w:type="spellEnd"/>
+      <w:r>
+        <w:rPr>
+          <w:rFonts w:asciiTheme="minorHAnsi" w:hAnsiTheme="minorHAnsi" w:cstheme="minorHAnsi"/>
+        </w:rPr>
+        <w:t xml:space="preserve">) the perception, recognition and/or understanding of others’ beliefs, preferences and emotions, and (ii) the ability to influence and/or </w:t>
+      </w:r>
+      <w:proofErr w:type="gramStart"/>
+      <w:r>
+        <w:rPr>
+          <w:rFonts w:asciiTheme="minorHAnsi" w:hAnsiTheme="minorHAnsi" w:cstheme="minorHAnsi"/>
+        </w:rPr>
+        <w:t>be influenced</w:t>
+      </w:r>
+      <w:proofErr w:type="gramEnd"/>
+      <w:r>
+        <w:rPr>
+          <w:rFonts w:asciiTheme="minorHAnsi" w:hAnsiTheme="minorHAnsi" w:cstheme="minorHAnsi"/>
+        </w:rPr>
+        <w:t xml:space="preserve"> by others’ beliefs, preferences and emotions. Let us consider attitudinal traits, such as prudence. From the perspective of decision theory, prudence refers to ones’ subjective attitude towards risk. More precisely, someone prudent is strongly devaluating the prospect of a reward if it associated with a high risk. Here, we focus on (</w:t>
+      </w:r>
+      <w:proofErr w:type="spellStart"/>
+      <w:r>
+        <w:rPr>
+          <w:rFonts w:asciiTheme="minorHAnsi" w:hAnsiTheme="minorHAnsi" w:cstheme="minorHAnsi"/>
+        </w:rPr>
+        <w:t>i</w:t>
+      </w:r>
+      <w:proofErr w:type="spellEnd"/>
+      <w:r>
+        <w:rPr>
+          <w:rFonts w:asciiTheme="minorHAnsi" w:hAnsiTheme="minorHAnsi" w:cstheme="minorHAnsi"/>
+        </w:rPr>
+        <w:t>) peoples’ ability to recognize others’ prudence from their behaviour, and (ii) the attitude alignment that ensues.</w:t>
       </w:r>
     </w:p>
     <w:p>
@@ -2010,7 +2285,35 @@
         <w:rPr>
           <w:rFonts w:asciiTheme="minorHAnsi" w:hAnsiTheme="minorHAnsi" w:cstheme="minorHAnsi"/>
         </w:rPr>
-        <w:t xml:space="preserve">We adapt a previously published dual computational/empirical test (Devaine and Daunizeau, 2017), that alternates between </w:t>
+        <w:t>We adapt a previously published dual computational/empirical test (</w:t>
+      </w:r>
+      <w:proofErr w:type="spellStart"/>
+      <w:r>
+        <w:rPr>
+          <w:rFonts w:asciiTheme="minorHAnsi" w:hAnsiTheme="minorHAnsi" w:cstheme="minorHAnsi"/>
+        </w:rPr>
+        <w:t>Devaine</w:t>
+      </w:r>
+      <w:proofErr w:type="spellEnd"/>
+      <w:r>
+        <w:rPr>
+          <w:rFonts w:asciiTheme="minorHAnsi" w:hAnsiTheme="minorHAnsi" w:cstheme="minorHAnsi"/>
+        </w:rPr>
+        <w:t xml:space="preserve"> and </w:t>
+      </w:r>
+      <w:proofErr w:type="spellStart"/>
+      <w:r>
+        <w:rPr>
+          <w:rFonts w:asciiTheme="minorHAnsi" w:hAnsiTheme="minorHAnsi" w:cstheme="minorHAnsi"/>
+        </w:rPr>
+        <w:t>Daunizeau</w:t>
+      </w:r>
+      <w:proofErr w:type="spellEnd"/>
+      <w:r>
+        <w:rPr>
+          <w:rFonts w:asciiTheme="minorHAnsi" w:hAnsiTheme="minorHAnsi" w:cstheme="minorHAnsi"/>
+        </w:rPr>
+        <w:t xml:space="preserve">, 2017), that alternates between </w:t>
       </w:r>
       <w:r>
         <w:rPr>
@@ -2049,7 +2352,21 @@
         <w:rPr>
           <w:rFonts w:asciiTheme="minorHAnsi" w:hAnsiTheme="minorHAnsi" w:cstheme="minorHAnsi"/>
         </w:rPr>
-        <w:t xml:space="preserve"> phases, participants are asked to choose between two alternative options, which differ in terms of reward and risk (e.g., 10€ versus 10% chance of winning 100€). These alternatives are matched in terms of expected utility, and involve two different framings: namely: a loss frame and a gain frame. We measure participants’ prudence and framing bias from their choices. In </w:t>
+        <w:t xml:space="preserve"> phases, participants are asked to choose between two alternative options, which differ in terms of reward and risk (e.g., 10€ versus 10% chance of winning 100€). These alternatives </w:t>
+      </w:r>
+      <w:proofErr w:type="gramStart"/>
+      <w:r>
+        <w:rPr>
+          <w:rFonts w:asciiTheme="minorHAnsi" w:hAnsiTheme="minorHAnsi" w:cstheme="minorHAnsi"/>
+        </w:rPr>
+        <w:t>are matched</w:t>
+      </w:r>
+      <w:proofErr w:type="gramEnd"/>
+      <w:r>
+        <w:rPr>
+          <w:rFonts w:asciiTheme="minorHAnsi" w:hAnsiTheme="minorHAnsi" w:cstheme="minorHAnsi"/>
+        </w:rPr>
+        <w:t xml:space="preserve"> in terms of expected utility, and involve two different framings: namely: a loss frame and a gain frame. We measure participants’ prudence and framing bias from their choices. In </w:t>
       </w:r>
       <w:r>
         <w:rPr>
@@ -2062,7 +2379,35 @@
         <w:rPr>
           <w:rFonts w:asciiTheme="minorHAnsi" w:hAnsiTheme="minorHAnsi" w:cstheme="minorHAnsi"/>
         </w:rPr>
-        <w:t xml:space="preserve"> phases, participants have to progressively learn the risk attitude of “dummy participants”, who are presented with similar alternative options. In fact, dummy participants are artificial decision makers that reproduce realistic people behaviour. At each trial, we show participants what options are offered to the dummy</w:t>
+        <w:t xml:space="preserve"> phases, participants have </w:t>
+      </w:r>
+      <w:proofErr w:type="gramStart"/>
+      <w:r>
+        <w:rPr>
+          <w:rFonts w:asciiTheme="minorHAnsi" w:hAnsiTheme="minorHAnsi" w:cstheme="minorHAnsi"/>
+        </w:rPr>
+        <w:t>to progressively learn</w:t>
+      </w:r>
+      <w:proofErr w:type="gramEnd"/>
+      <w:r>
+        <w:rPr>
+          <w:rFonts w:asciiTheme="minorHAnsi" w:hAnsiTheme="minorHAnsi" w:cstheme="minorHAnsi"/>
+        </w:rPr>
+        <w:t xml:space="preserve"> the risk attitude of “dummy participants”, who are presented with similar alternative options. In fact, dummy participants are artificial decision makers that reproduce realistic people behaviour. At each trial, we show participants what options </w:t>
+      </w:r>
+      <w:proofErr w:type="gramStart"/>
+      <w:r>
+        <w:rPr>
+          <w:rFonts w:asciiTheme="minorHAnsi" w:hAnsiTheme="minorHAnsi" w:cstheme="minorHAnsi"/>
+        </w:rPr>
+        <w:t>are offered</w:t>
+      </w:r>
+      <w:proofErr w:type="gramEnd"/>
+      <w:r>
+        <w:rPr>
+          <w:rFonts w:asciiTheme="minorHAnsi" w:hAnsiTheme="minorHAnsi" w:cstheme="minorHAnsi"/>
+        </w:rPr>
+        <w:t xml:space="preserve"> to the dummy</w:t>
       </w:r>
       <w:r>
         <w:rPr>
@@ -2165,7 +2510,23 @@
           <w:rFonts w:asciiTheme="minorHAnsi" w:hAnsiTheme="minorHAnsi" w:cstheme="minorHAnsi"/>
           <w:szCs w:val="22"/>
         </w:rPr>
-        <w:t xml:space="preserve">The social condition comprises 5 </w:t>
+        <w:t xml:space="preserve">The social condition comprises </w:t>
+      </w:r>
+      <w:proofErr w:type="gramStart"/>
+      <w:r>
+        <w:rPr>
+          <w:rFonts w:asciiTheme="minorHAnsi" w:hAnsiTheme="minorHAnsi" w:cstheme="minorHAnsi"/>
+          <w:szCs w:val="22"/>
+        </w:rPr>
+        <w:t>5</w:t>
+      </w:r>
+      <w:proofErr w:type="gramEnd"/>
+      <w:r>
+        <w:rPr>
+          <w:rFonts w:asciiTheme="minorHAnsi" w:hAnsiTheme="minorHAnsi" w:cstheme="minorHAnsi"/>
+          <w:szCs w:val="22"/>
+        </w:rPr>
+        <w:t xml:space="preserve"> </w:t>
       </w:r>
       <w:r>
         <w:rPr>
@@ -2210,7 +2571,23 @@
           <w:rFonts w:asciiTheme="minorHAnsi" w:hAnsiTheme="minorHAnsi" w:cstheme="minorHAnsi"/>
           <w:szCs w:val="22"/>
         </w:rPr>
-        <w:t xml:space="preserve">phase involves a specific dummy (which is impersonated using a specific name), whose risk attitude varies according to both framing bias and risk devaluation. There are 32 trials per </w:t>
+        <w:t xml:space="preserve">phase involves a specific dummy (which is impersonated using a specific name), </w:t>
+      </w:r>
+      <w:proofErr w:type="gramStart"/>
+      <w:r>
+        <w:rPr>
+          <w:rFonts w:asciiTheme="minorHAnsi" w:hAnsiTheme="minorHAnsi" w:cstheme="minorHAnsi"/>
+          <w:szCs w:val="22"/>
+        </w:rPr>
+        <w:t>whose</w:t>
+      </w:r>
+      <w:proofErr w:type="gramEnd"/>
+      <w:r>
+        <w:rPr>
+          <w:rFonts w:asciiTheme="minorHAnsi" w:hAnsiTheme="minorHAnsi" w:cstheme="minorHAnsi"/>
+          <w:szCs w:val="22"/>
+        </w:rPr>
+        <w:t xml:space="preserve"> risk attitude varies according to both framing bias and risk devaluation. There are 32 trials per </w:t>
       </w:r>
       <w:r>
         <w:rPr>
@@ -2262,7 +2639,23 @@
           <w:rFonts w:asciiTheme="minorHAnsi" w:hAnsiTheme="minorHAnsi" w:cstheme="minorHAnsi"/>
           <w:szCs w:val="22"/>
         </w:rPr>
-        <w:t xml:space="preserve">The non-social control condition comprises only 1 </w:t>
+        <w:t xml:space="preserve">The non-social control condition comprises only </w:t>
+      </w:r>
+      <w:proofErr w:type="gramStart"/>
+      <w:r>
+        <w:rPr>
+          <w:rFonts w:asciiTheme="minorHAnsi" w:hAnsiTheme="minorHAnsi" w:cstheme="minorHAnsi"/>
+          <w:szCs w:val="22"/>
+        </w:rPr>
+        <w:t>1</w:t>
+      </w:r>
+      <w:proofErr w:type="gramEnd"/>
+      <w:r>
+        <w:rPr>
+          <w:rFonts w:asciiTheme="minorHAnsi" w:hAnsiTheme="minorHAnsi" w:cstheme="minorHAnsi"/>
+          <w:szCs w:val="22"/>
+        </w:rPr>
+        <w:t xml:space="preserve"> </w:t>
       </w:r>
       <w:r>
         <w:rPr>
@@ -2291,7 +2684,23 @@
           <w:rFonts w:asciiTheme="minorHAnsi" w:hAnsiTheme="minorHAnsi" w:cstheme="minorHAnsi"/>
           <w:szCs w:val="22"/>
         </w:rPr>
-        <w:t xml:space="preserve"> with the social condition in terms of learning requirements. At each trial, participants are presented with two ecological systems that differ w.r.t. two features (fertility and sensitivity to predators). They then bet on which of these two systems will yield the most offspring. </w:t>
+        <w:t xml:space="preserve"> with the social condition in terms of learning requirements. At each trial, participants </w:t>
+      </w:r>
+      <w:proofErr w:type="gramStart"/>
+      <w:r>
+        <w:rPr>
+          <w:rFonts w:asciiTheme="minorHAnsi" w:hAnsiTheme="minorHAnsi" w:cstheme="minorHAnsi"/>
+          <w:szCs w:val="22"/>
+        </w:rPr>
+        <w:t>are presented</w:t>
+      </w:r>
+      <w:proofErr w:type="gramEnd"/>
+      <w:r>
+        <w:rPr>
+          <w:rFonts w:asciiTheme="minorHAnsi" w:hAnsiTheme="minorHAnsi" w:cstheme="minorHAnsi"/>
+          <w:szCs w:val="22"/>
+        </w:rPr>
+        <w:t xml:space="preserve"> with two ecological systems that differ w.r.t. two features (fertility and sensitivity to predators). They then bet on which of these two systems will yield the most offspring. </w:t>
       </w:r>
       <w:r>
         <w:rPr>
@@ -2307,6 +2716,7 @@
         </w:rPr>
         <w:t xml:space="preserve">hey </w:t>
       </w:r>
+      <w:proofErr w:type="gramStart"/>
       <w:r>
         <w:rPr>
           <w:rFonts w:asciiTheme="minorHAnsi" w:hAnsiTheme="minorHAnsi" w:cstheme="minorHAnsi"/>
@@ -2319,7 +2729,15 @@
           <w:rFonts w:asciiTheme="minorHAnsi" w:hAnsiTheme="minorHAnsi" w:cstheme="minorHAnsi"/>
           <w:szCs w:val="22"/>
         </w:rPr>
-        <w:t xml:space="preserve">then told which ecosystem actually yielded the most offspring. The hidden efficacy of ecosystems is probabilistic, and matched with one of the dummy hidden value function from the social condition. We measure participants’ ability to understand non-social complex systems in terms of their performance (this serves as a control for the corresponding </w:t>
+        <w:t>then told</w:t>
+      </w:r>
+      <w:proofErr w:type="gramEnd"/>
+      <w:r>
+        <w:rPr>
+          <w:rFonts w:asciiTheme="minorHAnsi" w:hAnsiTheme="minorHAnsi" w:cstheme="minorHAnsi"/>
+          <w:szCs w:val="22"/>
+        </w:rPr>
+        <w:t xml:space="preserve"> which ecosystem actually yielded the most offspring. The hidden efficacy of ecosystems is probabilistic, and matched with one of the dummy hidden value function from the social condition. We measure participants’ ability to understand non-social complex systems in terms of their performance (this serves as a control for the corresponding </w:t>
       </w:r>
       <w:r>
         <w:rPr>
@@ -2363,7 +2781,23 @@
           <w:rFonts w:asciiTheme="minorHAnsi" w:hAnsiTheme="minorHAnsi" w:cstheme="minorHAnsi"/>
           <w:szCs w:val="22"/>
         </w:rPr>
-        <w:t>We expect this test to have good test-retest psychometric properties (in particular: session-to-session spill-over effects should be negligible).</w:t>
+        <w:t xml:space="preserve">We expect this test to have good test-retest psychometric properties (in particular: session-to-session </w:t>
+      </w:r>
+      <w:proofErr w:type="gramStart"/>
+      <w:r>
+        <w:rPr>
+          <w:rFonts w:asciiTheme="minorHAnsi" w:hAnsiTheme="minorHAnsi" w:cstheme="minorHAnsi"/>
+          <w:szCs w:val="22"/>
+        </w:rPr>
+        <w:t>spill-over</w:t>
+      </w:r>
+      <w:proofErr w:type="gramEnd"/>
+      <w:r>
+        <w:rPr>
+          <w:rFonts w:asciiTheme="minorHAnsi" w:hAnsiTheme="minorHAnsi" w:cstheme="minorHAnsi"/>
+          <w:szCs w:val="22"/>
+        </w:rPr>
+        <w:t xml:space="preserve"> effects should be negligible).</w:t>
       </w:r>
       <w:r>
         <w:rPr>
@@ -2400,6 +2834,7 @@
         </w:rPr>
         <w:t xml:space="preserve">During </w:t>
       </w:r>
+      <w:proofErr w:type="gramStart"/>
       <w:r>
         <w:rPr>
           <w:rFonts w:asciiTheme="minorHAnsi" w:hAnsiTheme="minorHAnsi" w:cstheme="minorHAnsi"/>
@@ -2418,7 +2853,15 @@
           <w:rFonts w:asciiTheme="minorHAnsi" w:hAnsiTheme="minorHAnsi" w:cstheme="minorHAnsi"/>
           <w:szCs w:val="22"/>
         </w:rPr>
-        <w:t>: every week, with a 4-days testing window (starting each Friday).</w:t>
+        <w:t>:</w:t>
+      </w:r>
+      <w:proofErr w:type="gramEnd"/>
+      <w:r>
+        <w:rPr>
+          <w:rFonts w:asciiTheme="minorHAnsi" w:hAnsiTheme="minorHAnsi" w:cstheme="minorHAnsi"/>
+          <w:szCs w:val="22"/>
+        </w:rPr>
+        <w:t xml:space="preserve"> every week, with a 4-days testing window (starting each Friday).</w:t>
       </w:r>
     </w:p>
     <w:p>
@@ -2441,6 +2884,7 @@
         </w:rPr>
         <w:t xml:space="preserve">Up until one month after the end of </w:t>
       </w:r>
+      <w:proofErr w:type="gramStart"/>
       <w:r>
         <w:rPr>
           <w:rFonts w:asciiTheme="minorHAnsi" w:hAnsiTheme="minorHAnsi" w:cstheme="minorHAnsi"/>
@@ -2459,7 +2903,15 @@
           <w:rFonts w:asciiTheme="minorHAnsi" w:hAnsiTheme="minorHAnsi" w:cstheme="minorHAnsi"/>
           <w:szCs w:val="22"/>
         </w:rPr>
-        <w:t>: every two weeks, with a 4-days testing window (starting each Friday).</w:t>
+        <w:t>:</w:t>
+      </w:r>
+      <w:proofErr w:type="gramEnd"/>
+      <w:r>
+        <w:rPr>
+          <w:rFonts w:asciiTheme="minorHAnsi" w:hAnsiTheme="minorHAnsi" w:cstheme="minorHAnsi"/>
+          <w:szCs w:val="22"/>
+        </w:rPr>
+        <w:t xml:space="preserve"> every two weeks, with a 4-days testing window (starting each Friday).</w:t>
       </w:r>
     </w:p>
     <w:p>
@@ -2482,6 +2934,7 @@
         </w:rPr>
         <w:t xml:space="preserve">Up until four months after the end of </w:t>
       </w:r>
+      <w:proofErr w:type="gramStart"/>
       <w:r>
         <w:rPr>
           <w:rFonts w:asciiTheme="minorHAnsi" w:hAnsiTheme="minorHAnsi" w:cstheme="minorHAnsi"/>
@@ -2500,7 +2953,15 @@
           <w:rFonts w:asciiTheme="minorHAnsi" w:hAnsiTheme="minorHAnsi" w:cstheme="minorHAnsi"/>
           <w:szCs w:val="22"/>
         </w:rPr>
-        <w:t>: every month, with a 4-days testing window (starting each Friday).</w:t>
+        <w:t>:</w:t>
+      </w:r>
+      <w:proofErr w:type="gramEnd"/>
+      <w:r>
+        <w:rPr>
+          <w:rFonts w:asciiTheme="minorHAnsi" w:hAnsiTheme="minorHAnsi" w:cstheme="minorHAnsi"/>
+          <w:szCs w:val="22"/>
+        </w:rPr>
+        <w:t xml:space="preserve"> every month, with a 4-days testing window (starting each Friday).</w:t>
       </w:r>
     </w:p>
     <w:p>
@@ -2515,7 +2976,21 @@
         <w:rPr>
           <w:rFonts w:asciiTheme="minorHAnsi" w:hAnsiTheme="minorHAnsi" w:cstheme="minorHAnsi"/>
         </w:rPr>
-        <w:t xml:space="preserve">Participants’ financial retribution is a mixture of a base rate salary (8€ per session) plus a performance-dependant bonus in </w:t>
+        <w:t>Participants’ financial retribution is a mixture of a base rate salary (</w:t>
+      </w:r>
+      <w:proofErr w:type="gramStart"/>
+      <w:r>
+        <w:rPr>
+          <w:rFonts w:asciiTheme="minorHAnsi" w:hAnsiTheme="minorHAnsi" w:cstheme="minorHAnsi"/>
+        </w:rPr>
+        <w:t>8</w:t>
+      </w:r>
+      <w:proofErr w:type="gramEnd"/>
+      <w:r>
+        <w:rPr>
+          <w:rFonts w:asciiTheme="minorHAnsi" w:hAnsiTheme="minorHAnsi" w:cstheme="minorHAnsi"/>
+        </w:rPr>
+        <w:t xml:space="preserve">€ per session) plus a performance-dependant bonus in </w:t>
       </w:r>
       <w:r>
         <w:rPr>
@@ -2634,14 +3109,39 @@
           <w:rFonts w:asciiTheme="minorHAnsi" w:hAnsiTheme="minorHAnsi" w:cstheme="minorHAnsi"/>
           <w:szCs w:val="22"/>
         </w:rPr>
-        <w:t>ed parformance</w:t>
-      </w:r>
-      <w:r>
-        <w:rPr>
-          <w:rFonts w:asciiTheme="minorHAnsi" w:hAnsiTheme="minorHAnsi" w:cstheme="minorHAnsi"/>
-          <w:szCs w:val="22"/>
-        </w:rPr>
-        <w:t xml:space="preserve">, in the sense that it determines one’s perceived best trade-off between reward and effort costs. Importantly, when acquiring a new skill or engaging in a new task, self-efficacy has to learned. Such self-efficacy learning may be prone to cognitive biases when acquiring a new skill. In particular, people may overweigh successes when compared to failures (optimism bias), neglect prediction errors (confirmatory biases), or report elevated levels of confidence (overconfidence bias). Here, we study the determinants of self-efficacy learning, in terms of either external feedbacks (regarding one’s objective performance in a task) or </w:t>
+        <w:t xml:space="preserve">ed </w:t>
+      </w:r>
+      <w:proofErr w:type="spellStart"/>
+      <w:r>
+        <w:rPr>
+          <w:rFonts w:asciiTheme="minorHAnsi" w:hAnsiTheme="minorHAnsi" w:cstheme="minorHAnsi"/>
+          <w:szCs w:val="22"/>
+        </w:rPr>
+        <w:t>parformance</w:t>
+      </w:r>
+      <w:proofErr w:type="spellEnd"/>
+      <w:r>
+        <w:rPr>
+          <w:rFonts w:asciiTheme="minorHAnsi" w:hAnsiTheme="minorHAnsi" w:cstheme="minorHAnsi"/>
+          <w:szCs w:val="22"/>
+        </w:rPr>
+        <w:t xml:space="preserve">, in the sense that it determines </w:t>
+      </w:r>
+      <w:proofErr w:type="gramStart"/>
+      <w:r>
+        <w:rPr>
+          <w:rFonts w:asciiTheme="minorHAnsi" w:hAnsiTheme="minorHAnsi" w:cstheme="minorHAnsi"/>
+          <w:szCs w:val="22"/>
+        </w:rPr>
+        <w:t>one’s</w:t>
+      </w:r>
+      <w:proofErr w:type="gramEnd"/>
+      <w:r>
+        <w:rPr>
+          <w:rFonts w:asciiTheme="minorHAnsi" w:hAnsiTheme="minorHAnsi" w:cstheme="minorHAnsi"/>
+          <w:szCs w:val="22"/>
+        </w:rPr>
+        <w:t xml:space="preserve"> perceived best trade-off between reward and effort costs. Importantly, when acquiring a new skill or engaging in a new task, self-efficacy has to learned. Such self-efficacy learning may be prone to cognitive biases when acquiring a new skill. In particular, people may overweigh successes when compared to failures (optimism bias), neglect prediction errors (confirmatory biases), or report elevated levels of confidence (overconfidence bias). Here, we study the determinants of self-efficacy learning, in terms of either external feedbacks (regarding one’s objective performance in a task) or </w:t>
       </w:r>
       <w:r>
         <w:rPr>
@@ -2667,7 +3167,47 @@
           <w:rFonts w:asciiTheme="minorHAnsi" w:hAnsiTheme="minorHAnsi" w:cstheme="minorHAnsi"/>
           <w:szCs w:val="22"/>
         </w:rPr>
-        <w:t>We use a simple short-term memory task that is adapted from the “Memory” game, in which people must learn the location of pairs of twin items within a 4x4 grid of cards. The pairs are presented sequentially at a rate of one pair per second. On each trial, participants are given a target number of pairs to remember to win a bonus for that trial. Participants can choose to see one presentation of all the pairs (a so-called “flip”) as many times as they choose during a trial (</w:t>
+        <w:t xml:space="preserve">We use a simple short-term memory task that is adapted from the “Memory” game, in which people must learn the location of pairs of twin items within a 4x4 grid of cards. The pairs </w:t>
+      </w:r>
+      <w:proofErr w:type="gramStart"/>
+      <w:r>
+        <w:rPr>
+          <w:rFonts w:asciiTheme="minorHAnsi" w:hAnsiTheme="minorHAnsi" w:cstheme="minorHAnsi"/>
+          <w:szCs w:val="22"/>
+        </w:rPr>
+        <w:t>are presented</w:t>
+      </w:r>
+      <w:proofErr w:type="gramEnd"/>
+      <w:r>
+        <w:rPr>
+          <w:rFonts w:asciiTheme="minorHAnsi" w:hAnsiTheme="minorHAnsi" w:cstheme="minorHAnsi"/>
+          <w:szCs w:val="22"/>
+        </w:rPr>
+        <w:t xml:space="preserve"> sequentially at a rate of one pair per second. On each trial, participants </w:t>
+      </w:r>
+      <w:proofErr w:type="gramStart"/>
+      <w:r>
+        <w:rPr>
+          <w:rFonts w:asciiTheme="minorHAnsi" w:hAnsiTheme="minorHAnsi" w:cstheme="minorHAnsi"/>
+          <w:szCs w:val="22"/>
+        </w:rPr>
+        <w:t>are given</w:t>
+      </w:r>
+      <w:proofErr w:type="gramEnd"/>
+      <w:r>
+        <w:rPr>
+          <w:rFonts w:asciiTheme="minorHAnsi" w:hAnsiTheme="minorHAnsi" w:cstheme="minorHAnsi"/>
+          <w:szCs w:val="22"/>
+        </w:rPr>
+        <w:t xml:space="preserve"> a target number of pairs to remember to win a bonus for that trial. Participants can choose to see one presentation of all the pairs (a so-called “flip”) as many times as they choose during a </w:t>
+      </w:r>
+      <w:proofErr w:type="gramStart"/>
+      <w:r>
+        <w:rPr>
+          <w:rFonts w:asciiTheme="minorHAnsi" w:hAnsiTheme="minorHAnsi" w:cstheme="minorHAnsi"/>
+          <w:szCs w:val="22"/>
+        </w:rPr>
+        <w:t>trial (</w:t>
       </w:r>
       <w:r>
         <w:rPr>
@@ -2678,6 +3218,7 @@
         </w:rPr>
         <w:t>encoding</w:t>
       </w:r>
+      <w:proofErr w:type="gramEnd"/>
       <w:r>
         <w:rPr>
           <w:rFonts w:asciiTheme="minorHAnsi" w:hAnsiTheme="minorHAnsi" w:cstheme="minorHAnsi"/>
@@ -2699,7 +3240,39 @@
           <w:rFonts w:asciiTheme="minorHAnsi" w:hAnsiTheme="minorHAnsi" w:cstheme="minorHAnsi"/>
           <w:szCs w:val="22"/>
         </w:rPr>
-        <w:t xml:space="preserve"> phase), up to the target number of pairs for that trial. Before, they are provided with their objective performance, they then are sked to provide their confidence level in reaching the target performance level. Additionally, prior to the encoding phase, participants are asked to report the number of ‘flips’ of the 4x4 grid they believe they would need to achieve the target score for that trial. Finally, on certain trials, participants will not be required to complete the recall phase and instead simply report how confident they are that they would have achieved the target score. </w:t>
+        <w:t xml:space="preserve"> phase), up to the target number of pairs for that trial. Before, they </w:t>
+      </w:r>
+      <w:proofErr w:type="gramStart"/>
+      <w:r>
+        <w:rPr>
+          <w:rFonts w:asciiTheme="minorHAnsi" w:hAnsiTheme="minorHAnsi" w:cstheme="minorHAnsi"/>
+          <w:szCs w:val="22"/>
+        </w:rPr>
+        <w:t>are provided</w:t>
+      </w:r>
+      <w:proofErr w:type="gramEnd"/>
+      <w:r>
+        <w:rPr>
+          <w:rFonts w:asciiTheme="minorHAnsi" w:hAnsiTheme="minorHAnsi" w:cstheme="minorHAnsi"/>
+          <w:szCs w:val="22"/>
+        </w:rPr>
+        <w:t xml:space="preserve"> with their objective performance, they then are sked to provide their confidence level in reaching the target performance level. Additionally, prior to the encoding phase, participants are asked to report the number of ‘flips’ of the 4x4 grid they believe they would need to achieve the target score for that trial. Finally, on certain trials, participants </w:t>
+      </w:r>
+      <w:proofErr w:type="gramStart"/>
+      <w:r>
+        <w:rPr>
+          <w:rFonts w:asciiTheme="minorHAnsi" w:hAnsiTheme="minorHAnsi" w:cstheme="minorHAnsi"/>
+          <w:szCs w:val="22"/>
+        </w:rPr>
+        <w:t>will not be required</w:t>
+      </w:r>
+      <w:proofErr w:type="gramEnd"/>
+      <w:r>
+        <w:rPr>
+          <w:rFonts w:asciiTheme="minorHAnsi" w:hAnsiTheme="minorHAnsi" w:cstheme="minorHAnsi"/>
+          <w:szCs w:val="22"/>
+        </w:rPr>
+        <w:t xml:space="preserve"> to complete the recall phase and instead simply report how confident they are that they would have achieved the target score. </w:t>
       </w:r>
     </w:p>
     <w:p>
@@ -2753,7 +3326,23 @@
           <w:rFonts w:asciiTheme="minorHAnsi" w:hAnsiTheme="minorHAnsi" w:cstheme="minorHAnsi"/>
           <w:szCs w:val="22"/>
         </w:rPr>
-        <w:t>We do not know whether this test possesses good test-retest psychometric properties. In particular, session-to-session spill-over effects may be present, given that participants may have saturated self-efficacy learning over previous sessions.</w:t>
+        <w:t xml:space="preserve">We do not know whether this test possesses good test-retest psychometric properties. In particular, session-to-session </w:t>
+      </w:r>
+      <w:proofErr w:type="gramStart"/>
+      <w:r>
+        <w:rPr>
+          <w:rFonts w:asciiTheme="minorHAnsi" w:hAnsiTheme="minorHAnsi" w:cstheme="minorHAnsi"/>
+          <w:szCs w:val="22"/>
+        </w:rPr>
+        <w:t>spill-over</w:t>
+      </w:r>
+      <w:proofErr w:type="gramEnd"/>
+      <w:r>
+        <w:rPr>
+          <w:rFonts w:asciiTheme="minorHAnsi" w:hAnsiTheme="minorHAnsi" w:cstheme="minorHAnsi"/>
+          <w:szCs w:val="22"/>
+        </w:rPr>
+        <w:t xml:space="preserve"> effects may be present, given that participants may have saturated self-efficacy learning over previous sessions.</w:t>
       </w:r>
       <w:r>
         <w:rPr>
@@ -2790,6 +3379,7 @@
         </w:rPr>
         <w:t xml:space="preserve">During </w:t>
       </w:r>
+      <w:proofErr w:type="gramStart"/>
       <w:r>
         <w:rPr>
           <w:rFonts w:asciiTheme="minorHAnsi" w:hAnsiTheme="minorHAnsi" w:cstheme="minorHAnsi"/>
@@ -2808,7 +3398,15 @@
           <w:rFonts w:asciiTheme="minorHAnsi" w:hAnsiTheme="minorHAnsi" w:cstheme="minorHAnsi"/>
           <w:szCs w:val="22"/>
         </w:rPr>
-        <w:t>: only one session, with a 4-days testing window (starting the first Friday).</w:t>
+        <w:t>:</w:t>
+      </w:r>
+      <w:proofErr w:type="gramEnd"/>
+      <w:r>
+        <w:rPr>
+          <w:rFonts w:asciiTheme="minorHAnsi" w:hAnsiTheme="minorHAnsi" w:cstheme="minorHAnsi"/>
+          <w:szCs w:val="22"/>
+        </w:rPr>
+        <w:t xml:space="preserve"> only one session, with a 4-days testing window (starting the first Friday).</w:t>
       </w:r>
     </w:p>
     <w:p>
@@ -2831,6 +3429,7 @@
         </w:rPr>
         <w:t xml:space="preserve">Up until four months after the end of </w:t>
       </w:r>
+      <w:proofErr w:type="gramStart"/>
       <w:r>
         <w:rPr>
           <w:rFonts w:asciiTheme="minorHAnsi" w:hAnsiTheme="minorHAnsi" w:cstheme="minorHAnsi"/>
@@ -2849,7 +3448,15 @@
           <w:rFonts w:asciiTheme="minorHAnsi" w:hAnsiTheme="minorHAnsi" w:cstheme="minorHAnsi"/>
           <w:szCs w:val="22"/>
         </w:rPr>
-        <w:t>: every month, with a 4-days testing window (starting each Friday).</w:t>
+        <w:t>:</w:t>
+      </w:r>
+      <w:proofErr w:type="gramEnd"/>
+      <w:r>
+        <w:rPr>
+          <w:rFonts w:asciiTheme="minorHAnsi" w:hAnsiTheme="minorHAnsi" w:cstheme="minorHAnsi"/>
+          <w:szCs w:val="22"/>
+        </w:rPr>
+        <w:t xml:space="preserve"> every month, with a 4-days testing window (starting each Friday).</w:t>
       </w:r>
     </w:p>
     <w:p>
@@ -2864,7 +3471,21 @@
         <w:rPr>
           <w:rFonts w:asciiTheme="minorHAnsi" w:hAnsiTheme="minorHAnsi" w:cstheme="minorHAnsi"/>
         </w:rPr>
-        <w:t xml:space="preserve">Participants’ financial remuneration is a mixture of a base rate salary (8€ per session) plus a performance-dependant bonus in </w:t>
+        <w:t>Participants’ financial remuneration is a mixture of a base rate salary (</w:t>
+      </w:r>
+      <w:proofErr w:type="gramStart"/>
+      <w:r>
+        <w:rPr>
+          <w:rFonts w:asciiTheme="minorHAnsi" w:hAnsiTheme="minorHAnsi" w:cstheme="minorHAnsi"/>
+        </w:rPr>
+        <w:t>8</w:t>
+      </w:r>
+      <w:proofErr w:type="gramEnd"/>
+      <w:r>
+        <w:rPr>
+          <w:rFonts w:asciiTheme="minorHAnsi" w:hAnsiTheme="minorHAnsi" w:cstheme="minorHAnsi"/>
+        </w:rPr>
+        <w:t xml:space="preserve">€ per session) plus a performance-dependant bonus in </w:t>
       </w:r>
       <w:r>
         <w:rPr>
@@ -2930,7 +3551,55 @@
           <w:rFonts w:asciiTheme="minorHAnsi" w:hAnsiTheme="minorHAnsi" w:cstheme="minorHAnsi"/>
           <w:szCs w:val="22"/>
         </w:rPr>
-        <w:t xml:space="preserve">After completion of each behavioural session, participants will be asked to answer two quick self-report questionnaires, namely: the HADS (Hospital Anxiety and Depression Scale) and the Starkstein Apathy Scale. In addition, they will be asked to fill-in a self-made questionnaire that evaluates their personal </w:t>
+        <w:t xml:space="preserve">After completion of each behavioural session, participants </w:t>
+      </w:r>
+      <w:proofErr w:type="gramStart"/>
+      <w:r>
+        <w:rPr>
+          <w:rFonts w:asciiTheme="minorHAnsi" w:hAnsiTheme="minorHAnsi" w:cstheme="minorHAnsi"/>
+          <w:szCs w:val="22"/>
+        </w:rPr>
+        <w:t>will be asked</w:t>
+      </w:r>
+      <w:proofErr w:type="gramEnd"/>
+      <w:r>
+        <w:rPr>
+          <w:rFonts w:asciiTheme="minorHAnsi" w:hAnsiTheme="minorHAnsi" w:cstheme="minorHAnsi"/>
+          <w:szCs w:val="22"/>
+        </w:rPr>
+        <w:t xml:space="preserve"> to answer two quick self-report questionnaires, namely: the HADS (Hospital Anxiety and Depression Scale) and the </w:t>
+      </w:r>
+      <w:proofErr w:type="spellStart"/>
+      <w:r>
+        <w:rPr>
+          <w:rFonts w:asciiTheme="minorHAnsi" w:hAnsiTheme="minorHAnsi" w:cstheme="minorHAnsi"/>
+          <w:szCs w:val="22"/>
+        </w:rPr>
+        <w:t>Starkstein</w:t>
+      </w:r>
+      <w:proofErr w:type="spellEnd"/>
+      <w:r>
+        <w:rPr>
+          <w:rFonts w:asciiTheme="minorHAnsi" w:hAnsiTheme="minorHAnsi" w:cstheme="minorHAnsi"/>
+          <w:szCs w:val="22"/>
+        </w:rPr>
+        <w:t xml:space="preserve"> Apathy Scale. In addition, they </w:t>
+      </w:r>
+      <w:proofErr w:type="gramStart"/>
+      <w:r>
+        <w:rPr>
+          <w:rFonts w:asciiTheme="minorHAnsi" w:hAnsiTheme="minorHAnsi" w:cstheme="minorHAnsi"/>
+          <w:szCs w:val="22"/>
+        </w:rPr>
+        <w:t>will be asked</w:t>
+      </w:r>
+      <w:proofErr w:type="gramEnd"/>
+      <w:r>
+        <w:rPr>
+          <w:rFonts w:asciiTheme="minorHAnsi" w:hAnsiTheme="minorHAnsi" w:cstheme="minorHAnsi"/>
+          <w:szCs w:val="22"/>
+        </w:rPr>
+        <w:t xml:space="preserve"> to fill-in a self-made questionnaire that evaluates their personal </w:t>
       </w:r>
       <w:r>
         <w:rPr>
@@ -3111,7 +3780,21 @@
         <w:rPr>
           <w:rFonts w:asciiTheme="minorHAnsi" w:hAnsiTheme="minorHAnsi" w:cstheme="minorHAnsi"/>
         </w:rPr>
-        <w:t>This project proposal does not require participants to leave home and visit the host Institute (ICM, Paris). Rather, they are asked to complete cognitive tests and questionnaires on an online web platform</w:t>
+        <w:t xml:space="preserve">This project proposal does not require participants to leave home and visit the host Institute (ICM, Paris). Rather, they </w:t>
+      </w:r>
+      <w:proofErr w:type="gramStart"/>
+      <w:r>
+        <w:rPr>
+          <w:rFonts w:asciiTheme="minorHAnsi" w:hAnsiTheme="minorHAnsi" w:cstheme="minorHAnsi"/>
+        </w:rPr>
+        <w:t>are asked</w:t>
+      </w:r>
+      <w:proofErr w:type="gramEnd"/>
+      <w:r>
+        <w:rPr>
+          <w:rFonts w:asciiTheme="minorHAnsi" w:hAnsiTheme="minorHAnsi" w:cstheme="minorHAnsi"/>
+        </w:rPr>
+        <w:t xml:space="preserve"> to complete cognitive tests and questionnaires on an online web platform</w:t>
       </w:r>
       <w:r>
         <w:rPr>
@@ -3182,7 +3865,49 @@
           <w:rFonts w:asciiTheme="minorHAnsi" w:hAnsiTheme="minorHAnsi" w:cstheme="minorHAnsi"/>
         </w:rPr>
         <w:lastRenderedPageBreak/>
-        <w:t>Recall that this is an exploratory experiment, which means we have no prior estimate of the effect size for the power analysis. In turn, we cannot derive a formal sample size for the experiment. However, we know that the probability of participants’ drop-out in longitudinal experiments is already high. We also know, previous experience with similar testing conditions, that this drop-out rate is likely to be even higher in the context of online experiments (Klindt et al, 2016). Therefore, our worst-case scenario is that 70% of participants would effectively quit before the end of the experiment, which is why we aim at enrolling 100 participants.</w:t>
+        <w:t xml:space="preserve">Recall that this is an exploratory experiment, which means we have no prior estimate of the effect size for the power analysis. In turn, we cannot derive a formal sample size for the experiment. However, we know that the probability of participants’ </w:t>
+      </w:r>
+      <w:proofErr w:type="gramStart"/>
+      <w:r>
+        <w:rPr>
+          <w:rFonts w:asciiTheme="minorHAnsi" w:hAnsiTheme="minorHAnsi" w:cstheme="minorHAnsi"/>
+        </w:rPr>
+        <w:t>drop-out</w:t>
+      </w:r>
+      <w:proofErr w:type="gramEnd"/>
+      <w:r>
+        <w:rPr>
+          <w:rFonts w:asciiTheme="minorHAnsi" w:hAnsiTheme="minorHAnsi" w:cstheme="minorHAnsi"/>
+        </w:rPr>
+        <w:t xml:space="preserve"> in longitudinal experiments is already high. We also know, previous experience with similar testing conditions, that this </w:t>
+      </w:r>
+      <w:proofErr w:type="gramStart"/>
+      <w:r>
+        <w:rPr>
+          <w:rFonts w:asciiTheme="minorHAnsi" w:hAnsiTheme="minorHAnsi" w:cstheme="minorHAnsi"/>
+        </w:rPr>
+        <w:t>drop-out</w:t>
+      </w:r>
+      <w:proofErr w:type="gramEnd"/>
+      <w:r>
+        <w:rPr>
+          <w:rFonts w:asciiTheme="minorHAnsi" w:hAnsiTheme="minorHAnsi" w:cstheme="minorHAnsi"/>
+        </w:rPr>
+        <w:t xml:space="preserve"> rate is likely to be even higher in the context of online experiments (</w:t>
+      </w:r>
+      <w:proofErr w:type="spellStart"/>
+      <w:r>
+        <w:rPr>
+          <w:rFonts w:asciiTheme="minorHAnsi" w:hAnsiTheme="minorHAnsi" w:cstheme="minorHAnsi"/>
+        </w:rPr>
+        <w:t>Klindt</w:t>
+      </w:r>
+      <w:proofErr w:type="spellEnd"/>
+      <w:r>
+        <w:rPr>
+          <w:rFonts w:asciiTheme="minorHAnsi" w:hAnsiTheme="minorHAnsi" w:cstheme="minorHAnsi"/>
+        </w:rPr>
+        <w:t xml:space="preserve"> et al, 2016). Therefore, our worst-case scenario is that 70% of participants would effectively quit before the end of the experiment, which is why we aim at enrolling 100 participants.</w:t>
       </w:r>
     </w:p>
     <w:p>
@@ -3197,7 +3922,35 @@
         <w:rPr>
           <w:rFonts w:asciiTheme="minorHAnsi" w:hAnsiTheme="minorHAnsi" w:cstheme="minorHAnsi"/>
         </w:rPr>
-        <w:t>The participants will be recruited through RISC (Relais d’Information sur les Sciences de la Cognition: this is a specialised platform on which many people who take part in Cognitive Science experiments of various institutes in Paris are registered)</w:t>
+        <w:t>The participants will be recruited through RISC (</w:t>
+      </w:r>
+      <w:proofErr w:type="spellStart"/>
+      <w:r>
+        <w:rPr>
+          <w:rFonts w:asciiTheme="minorHAnsi" w:hAnsiTheme="minorHAnsi" w:cstheme="minorHAnsi"/>
+        </w:rPr>
+        <w:t>Relais</w:t>
+      </w:r>
+      <w:proofErr w:type="spellEnd"/>
+      <w:r>
+        <w:rPr>
+          <w:rFonts w:asciiTheme="minorHAnsi" w:hAnsiTheme="minorHAnsi" w:cstheme="minorHAnsi"/>
+        </w:rPr>
+        <w:t xml:space="preserve"> </w:t>
+      </w:r>
+      <w:proofErr w:type="spellStart"/>
+      <w:r>
+        <w:rPr>
+          <w:rFonts w:asciiTheme="minorHAnsi" w:hAnsiTheme="minorHAnsi" w:cstheme="minorHAnsi"/>
+        </w:rPr>
+        <w:t>d’Information</w:t>
+      </w:r>
+      <w:proofErr w:type="spellEnd"/>
+      <w:r>
+        <w:rPr>
+          <w:rFonts w:asciiTheme="minorHAnsi" w:hAnsiTheme="minorHAnsi" w:cstheme="minorHAnsi"/>
+        </w:rPr>
+        <w:t xml:space="preserve"> sur les Sciences de la Cognition: this is a specialised platform on which many people who take part in Cognitive Science experiments of various institutes in Paris are registered)</w:t>
       </w:r>
       <w:r>
         <w:rPr>
@@ -3393,7 +4146,23 @@
           <w:rFonts w:asciiTheme="minorHAnsi" w:hAnsiTheme="minorHAnsi" w:cstheme="minorHAnsi"/>
           <w:szCs w:val="22"/>
         </w:rPr>
-        <w:t>Additional performance-based exclusions criteria follow standard international guidelines (Oppenheimer et al., 2009). In particular, participants performing near-chance level on all cognitive tests for more than 95% of the time will be excluded. Also, catch questions (i.e. “If you are paying attention to these questions, please select "A little" as your answer") will be included in one questionnaire. Failing to respond to this question accordingly will result in the exclusion of the participant.</w:t>
+        <w:t xml:space="preserve">Additional performance-based exclusions criteria follow standard international guidelines (Oppenheimer et al., 2009). In particular, participants performing near-chance level on all cognitive tests for more than 95% of the time </w:t>
+      </w:r>
+      <w:proofErr w:type="gramStart"/>
+      <w:r>
+        <w:rPr>
+          <w:rFonts w:asciiTheme="minorHAnsi" w:hAnsiTheme="minorHAnsi" w:cstheme="minorHAnsi"/>
+          <w:szCs w:val="22"/>
+        </w:rPr>
+        <w:t>will be excluded</w:t>
+      </w:r>
+      <w:proofErr w:type="gramEnd"/>
+      <w:r>
+        <w:rPr>
+          <w:rFonts w:asciiTheme="minorHAnsi" w:hAnsiTheme="minorHAnsi" w:cstheme="minorHAnsi"/>
+          <w:szCs w:val="22"/>
+        </w:rPr>
+        <w:t>. Also, catch questions (i.e. “If you are paying attention to these questions, please select "A little" as your answer") will be included in one questionnaire. Failing to respond to this question accordingly will result in the exclusion of the participant.</w:t>
       </w:r>
     </w:p>
     <w:p>
@@ -3408,7 +4177,21 @@
         <w:rPr>
           <w:rFonts w:asciiTheme="minorHAnsi" w:hAnsiTheme="minorHAnsi" w:cstheme="minorHAnsi"/>
         </w:rPr>
-        <w:t>After reading an information sheet describing the purpose and data management of our online study, as well as regarding their financial retribution, participants will be asked to confirm their voluntary consent. In particular, participants will be informed that:</w:t>
+        <w:t xml:space="preserve">After reading an information sheet describing the purpose and data management of our online study, as well as regarding their financial retribution, participants </w:t>
+      </w:r>
+      <w:proofErr w:type="gramStart"/>
+      <w:r>
+        <w:rPr>
+          <w:rFonts w:asciiTheme="minorHAnsi" w:hAnsiTheme="minorHAnsi" w:cstheme="minorHAnsi"/>
+        </w:rPr>
+        <w:t>will be asked</w:t>
+      </w:r>
+      <w:proofErr w:type="gramEnd"/>
+      <w:r>
+        <w:rPr>
+          <w:rFonts w:asciiTheme="minorHAnsi" w:hAnsiTheme="minorHAnsi" w:cstheme="minorHAnsi"/>
+        </w:rPr>
+        <w:t xml:space="preserve"> to confirm their voluntary consent. In particular, participants will be informed that:</w:t>
       </w:r>
     </w:p>
     <w:p>
@@ -3450,7 +4233,23 @@
           <w:rFonts w:asciiTheme="minorHAnsi" w:hAnsiTheme="minorHAnsi" w:cstheme="minorHAnsi"/>
           <w:szCs w:val="22"/>
         </w:rPr>
-        <w:t xml:space="preserve">Any research data that was already collected may still be used, unless the participant request that it is destroyed. However, once unidentifiable data and research results have been communicated (e.g., through academic papers), it will not be possible for them to be destroyed, withdrawn or recalled. </w:t>
+        <w:t xml:space="preserve">Any research data that was already collected may still be used, unless the participant request that it </w:t>
+      </w:r>
+      <w:proofErr w:type="gramStart"/>
+      <w:r>
+        <w:rPr>
+          <w:rFonts w:asciiTheme="minorHAnsi" w:hAnsiTheme="minorHAnsi" w:cstheme="minorHAnsi"/>
+          <w:szCs w:val="22"/>
+        </w:rPr>
+        <w:t>is</w:t>
+      </w:r>
+      <w:proofErr w:type="gramEnd"/>
+      <w:r>
+        <w:rPr>
+          <w:rFonts w:asciiTheme="minorHAnsi" w:hAnsiTheme="minorHAnsi" w:cstheme="minorHAnsi"/>
+          <w:szCs w:val="22"/>
+        </w:rPr>
+        <w:t xml:space="preserve"> destroyed. However, once unidentifiable data and research results have been communicated (e.g., through academic papers), it will not be possible for them to be destroyed, withdrawn or recalled. </w:t>
       </w:r>
     </w:p>
     <w:p>
@@ -3506,7 +4305,23 @@
           <w:rFonts w:asciiTheme="minorHAnsi" w:hAnsiTheme="minorHAnsi" w:cstheme="minorHAnsi"/>
           <w:szCs w:val="22"/>
         </w:rPr>
-        <w:t>They will receive their financial retribution if they complete the study and if their performance exceeds chance level (cf. exclusion criteria; this will be made clearer in the information sheet).</w:t>
+        <w:t xml:space="preserve">They will receive their financial retribution if they complete the study and if their performance exceeds chance level (cf. exclusion criteria; this will </w:t>
+      </w:r>
+      <w:proofErr w:type="gramStart"/>
+      <w:r>
+        <w:rPr>
+          <w:rFonts w:asciiTheme="minorHAnsi" w:hAnsiTheme="minorHAnsi" w:cstheme="minorHAnsi"/>
+          <w:szCs w:val="22"/>
+        </w:rPr>
+        <w:t>be made</w:t>
+      </w:r>
+      <w:proofErr w:type="gramEnd"/>
+      <w:r>
+        <w:rPr>
+          <w:rFonts w:asciiTheme="minorHAnsi" w:hAnsiTheme="minorHAnsi" w:cstheme="minorHAnsi"/>
+          <w:szCs w:val="22"/>
+        </w:rPr>
+        <w:t xml:space="preserve"> clearer in the information sheet).</w:t>
       </w:r>
     </w:p>
     <w:p>
@@ -3541,7 +4356,23 @@
           <w:rFonts w:asciiTheme="minorHAnsi" w:hAnsiTheme="minorHAnsi" w:cstheme="minorHAnsi"/>
           <w:szCs w:val="22"/>
         </w:rPr>
-        <w:t>mail address will be provided).</w:t>
+        <w:t xml:space="preserve">mail address </w:t>
+      </w:r>
+      <w:proofErr w:type="gramStart"/>
+      <w:r>
+        <w:rPr>
+          <w:rFonts w:asciiTheme="minorHAnsi" w:hAnsiTheme="minorHAnsi" w:cstheme="minorHAnsi"/>
+          <w:szCs w:val="22"/>
+        </w:rPr>
+        <w:t>will be provided</w:t>
+      </w:r>
+      <w:proofErr w:type="gramEnd"/>
+      <w:r>
+        <w:rPr>
+          <w:rFonts w:asciiTheme="minorHAnsi" w:hAnsiTheme="minorHAnsi" w:cstheme="minorHAnsi"/>
+          <w:szCs w:val="22"/>
+        </w:rPr>
+        <w:t>).</w:t>
       </w:r>
     </w:p>
     <w:p>
@@ -3562,7 +4393,21 @@
         <w:rPr>
           <w:rFonts w:asciiTheme="minorHAnsi" w:hAnsiTheme="minorHAnsi" w:cstheme="minorHAnsi"/>
         </w:rPr>
-        <w:t xml:space="preserve"> participants will be invited to consult the help and advice </w:t>
+        <w:t xml:space="preserve"> participants </w:t>
+      </w:r>
+      <w:proofErr w:type="gramStart"/>
+      <w:r>
+        <w:rPr>
+          <w:rFonts w:asciiTheme="minorHAnsi" w:hAnsiTheme="minorHAnsi" w:cstheme="minorHAnsi"/>
+        </w:rPr>
+        <w:t>will be invited</w:t>
+      </w:r>
+      <w:proofErr w:type="gramEnd"/>
+      <w:r>
+        <w:rPr>
+          <w:rFonts w:asciiTheme="minorHAnsi" w:hAnsiTheme="minorHAnsi" w:cstheme="minorHAnsi"/>
+        </w:rPr>
+        <w:t xml:space="preserve"> to consult the help and advice </w:t>
       </w:r>
       <w:r>
         <w:rPr>
@@ -3591,8 +4436,6 @@
       <w:r>
         <w:t>in particular:</w:t>
       </w:r>
-      <w:bookmarkStart w:id="0" w:name="_GoBack"/>
-      <w:bookmarkEnd w:id="0"/>
       <w:r>
         <w:rPr>
           <w:rFonts w:asciiTheme="minorHAnsi" w:hAnsiTheme="minorHAnsi" w:cstheme="minorHAnsi"/>
@@ -3676,7 +4519,14 @@
         <w:rPr>
           <w:rFonts w:asciiTheme="minorHAnsi" w:hAnsiTheme="minorHAnsi" w:cstheme="minorHAnsi"/>
         </w:rPr>
-        <w:t xml:space="preserve">All test results and questionnaire data will be collected </w:t>
+        <w:t xml:space="preserve">All test results and questionnaire data </w:t>
+      </w:r>
+      <w:proofErr w:type="gramStart"/>
+      <w:r>
+        <w:rPr>
+          <w:rFonts w:asciiTheme="minorHAnsi" w:hAnsiTheme="minorHAnsi" w:cstheme="minorHAnsi"/>
+        </w:rPr>
+        <w:t xml:space="preserve">will be collected </w:t>
       </w:r>
       <w:r>
         <w:rPr>
@@ -3714,17 +4564,46 @@
         </w:rPr>
         <w:t xml:space="preserve"> database</w:t>
       </w:r>
-      <w:r>
-        <w:rPr>
-          <w:rFonts w:asciiTheme="minorHAnsi" w:hAnsiTheme="minorHAnsi" w:cstheme="minorHAnsi"/>
-        </w:rPr>
-        <w:t xml:space="preserve">. These data will not contain any personal, contact, or directly-identifying information: only </w:t>
-      </w:r>
-      <w:r>
-        <w:rPr>
-          <w:rFonts w:asciiTheme="minorHAnsi" w:hAnsiTheme="minorHAnsi" w:cstheme="minorHAnsi"/>
-        </w:rPr>
-        <w:t>participants’ pseudonymized ID code</w:t>
+      <w:proofErr w:type="gramEnd"/>
+      <w:r>
+        <w:rPr>
+          <w:rFonts w:asciiTheme="minorHAnsi" w:hAnsiTheme="minorHAnsi" w:cstheme="minorHAnsi"/>
+        </w:rPr>
+        <w:t xml:space="preserve">. These data will not contain any personal, contact, or </w:t>
+      </w:r>
+      <w:proofErr w:type="gramStart"/>
+      <w:r>
+        <w:rPr>
+          <w:rFonts w:asciiTheme="minorHAnsi" w:hAnsiTheme="minorHAnsi" w:cstheme="minorHAnsi"/>
+        </w:rPr>
+        <w:t>directly-identifying</w:t>
+      </w:r>
+      <w:proofErr w:type="gramEnd"/>
+      <w:r>
+        <w:rPr>
+          <w:rFonts w:asciiTheme="minorHAnsi" w:hAnsiTheme="minorHAnsi" w:cstheme="minorHAnsi"/>
+        </w:rPr>
+        <w:t xml:space="preserve"> information: only </w:t>
+      </w:r>
+      <w:r>
+        <w:rPr>
+          <w:rFonts w:asciiTheme="minorHAnsi" w:hAnsiTheme="minorHAnsi" w:cstheme="minorHAnsi"/>
+        </w:rPr>
+        <w:t xml:space="preserve">participants’ </w:t>
+      </w:r>
+      <w:proofErr w:type="spellStart"/>
+      <w:r>
+        <w:rPr>
+          <w:rFonts w:asciiTheme="minorHAnsi" w:hAnsiTheme="minorHAnsi" w:cstheme="minorHAnsi"/>
+        </w:rPr>
+        <w:t>pseudonymized</w:t>
+      </w:r>
+      <w:proofErr w:type="spellEnd"/>
+      <w:r>
+        <w:rPr>
+          <w:rFonts w:asciiTheme="minorHAnsi" w:hAnsiTheme="minorHAnsi" w:cstheme="minorHAnsi"/>
+        </w:rPr>
+        <w:t xml:space="preserve"> ID code</w:t>
       </w:r>
       <w:r>
         <w:rPr>
@@ -3778,7 +4657,21 @@
         <w:rPr>
           <w:rFonts w:asciiTheme="minorHAnsi" w:hAnsiTheme="minorHAnsi" w:cstheme="minorHAnsi"/>
         </w:rPr>
-        <w:t xml:space="preserve"> which will be hosted on a separate server managed by the ICM/PRISME facility and whose access will be restricted to the ICM/PRISME staff (excluding the researchers involved in the present project)</w:t>
+        <w:t xml:space="preserve"> which </w:t>
+      </w:r>
+      <w:proofErr w:type="gramStart"/>
+      <w:r>
+        <w:rPr>
+          <w:rFonts w:asciiTheme="minorHAnsi" w:hAnsiTheme="minorHAnsi" w:cstheme="minorHAnsi"/>
+        </w:rPr>
+        <w:t>will be hosted</w:t>
+      </w:r>
+      <w:proofErr w:type="gramEnd"/>
+      <w:r>
+        <w:rPr>
+          <w:rFonts w:asciiTheme="minorHAnsi" w:hAnsiTheme="minorHAnsi" w:cstheme="minorHAnsi"/>
+        </w:rPr>
+        <w:t xml:space="preserve"> on a separate server managed by the ICM/PRISME facility and whose access will be restricted to the ICM/PRISME staff (excluding the researchers involved in the present project)</w:t>
       </w:r>
       <w:r>
         <w:rPr>
@@ -3790,7 +4683,21 @@
         <w:rPr>
           <w:rFonts w:asciiTheme="minorHAnsi" w:hAnsiTheme="minorHAnsi" w:cstheme="minorHAnsi"/>
         </w:rPr>
-        <w:t xml:space="preserve">Upon registration for the study, participant will be given their unique ID code. </w:t>
+        <w:t xml:space="preserve">Upon registration for the study, participant </w:t>
+      </w:r>
+      <w:proofErr w:type="gramStart"/>
+      <w:r>
+        <w:rPr>
+          <w:rFonts w:asciiTheme="minorHAnsi" w:hAnsiTheme="minorHAnsi" w:cstheme="minorHAnsi"/>
+        </w:rPr>
+        <w:t>will be given</w:t>
+      </w:r>
+      <w:proofErr w:type="gramEnd"/>
+      <w:r>
+        <w:rPr>
+          <w:rFonts w:asciiTheme="minorHAnsi" w:hAnsiTheme="minorHAnsi" w:cstheme="minorHAnsi"/>
+        </w:rPr>
+        <w:t xml:space="preserve"> their unique ID code. </w:t>
       </w:r>
       <w:r>
         <w:rPr>
@@ -3820,7 +4727,21 @@
         <w:rPr>
           <w:rFonts w:asciiTheme="minorHAnsi" w:hAnsiTheme="minorHAnsi" w:cstheme="minorHAnsi"/>
         </w:rPr>
-        <w:t xml:space="preserve">data on a daily basis. These data will then be made available to the responsible PI and his collaborators for analysis purposes. </w:t>
+        <w:t xml:space="preserve">data on a daily basis. These data </w:t>
+      </w:r>
+      <w:proofErr w:type="gramStart"/>
+      <w:r>
+        <w:rPr>
+          <w:rFonts w:asciiTheme="minorHAnsi" w:hAnsiTheme="minorHAnsi" w:cstheme="minorHAnsi"/>
+        </w:rPr>
+        <w:t>will then be made</w:t>
+      </w:r>
+      <w:proofErr w:type="gramEnd"/>
+      <w:r>
+        <w:rPr>
+          <w:rFonts w:asciiTheme="minorHAnsi" w:hAnsiTheme="minorHAnsi" w:cstheme="minorHAnsi"/>
+        </w:rPr>
+        <w:t xml:space="preserve"> available to the responsible PI and his collaborators for analysis purposes. </w:t>
       </w:r>
     </w:p>
     <w:p>
@@ -3835,13 +4756,27 @@
         <w:rPr>
           <w:rFonts w:asciiTheme="minorHAnsi" w:hAnsiTheme="minorHAnsi" w:cstheme="minorHAnsi"/>
         </w:rPr>
-        <w:t xml:space="preserve">Personal information including name, contact email address and banking details (which are required for later financial retribution) will be collected upon participants’ registration by the ICM/PRISME platform and stored, along with participants’ de-identified ID code. Importantly, these data will be </w:t>
-      </w:r>
-      <w:r>
-        <w:rPr>
-          <w:rFonts w:asciiTheme="minorHAnsi" w:hAnsiTheme="minorHAnsi" w:cstheme="minorHAnsi"/>
-        </w:rPr>
-        <w:t>managed by, and only by, the ICM/PRISME platform</w:t>
+        <w:t xml:space="preserve">Personal information including name, contact email address and banking details (which are required for later financial retribution) will be collected upon participants’ registration by the ICM/PRISME platform and stored, along with participants’ de-identified ID code. Importantly, these data will </w:t>
+      </w:r>
+      <w:proofErr w:type="gramStart"/>
+      <w:r>
+        <w:rPr>
+          <w:rFonts w:asciiTheme="minorHAnsi" w:hAnsiTheme="minorHAnsi" w:cstheme="minorHAnsi"/>
+        </w:rPr>
+        <w:t xml:space="preserve">be </w:t>
+      </w:r>
+      <w:r>
+        <w:rPr>
+          <w:rFonts w:asciiTheme="minorHAnsi" w:hAnsiTheme="minorHAnsi" w:cstheme="minorHAnsi"/>
+        </w:rPr>
+        <w:t>managed</w:t>
+      </w:r>
+      <w:proofErr w:type="gramEnd"/>
+      <w:r>
+        <w:rPr>
+          <w:rFonts w:asciiTheme="minorHAnsi" w:hAnsiTheme="minorHAnsi" w:cstheme="minorHAnsi"/>
+        </w:rPr>
+        <w:t xml:space="preserve"> by, and only by, the ICM/PRISME platform</w:t>
       </w:r>
       <w:r>
         <w:rPr>
@@ -3853,7 +4788,35 @@
         <w:rPr>
           <w:rFonts w:asciiTheme="minorHAnsi" w:hAnsiTheme="minorHAnsi" w:cstheme="minorHAnsi"/>
         </w:rPr>
-        <w:t xml:space="preserve"> destroyed as soon as it is deemed redundant or irrelevant (typically: one year after completion of the experiment, to allow for late inquiries). This ensures that test results and questionnaire responses cannot be related with identifying data. Data storage will be GDPR-compliant and will follow national regulatory standards, which ensure that the research is conducted in the interest of voluntary participants to the study.</w:t>
+        <w:t xml:space="preserve"> destroyed as soon as it is deemed redundant or irrelevant (typically: one year after completion of the experiment, to allow for late inquiries). This ensures that test results and questionnaire responses </w:t>
+      </w:r>
+      <w:proofErr w:type="gramStart"/>
+      <w:r>
+        <w:rPr>
+          <w:rFonts w:asciiTheme="minorHAnsi" w:hAnsiTheme="minorHAnsi" w:cstheme="minorHAnsi"/>
+        </w:rPr>
+        <w:t>cannot be related</w:t>
+      </w:r>
+      <w:proofErr w:type="gramEnd"/>
+      <w:r>
+        <w:rPr>
+          <w:rFonts w:asciiTheme="minorHAnsi" w:hAnsiTheme="minorHAnsi" w:cstheme="minorHAnsi"/>
+        </w:rPr>
+        <w:t xml:space="preserve"> with identifying data. Data storage will be GDPR-compliant and will follow national regulatory standards, which ensure that the research </w:t>
+      </w:r>
+      <w:proofErr w:type="gramStart"/>
+      <w:r>
+        <w:rPr>
+          <w:rFonts w:asciiTheme="minorHAnsi" w:hAnsiTheme="minorHAnsi" w:cstheme="minorHAnsi"/>
+        </w:rPr>
+        <w:t>is conducted</w:t>
+      </w:r>
+      <w:proofErr w:type="gramEnd"/>
+      <w:r>
+        <w:rPr>
+          <w:rFonts w:asciiTheme="minorHAnsi" w:hAnsiTheme="minorHAnsi" w:cstheme="minorHAnsi"/>
+        </w:rPr>
+        <w:t xml:space="preserve"> in the interest of voluntary participants to the study.</w:t>
       </w:r>
     </w:p>
     <w:p>
@@ -3892,7 +4855,49 @@
         <w:rPr>
           <w:rFonts w:asciiTheme="minorHAnsi" w:hAnsiTheme="minorHAnsi" w:cstheme="minorHAnsi"/>
         </w:rPr>
-        <w:t>The results of this study will be presented during conferences and published in peer-reviewed international scientific journals.  However, no identifying data will ever be revealed, and the anonymity of the participants will always be respected and preserved. Specifically, the data we collect will be shared and held as follows:</w:t>
+        <w:t xml:space="preserve">The results of this study </w:t>
+      </w:r>
+      <w:proofErr w:type="gramStart"/>
+      <w:r>
+        <w:rPr>
+          <w:rFonts w:asciiTheme="minorHAnsi" w:hAnsiTheme="minorHAnsi" w:cstheme="minorHAnsi"/>
+        </w:rPr>
+        <w:t>will be presented during conferences and published in peer-reviewed international scientific journals</w:t>
+      </w:r>
+      <w:proofErr w:type="gramEnd"/>
+      <w:r>
+        <w:rPr>
+          <w:rFonts w:asciiTheme="minorHAnsi" w:hAnsiTheme="minorHAnsi" w:cstheme="minorHAnsi"/>
+        </w:rPr>
+        <w:t xml:space="preserve">.  However, no identifying data </w:t>
+      </w:r>
+      <w:proofErr w:type="gramStart"/>
+      <w:r>
+        <w:rPr>
+          <w:rFonts w:asciiTheme="minorHAnsi" w:hAnsiTheme="minorHAnsi" w:cstheme="minorHAnsi"/>
+        </w:rPr>
+        <w:t>will ever be revealed</w:t>
+      </w:r>
+      <w:proofErr w:type="gramEnd"/>
+      <w:r>
+        <w:rPr>
+          <w:rFonts w:asciiTheme="minorHAnsi" w:hAnsiTheme="minorHAnsi" w:cstheme="minorHAnsi"/>
+        </w:rPr>
+        <w:t xml:space="preserve">, and the anonymity of the participants will always be respected and preserved. Specifically, the data we collect </w:t>
+      </w:r>
+      <w:proofErr w:type="gramStart"/>
+      <w:r>
+        <w:rPr>
+          <w:rFonts w:asciiTheme="minorHAnsi" w:hAnsiTheme="minorHAnsi" w:cstheme="minorHAnsi"/>
+        </w:rPr>
+        <w:t>will be shared and held as follows</w:t>
+      </w:r>
+      <w:proofErr w:type="gramEnd"/>
+      <w:r>
+        <w:rPr>
+          <w:rFonts w:asciiTheme="minorHAnsi" w:hAnsiTheme="minorHAnsi" w:cstheme="minorHAnsi"/>
+        </w:rPr>
+        <w:t>:</w:t>
       </w:r>
     </w:p>
     <w:p>
@@ -3913,7 +4918,23 @@
           <w:rFonts w:asciiTheme="minorHAnsi" w:hAnsiTheme="minorHAnsi" w:cstheme="minorHAnsi"/>
           <w:szCs w:val="22"/>
         </w:rPr>
-        <w:t>In publications, the data will be anonymised, so that participants cannot be identified.</w:t>
+        <w:t xml:space="preserve">In publications, the data </w:t>
+      </w:r>
+      <w:proofErr w:type="gramStart"/>
+      <w:r>
+        <w:rPr>
+          <w:rFonts w:asciiTheme="minorHAnsi" w:hAnsiTheme="minorHAnsi" w:cstheme="minorHAnsi"/>
+          <w:szCs w:val="22"/>
+        </w:rPr>
+        <w:t>will be anonymised</w:t>
+      </w:r>
+      <w:proofErr w:type="gramEnd"/>
+      <w:r>
+        <w:rPr>
+          <w:rFonts w:asciiTheme="minorHAnsi" w:hAnsiTheme="minorHAnsi" w:cstheme="minorHAnsi"/>
+          <w:szCs w:val="22"/>
+        </w:rPr>
+        <w:t>, so that participants cannot be identified.</w:t>
       </w:r>
     </w:p>
     <w:p>
@@ -3934,7 +4955,23 @@
           <w:rFonts w:asciiTheme="minorHAnsi" w:hAnsiTheme="minorHAnsi" w:cstheme="minorHAnsi"/>
           <w:szCs w:val="22"/>
         </w:rPr>
-        <w:t>In database repositories, the data will be pseudonymised (the personal details will be removed and only the ID code will be provided, e.g. 00001232).</w:t>
+        <w:t xml:space="preserve">In database repositories, the data will be </w:t>
+      </w:r>
+      <w:proofErr w:type="spellStart"/>
+      <w:r>
+        <w:rPr>
+          <w:rFonts w:asciiTheme="minorHAnsi" w:hAnsiTheme="minorHAnsi" w:cstheme="minorHAnsi"/>
+          <w:szCs w:val="22"/>
+        </w:rPr>
+        <w:t>pseudonymised</w:t>
+      </w:r>
+      <w:proofErr w:type="spellEnd"/>
+      <w:r>
+        <w:rPr>
+          <w:rFonts w:asciiTheme="minorHAnsi" w:hAnsiTheme="minorHAnsi" w:cstheme="minorHAnsi"/>
+          <w:szCs w:val="22"/>
+        </w:rPr>
+        <w:t xml:space="preserve"> (the personal details will be removed and only the ID code will be provided, e.g. 00001232).</w:t>
       </w:r>
     </w:p>
     <w:p>
@@ -4016,13 +5053,69 @@
         <w:rPr>
           <w:rFonts w:asciiTheme="minorHAnsi" w:hAnsiTheme="minorHAnsi" w:cstheme="minorHAnsi"/>
         </w:rPr>
-        <w:t>We note that our research group has already performed online studies of this sort (see the BRAiN’US project: https://sites.google.com/site/brainusapp/). This project was classified as ‘non interventional’ by the ‘Comité de Protection des Per</w:t>
-      </w:r>
-      <w:r>
-        <w:rPr>
-          <w:rFonts w:asciiTheme="minorHAnsi" w:hAnsiTheme="minorHAnsi" w:cstheme="minorHAnsi"/>
-        </w:rPr>
-        <w:t>sonnes’ (CPP Ile de France -1).</w:t>
+        <w:t xml:space="preserve">We note that our research group has already performed online studies of this sort (see the </w:t>
+      </w:r>
+      <w:proofErr w:type="spellStart"/>
+      <w:r>
+        <w:rPr>
+          <w:rFonts w:asciiTheme="minorHAnsi" w:hAnsiTheme="minorHAnsi" w:cstheme="minorHAnsi"/>
+        </w:rPr>
+        <w:t>BRAiN’US</w:t>
+      </w:r>
+      <w:proofErr w:type="spellEnd"/>
+      <w:r>
+        <w:rPr>
+          <w:rFonts w:asciiTheme="minorHAnsi" w:hAnsiTheme="minorHAnsi" w:cstheme="minorHAnsi"/>
+        </w:rPr>
+        <w:t xml:space="preserve"> project: https://sites.google.com/site/brainusapp/). This project was classified as ‘</w:t>
+      </w:r>
+      <w:proofErr w:type="gramStart"/>
+      <w:r>
+        <w:rPr>
+          <w:rFonts w:asciiTheme="minorHAnsi" w:hAnsiTheme="minorHAnsi" w:cstheme="minorHAnsi"/>
+        </w:rPr>
+        <w:t>non interventional</w:t>
+      </w:r>
+      <w:proofErr w:type="gramEnd"/>
+      <w:r>
+        <w:rPr>
+          <w:rFonts w:asciiTheme="minorHAnsi" w:hAnsiTheme="minorHAnsi" w:cstheme="minorHAnsi"/>
+        </w:rPr>
+        <w:t>’ by the ‘</w:t>
+      </w:r>
+      <w:proofErr w:type="spellStart"/>
+      <w:r>
+        <w:rPr>
+          <w:rFonts w:asciiTheme="minorHAnsi" w:hAnsiTheme="minorHAnsi" w:cstheme="minorHAnsi"/>
+        </w:rPr>
+        <w:t>Comité</w:t>
+      </w:r>
+      <w:proofErr w:type="spellEnd"/>
+      <w:r>
+        <w:rPr>
+          <w:rFonts w:asciiTheme="minorHAnsi" w:hAnsiTheme="minorHAnsi" w:cstheme="minorHAnsi"/>
+        </w:rPr>
+        <w:t xml:space="preserve"> de Protection des </w:t>
+      </w:r>
+      <w:proofErr w:type="spellStart"/>
+      <w:r>
+        <w:rPr>
+          <w:rFonts w:asciiTheme="minorHAnsi" w:hAnsiTheme="minorHAnsi" w:cstheme="minorHAnsi"/>
+        </w:rPr>
+        <w:t>Per</w:t>
+      </w:r>
+      <w:r>
+        <w:rPr>
+          <w:rFonts w:asciiTheme="minorHAnsi" w:hAnsiTheme="minorHAnsi" w:cstheme="minorHAnsi"/>
+        </w:rPr>
+        <w:t>sonnes</w:t>
+      </w:r>
+      <w:proofErr w:type="spellEnd"/>
+      <w:r>
+        <w:rPr>
+          <w:rFonts w:asciiTheme="minorHAnsi" w:hAnsiTheme="minorHAnsi" w:cstheme="minorHAnsi"/>
+        </w:rPr>
+        <w:t>’ (CPP Ile de France -1).</w:t>
       </w:r>
     </w:p>
     <w:p>
@@ -4037,7 +5130,21 @@
         <w:rPr>
           <w:rFonts w:asciiTheme="minorHAnsi" w:hAnsiTheme="minorHAnsi" w:cstheme="minorHAnsi"/>
         </w:rPr>
-        <w:t xml:space="preserve">Having said this, participants will have the possibility to contact the researchers involved in the project, including the main PI (as was the case for the BRAiN’US project). </w:t>
+        <w:t xml:space="preserve">Having said this, participants will have the possibility to contact the researchers involved in the project, including the main PI (as was the case for the </w:t>
+      </w:r>
+      <w:proofErr w:type="spellStart"/>
+      <w:r>
+        <w:rPr>
+          <w:rFonts w:asciiTheme="minorHAnsi" w:hAnsiTheme="minorHAnsi" w:cstheme="minorHAnsi"/>
+        </w:rPr>
+        <w:t>BRAiN’US</w:t>
+      </w:r>
+      <w:proofErr w:type="spellEnd"/>
+      <w:r>
+        <w:rPr>
+          <w:rFonts w:asciiTheme="minorHAnsi" w:hAnsiTheme="minorHAnsi" w:cstheme="minorHAnsi"/>
+        </w:rPr>
+        <w:t xml:space="preserve"> project). </w:t>
       </w:r>
       <w:r>
         <w:rPr>
@@ -4235,7 +5342,29 @@
                 <w:szCs w:val="32"/>
                 <w:u w:val="single"/>
               </w:rPr>
-              <w:t xml:space="preserve">Jean Daunizeau </w:t>
+              <w:t xml:space="preserve">Jean </w:t>
+            </w:r>
+            <w:proofErr w:type="spellStart"/>
+            <w:r>
+              <w:rPr>
+                <w:rFonts w:asciiTheme="minorHAnsi" w:hAnsiTheme="minorHAnsi" w:cstheme="minorHAnsi"/>
+                <w:b/>
+                <w:sz w:val="32"/>
+                <w:szCs w:val="32"/>
+                <w:u w:val="single"/>
+              </w:rPr>
+              <w:t>Daunizeau</w:t>
+            </w:r>
+            <w:proofErr w:type="spellEnd"/>
+            <w:r>
+              <w:rPr>
+                <w:rFonts w:asciiTheme="minorHAnsi" w:hAnsiTheme="minorHAnsi" w:cstheme="minorHAnsi"/>
+                <w:b/>
+                <w:sz w:val="32"/>
+                <w:szCs w:val="32"/>
+                <w:u w:val="single"/>
+              </w:rPr>
+              <w:t xml:space="preserve"> </w:t>
             </w:r>
             <w:r>
               <w:rPr>
@@ -4432,6 +5561,7 @@
               <w:t xml:space="preserve">. I am regularly lecturing on related topics in highly selective graduate programs (e.g., </w:t>
             </w:r>
             <w:hyperlink r:id="rId19" w:history="1">
+              <w:proofErr w:type="spellStart"/>
               <w:r>
                 <w:rPr>
                   <w:rStyle w:val="Lienhypertexte"/>
@@ -4439,7 +5569,17 @@
                   <w:i/>
                   <w:color w:val="0070C0"/>
                 </w:rPr>
-                <w:t>cogmaster, ENS</w:t>
+                <w:t>cogmaster</w:t>
+              </w:r>
+              <w:proofErr w:type="spellEnd"/>
+              <w:r>
+                <w:rPr>
+                  <w:rStyle w:val="Lienhypertexte"/>
+                  <w:rFonts w:asciiTheme="minorHAnsi" w:hAnsiTheme="minorHAnsi" w:cstheme="minorHAnsi"/>
+                  <w:i/>
+                  <w:color w:val="0070C0"/>
+                </w:rPr>
+                <w:t>, ENS</w:t>
               </w:r>
             </w:hyperlink>
             <w:r>
@@ -4522,13 +5662,28 @@
                 <w:rFonts w:asciiTheme="minorHAnsi" w:hAnsiTheme="minorHAnsi" w:cstheme="minorHAnsi"/>
                 <w:b/>
               </w:rPr>
-              <w:t>H-index = 52</w:t>
-            </w:r>
-            <w:r>
-              <w:rPr>
-                <w:rFonts w:asciiTheme="minorHAnsi" w:hAnsiTheme="minorHAnsi" w:cstheme="minorHAnsi"/>
-              </w:rPr>
-              <w:t xml:space="preserve"> ; see my </w:t>
+              <w:t xml:space="preserve">H-index = </w:t>
+            </w:r>
+            <w:proofErr w:type="gramStart"/>
+            <w:r>
+              <w:rPr>
+                <w:rFonts w:asciiTheme="minorHAnsi" w:hAnsiTheme="minorHAnsi" w:cstheme="minorHAnsi"/>
+                <w:b/>
+              </w:rPr>
+              <w:t>52</w:t>
+            </w:r>
+            <w:r>
+              <w:rPr>
+                <w:rFonts w:asciiTheme="minorHAnsi" w:hAnsiTheme="minorHAnsi" w:cstheme="minorHAnsi"/>
+              </w:rPr>
+              <w:t xml:space="preserve"> ;</w:t>
+            </w:r>
+            <w:proofErr w:type="gramEnd"/>
+            <w:r>
+              <w:rPr>
+                <w:rFonts w:asciiTheme="minorHAnsi" w:hAnsiTheme="minorHAnsi" w:cstheme="minorHAnsi"/>
+              </w:rPr>
+              <w:t xml:space="preserve"> see my </w:t>
             </w:r>
             <w:hyperlink r:id="rId22" w:history="1">
               <w:r>
@@ -4559,9 +5714,24 @@
               <w:rPr>
                 <w:rFonts w:asciiTheme="minorHAnsi" w:hAnsiTheme="minorHAnsi" w:cstheme="minorHAnsi"/>
               </w:rPr>
-              <w:t xml:space="preserve">I am (or have been) a member of the Editorial Board of a few international academic journals, including: </w:t>
+              <w:t xml:space="preserve">I am (or have been) a member of the Editorial Board of a few international academic journals, </w:t>
+            </w:r>
+            <w:proofErr w:type="gramStart"/>
+            <w:r>
+              <w:rPr>
+                <w:rFonts w:asciiTheme="minorHAnsi" w:hAnsiTheme="minorHAnsi" w:cstheme="minorHAnsi"/>
+              </w:rPr>
+              <w:t>including:</w:t>
+            </w:r>
+            <w:proofErr w:type="gramEnd"/>
+            <w:r>
+              <w:rPr>
+                <w:rFonts w:asciiTheme="minorHAnsi" w:hAnsiTheme="minorHAnsi" w:cstheme="minorHAnsi"/>
+              </w:rPr>
+              <w:t xml:space="preserve"> </w:t>
             </w:r>
             <w:hyperlink r:id="rId23" w:history="1">
+              <w:proofErr w:type="spellStart"/>
               <w:r>
                 <w:rPr>
                   <w:rStyle w:val="Lienhypertexte"/>
@@ -4571,6 +5741,7 @@
                 </w:rPr>
                 <w:t>Neuroimage</w:t>
               </w:r>
+              <w:proofErr w:type="spellEnd"/>
             </w:hyperlink>
             <w:r>
               <w:rPr>
@@ -4579,6 +5750,7 @@
               <w:t xml:space="preserve">, </w:t>
             </w:r>
             <w:hyperlink r:id="rId24" w:history="1">
+              <w:proofErr w:type="spellStart"/>
               <w:r>
                 <w:rPr>
                   <w:rStyle w:val="Lienhypertexte"/>
@@ -4586,16 +5758,9 @@
                   <w:i/>
                   <w:color w:val="0070C0"/>
                 </w:rPr>
-                <w:t>PLoS Computational Biology</w:t>
+                <w:t>PLoS</w:t>
               </w:r>
-            </w:hyperlink>
-            <w:r>
-              <w:rPr>
-                <w:rFonts w:asciiTheme="minorHAnsi" w:hAnsiTheme="minorHAnsi" w:cstheme="minorHAnsi"/>
-              </w:rPr>
-              <w:t xml:space="preserve">, </w:t>
-            </w:r>
-            <w:hyperlink r:id="rId25" w:history="1">
+              <w:proofErr w:type="spellEnd"/>
               <w:r>
                 <w:rPr>
                   <w:rStyle w:val="Lienhypertexte"/>
@@ -4603,7 +5768,35 @@
                   <w:i/>
                   <w:color w:val="0070C0"/>
                 </w:rPr>
-                <w:t>PLoS ONE</w:t>
+                <w:t xml:space="preserve"> Computational Biology</w:t>
+              </w:r>
+            </w:hyperlink>
+            <w:r>
+              <w:rPr>
+                <w:rFonts w:asciiTheme="minorHAnsi" w:hAnsiTheme="minorHAnsi" w:cstheme="minorHAnsi"/>
+              </w:rPr>
+              <w:t xml:space="preserve">, </w:t>
+            </w:r>
+            <w:hyperlink r:id="rId25" w:history="1">
+              <w:proofErr w:type="spellStart"/>
+              <w:r>
+                <w:rPr>
+                  <w:rStyle w:val="Lienhypertexte"/>
+                  <w:rFonts w:asciiTheme="minorHAnsi" w:hAnsiTheme="minorHAnsi" w:cstheme="minorHAnsi"/>
+                  <w:i/>
+                  <w:color w:val="0070C0"/>
+                </w:rPr>
+                <w:t>PLoS</w:t>
+              </w:r>
+              <w:proofErr w:type="spellEnd"/>
+              <w:r>
+                <w:rPr>
+                  <w:rStyle w:val="Lienhypertexte"/>
+                  <w:rFonts w:asciiTheme="minorHAnsi" w:hAnsiTheme="minorHAnsi" w:cstheme="minorHAnsi"/>
+                  <w:i/>
+                  <w:color w:val="0070C0"/>
+                </w:rPr>
+                <w:t xml:space="preserve"> ONE</w:t>
               </w:r>
             </w:hyperlink>
             <w:r>
@@ -4772,6 +5965,7 @@
               <w:t xml:space="preserve">From 2006 to 2009, I performed a first post-doctoral training at the </w:t>
             </w:r>
             <w:hyperlink r:id="rId31" w:history="1">
+              <w:proofErr w:type="spellStart"/>
               <w:r>
                 <w:rPr>
                   <w:rStyle w:val="Lienhypertexte"/>
@@ -4779,14 +5973,38 @@
                   <w:i/>
                   <w:color w:val="0070C0"/>
                 </w:rPr>
-                <w:t>Wellcome Trust Centre for Neuroimaging</w:t>
+                <w:t>Wellcome</w:t>
+              </w:r>
+              <w:proofErr w:type="spellEnd"/>
+              <w:r>
+                <w:rPr>
+                  <w:rStyle w:val="Lienhypertexte"/>
+                  <w:rFonts w:asciiTheme="minorHAnsi" w:hAnsiTheme="minorHAnsi" w:cstheme="minorHAnsi"/>
+                  <w:i/>
+                  <w:color w:val="0070C0"/>
+                </w:rPr>
+                <w:t xml:space="preserve"> Trust Centre for Neuroimaging</w:t>
               </w:r>
             </w:hyperlink>
             <w:r>
               <w:rPr>
                 <w:rFonts w:asciiTheme="minorHAnsi" w:hAnsiTheme="minorHAnsi" w:cstheme="minorHAnsi"/>
               </w:rPr>
-              <w:t xml:space="preserve"> (FIL, UCL, London, UK), under the supervision of Pr. Karl J. Friston.</w:t>
+              <w:t xml:space="preserve"> (FIL, UCL, London, UK), under the supervision of Pr. Karl J. </w:t>
+            </w:r>
+            <w:proofErr w:type="spellStart"/>
+            <w:r>
+              <w:rPr>
+                <w:rFonts w:asciiTheme="minorHAnsi" w:hAnsiTheme="minorHAnsi" w:cstheme="minorHAnsi"/>
+              </w:rPr>
+              <w:t>Friston</w:t>
+            </w:r>
+            <w:proofErr w:type="spellEnd"/>
+            <w:r>
+              <w:rPr>
+                <w:rFonts w:asciiTheme="minorHAnsi" w:hAnsiTheme="minorHAnsi" w:cstheme="minorHAnsi"/>
+              </w:rPr>
+              <w:t>.</w:t>
             </w:r>
           </w:p>
           <w:p>
@@ -4819,7 +6037,21 @@
               <w:rPr>
                 <w:rFonts w:asciiTheme="minorHAnsi" w:hAnsiTheme="minorHAnsi" w:cstheme="minorHAnsi"/>
               </w:rPr>
-              <w:t xml:space="preserve"> (Dpt. Of Economics, UZH, Zurich, Switzerland), under the supervision of Pr. Klaas E. Stephan.</w:t>
+              <w:t xml:space="preserve"> (Dpt. Of Economics, UZH, Zurich, Switzerland), under the supervision of Pr. </w:t>
+            </w:r>
+            <w:proofErr w:type="spellStart"/>
+            <w:r>
+              <w:rPr>
+                <w:rFonts w:asciiTheme="minorHAnsi" w:hAnsiTheme="minorHAnsi" w:cstheme="minorHAnsi"/>
+              </w:rPr>
+              <w:t>Klaas</w:t>
+            </w:r>
+            <w:proofErr w:type="spellEnd"/>
+            <w:r>
+              <w:rPr>
+                <w:rFonts w:asciiTheme="minorHAnsi" w:hAnsiTheme="minorHAnsi" w:cstheme="minorHAnsi"/>
+              </w:rPr>
+              <w:t xml:space="preserve"> E. Stephan.</w:t>
             </w:r>
           </w:p>
           <w:p>
@@ -4913,13 +6145,31 @@
                       <w:b/>
                     </w:rPr>
                   </w:pPr>
+                  <w:proofErr w:type="spellStart"/>
                   <w:r>
                     <w:rPr>
                       <w:rFonts w:asciiTheme="minorHAnsi" w:hAnsiTheme="minorHAnsi" w:cstheme="minorHAnsi"/>
                       <w:b/>
                     </w:rPr>
-                    <w:t>BSc in psychology</w:t>
+                    <w:t>BSc</w:t>
                   </w:r>
+                  <w:proofErr w:type="spellEnd"/>
+                  <w:r>
+                    <w:rPr>
+                      <w:rFonts w:asciiTheme="minorHAnsi" w:hAnsiTheme="minorHAnsi" w:cstheme="minorHAnsi"/>
+                      <w:b/>
+                    </w:rPr>
+                    <w:t xml:space="preserve"> in </w:t>
+                  </w:r>
+                  <w:proofErr w:type="spellStart"/>
+                  <w:r>
+                    <w:rPr>
+                      <w:rFonts w:asciiTheme="minorHAnsi" w:hAnsiTheme="minorHAnsi" w:cstheme="minorHAnsi"/>
+                      <w:b/>
+                    </w:rPr>
+                    <w:t>psychology</w:t>
+                  </w:r>
+                  <w:proofErr w:type="spellEnd"/>
                 </w:p>
                 <w:p>
                   <w:pPr>
@@ -5007,7 +6257,23 @@
                       <w:rFonts w:asciiTheme="minorHAnsi" w:hAnsiTheme="minorHAnsi" w:cstheme="minorHAnsi"/>
                       <w:b/>
                     </w:rPr>
-                    <w:t>in computational neuroscience</w:t>
+                    <w:t xml:space="preserve">in </w:t>
+                  </w:r>
+                  <w:proofErr w:type="spellStart"/>
+                  <w:r>
+                    <w:rPr>
+                      <w:rFonts w:asciiTheme="minorHAnsi" w:hAnsiTheme="minorHAnsi" w:cstheme="minorHAnsi"/>
+                      <w:b/>
+                    </w:rPr>
+                    <w:t>computational</w:t>
+                  </w:r>
+                  <w:proofErr w:type="spellEnd"/>
+                  <w:r>
+                    <w:rPr>
+                      <w:rFonts w:asciiTheme="minorHAnsi" w:hAnsiTheme="minorHAnsi" w:cstheme="minorHAnsi"/>
+                      <w:b/>
+                    </w:rPr>
+                    <w:t xml:space="preserve"> neuroscience</w:t>
                   </w:r>
                   <w:r>
                     <w:rPr>
@@ -5092,8 +6358,17 @@
                       <w:rFonts w:asciiTheme="minorHAnsi" w:hAnsiTheme="minorHAnsi" w:cstheme="minorHAnsi"/>
                       <w:b/>
                     </w:rPr>
-                    <w:t>PhD in physics</w:t>
+                    <w:t xml:space="preserve">PhD in </w:t>
                   </w:r>
+                  <w:proofErr w:type="spellStart"/>
+                  <w:r>
+                    <w:rPr>
+                      <w:rFonts w:asciiTheme="minorHAnsi" w:hAnsiTheme="minorHAnsi" w:cstheme="minorHAnsi"/>
+                      <w:b/>
+                    </w:rPr>
+                    <w:t>physics</w:t>
+                  </w:r>
+                  <w:proofErr w:type="spellEnd"/>
                 </w:p>
                 <w:p>
                   <w:pPr>
@@ -5184,13 +6459,23 @@
                       <w:lang w:val="en-GB"/>
                     </w:rPr>
                   </w:pPr>
+                  <w:proofErr w:type="spellStart"/>
                   <w:r>
                     <w:rPr>
                       <w:rFonts w:asciiTheme="minorHAnsi" w:hAnsiTheme="minorHAnsi" w:cstheme="minorHAnsi"/>
                       <w:i/>
                       <w:lang w:val="en-GB"/>
                     </w:rPr>
-                    <w:t>Université Paris XI (Paris, France)</w:t>
+                    <w:t>Université</w:t>
+                  </w:r>
+                  <w:proofErr w:type="spellEnd"/>
+                  <w:r>
+                    <w:rPr>
+                      <w:rFonts w:asciiTheme="minorHAnsi" w:hAnsiTheme="minorHAnsi" w:cstheme="minorHAnsi"/>
+                      <w:i/>
+                      <w:lang w:val="en-GB"/>
+                    </w:rPr>
+                    <w:t xml:space="preserve"> Paris XI (Paris, France)</w:t>
                   </w:r>
                 </w:p>
               </w:tc>
@@ -5299,606 +6584,9 @@
                 <w:szCs w:val="32"/>
                 <w:u w:val="single"/>
               </w:rPr>
-              <w:t>Juliana Sporrer</w:t>
-            </w:r>
-          </w:p>
-          <w:p>
-            <w:pPr>
-              <w:spacing w:line="276" w:lineRule="auto"/>
-              <w:jc w:val="both"/>
-              <w:rPr>
-                <w:rFonts w:asciiTheme="minorHAnsi" w:hAnsiTheme="minorHAnsi" w:cstheme="minorHAnsi"/>
-                <w:u w:val="single"/>
-              </w:rPr>
-            </w:pPr>
-          </w:p>
-          <w:p>
-            <w:pPr>
-              <w:spacing w:line="276" w:lineRule="auto"/>
-              <w:jc w:val="both"/>
-              <w:rPr>
-                <w:rFonts w:asciiTheme="minorHAnsi" w:hAnsiTheme="minorHAnsi" w:cstheme="minorHAnsi"/>
-                <w:u w:val="single"/>
-              </w:rPr>
-            </w:pPr>
-            <w:r>
-              <w:rPr>
-                <w:rFonts w:asciiTheme="minorHAnsi" w:hAnsiTheme="minorHAnsi" w:cstheme="minorHAnsi"/>
-                <w:u w:val="single"/>
-              </w:rPr>
-              <w:t>Education</w:t>
-            </w:r>
-            <w:r>
-              <w:rPr>
-                <w:rFonts w:asciiTheme="minorHAnsi" w:hAnsiTheme="minorHAnsi" w:cstheme="minorHAnsi"/>
-                <w:u w:val="single"/>
-              </w:rPr>
-              <w:t xml:space="preserve"> </w:t>
-            </w:r>
-          </w:p>
-          <w:p>
-            <w:pPr>
-              <w:spacing w:line="276" w:lineRule="auto"/>
-              <w:jc w:val="both"/>
-              <w:rPr>
-                <w:rFonts w:asciiTheme="minorHAnsi" w:hAnsiTheme="minorHAnsi" w:cstheme="minorHAnsi"/>
-                <w:b/>
-                <w:bCs/>
-                <w:color w:val="auto"/>
-              </w:rPr>
-            </w:pPr>
-            <w:r>
-              <w:rPr>
-                <w:rFonts w:asciiTheme="minorHAnsi" w:hAnsiTheme="minorHAnsi" w:cstheme="minorHAnsi"/>
-                <w:b/>
-                <w:bCs/>
-                <w:color w:val="auto"/>
-              </w:rPr>
-              <w:t xml:space="preserve">Dual MSc in Brain and Mind Sciences </w:t>
-            </w:r>
-          </w:p>
-          <w:p>
-            <w:pPr>
-              <w:spacing w:line="276" w:lineRule="auto"/>
-              <w:jc w:val="both"/>
-              <w:rPr>
-                <w:rFonts w:asciiTheme="minorHAnsi" w:hAnsiTheme="minorHAnsi" w:cstheme="minorHAnsi"/>
-                <w:color w:val="auto"/>
-                <w:lang w:val="fr-FR"/>
-              </w:rPr>
-            </w:pPr>
-            <w:r>
-              <w:rPr>
-                <w:rFonts w:asciiTheme="minorHAnsi" w:hAnsiTheme="minorHAnsi" w:cstheme="minorHAnsi"/>
-                <w:color w:val="auto"/>
-                <w:lang w:val="fr-FR"/>
-              </w:rPr>
-              <w:t>Sorbonne University &amp; Ecole Normale Superieure (FR)</w:t>
-            </w:r>
-          </w:p>
-          <w:p>
-            <w:pPr>
-              <w:spacing w:line="276" w:lineRule="auto"/>
-              <w:jc w:val="both"/>
-              <w:rPr>
-                <w:rFonts w:asciiTheme="minorHAnsi" w:hAnsiTheme="minorHAnsi" w:cstheme="minorHAnsi"/>
-                <w:color w:val="auto"/>
-              </w:rPr>
-            </w:pPr>
-            <w:r>
-              <w:rPr>
-                <w:rFonts w:asciiTheme="minorHAnsi" w:hAnsiTheme="minorHAnsi" w:cstheme="minorHAnsi"/>
-                <w:color w:val="auto"/>
-              </w:rPr>
-              <w:t xml:space="preserve">2019 – 2020 </w:t>
-            </w:r>
-          </w:p>
-          <w:p>
-            <w:pPr>
-              <w:spacing w:before="240" w:line="276" w:lineRule="auto"/>
-              <w:jc w:val="both"/>
-              <w:rPr>
-                <w:rFonts w:asciiTheme="minorHAnsi" w:hAnsiTheme="minorHAnsi" w:cstheme="minorHAnsi"/>
-                <w:b/>
-                <w:bCs/>
-                <w:color w:val="auto"/>
-              </w:rPr>
-            </w:pPr>
-            <w:r>
-              <w:rPr>
-                <w:rFonts w:asciiTheme="minorHAnsi" w:hAnsiTheme="minorHAnsi" w:cstheme="minorHAnsi"/>
-                <w:b/>
-                <w:bCs/>
-                <w:color w:val="auto"/>
-              </w:rPr>
-              <w:t>Dual MSc in Brain and Mind Sciences (Distinction)</w:t>
-            </w:r>
-          </w:p>
-          <w:p>
-            <w:pPr>
-              <w:spacing w:line="276" w:lineRule="auto"/>
-              <w:jc w:val="both"/>
-              <w:rPr>
-                <w:rFonts w:asciiTheme="minorHAnsi" w:hAnsiTheme="minorHAnsi" w:cstheme="minorHAnsi"/>
-                <w:color w:val="auto"/>
-              </w:rPr>
-            </w:pPr>
-            <w:r>
-              <w:rPr>
-                <w:rFonts w:asciiTheme="minorHAnsi" w:hAnsiTheme="minorHAnsi" w:cstheme="minorHAnsi"/>
-                <w:color w:val="auto"/>
-              </w:rPr>
-              <w:t xml:space="preserve">University College London, Institute of Neurology (UK) </w:t>
-            </w:r>
-          </w:p>
-          <w:p>
-            <w:pPr>
-              <w:spacing w:line="276" w:lineRule="auto"/>
-              <w:jc w:val="both"/>
-              <w:rPr>
-                <w:rFonts w:asciiTheme="minorHAnsi" w:hAnsiTheme="minorHAnsi" w:cstheme="minorHAnsi"/>
-                <w:color w:val="auto"/>
-              </w:rPr>
-            </w:pPr>
-            <w:r>
-              <w:rPr>
-                <w:rFonts w:asciiTheme="minorHAnsi" w:hAnsiTheme="minorHAnsi" w:cstheme="minorHAnsi"/>
-                <w:color w:val="auto"/>
-              </w:rPr>
-              <w:t>2018 – 2019</w:t>
-            </w:r>
-          </w:p>
-          <w:p>
-            <w:pPr>
-              <w:spacing w:before="240" w:line="276" w:lineRule="auto"/>
-              <w:jc w:val="both"/>
-              <w:rPr>
-                <w:rFonts w:asciiTheme="minorHAnsi" w:hAnsiTheme="minorHAnsi" w:cstheme="minorHAnsi"/>
-                <w:b/>
-                <w:bCs/>
-                <w:color w:val="auto"/>
-              </w:rPr>
-            </w:pPr>
-            <w:r>
-              <w:rPr>
-                <w:rFonts w:asciiTheme="minorHAnsi" w:hAnsiTheme="minorHAnsi" w:cstheme="minorHAnsi"/>
-                <w:b/>
-                <w:bCs/>
-                <w:color w:val="auto"/>
-              </w:rPr>
-              <w:t>BSc in Clinical Psychology (Honours)</w:t>
-            </w:r>
-          </w:p>
-          <w:p>
-            <w:pPr>
-              <w:spacing w:line="276" w:lineRule="auto"/>
-              <w:jc w:val="both"/>
-              <w:rPr>
-                <w:rFonts w:asciiTheme="minorHAnsi" w:hAnsiTheme="minorHAnsi" w:cstheme="minorHAnsi"/>
-                <w:color w:val="auto"/>
-              </w:rPr>
-            </w:pPr>
-            <w:r>
-              <w:rPr>
-                <w:rFonts w:asciiTheme="minorHAnsi" w:hAnsiTheme="minorHAnsi" w:cstheme="minorHAnsi"/>
-                <w:color w:val="auto"/>
-              </w:rPr>
-              <w:t xml:space="preserve">ERASMUS: University of Kent (UK) </w:t>
-            </w:r>
-          </w:p>
-          <w:p>
-            <w:pPr>
-              <w:spacing w:line="276" w:lineRule="auto"/>
-              <w:jc w:val="both"/>
-              <w:rPr>
-                <w:rFonts w:asciiTheme="minorHAnsi" w:hAnsiTheme="minorHAnsi" w:cstheme="minorHAnsi"/>
-                <w:color w:val="auto"/>
-              </w:rPr>
-            </w:pPr>
-            <w:r>
-              <w:rPr>
-                <w:rFonts w:asciiTheme="minorHAnsi" w:hAnsiTheme="minorHAnsi" w:cstheme="minorHAnsi"/>
-                <w:color w:val="auto"/>
-              </w:rPr>
-              <w:t>2017 – 2018</w:t>
-            </w:r>
-          </w:p>
-          <w:p>
-            <w:pPr>
-              <w:spacing w:line="276" w:lineRule="auto"/>
-              <w:jc w:val="both"/>
-              <w:rPr>
-                <w:rFonts w:asciiTheme="minorHAnsi" w:hAnsiTheme="minorHAnsi" w:cstheme="minorHAnsi"/>
-                <w:color w:val="auto"/>
-              </w:rPr>
-            </w:pPr>
-            <w:r>
-              <w:rPr>
-                <w:rFonts w:asciiTheme="minorHAnsi" w:hAnsiTheme="minorHAnsi" w:cstheme="minorHAnsi"/>
-                <w:color w:val="auto"/>
-              </w:rPr>
-              <w:t xml:space="preserve">University Clermont Auvergne (FR) </w:t>
-            </w:r>
-          </w:p>
-          <w:p>
-            <w:pPr>
-              <w:spacing w:line="276" w:lineRule="auto"/>
-              <w:jc w:val="both"/>
-              <w:rPr>
-                <w:rFonts w:asciiTheme="minorHAnsi" w:hAnsiTheme="minorHAnsi" w:cstheme="minorHAnsi"/>
-                <w:color w:val="auto"/>
-              </w:rPr>
-            </w:pPr>
-            <w:r>
-              <w:rPr>
-                <w:rFonts w:asciiTheme="minorHAnsi" w:hAnsiTheme="minorHAnsi" w:cstheme="minorHAnsi"/>
-                <w:color w:val="auto"/>
-              </w:rPr>
-              <w:t>2015 – 2018</w:t>
-            </w:r>
-          </w:p>
-          <w:p>
-            <w:pPr>
-              <w:spacing w:line="276" w:lineRule="auto"/>
-              <w:jc w:val="both"/>
-              <w:rPr>
-                <w:rFonts w:asciiTheme="minorHAnsi" w:hAnsiTheme="minorHAnsi" w:cstheme="minorHAnsi"/>
-              </w:rPr>
-            </w:pPr>
-          </w:p>
-          <w:p>
-            <w:pPr>
-              <w:spacing w:line="276" w:lineRule="auto"/>
-              <w:jc w:val="both"/>
-              <w:rPr>
-                <w:rFonts w:asciiTheme="minorHAnsi" w:hAnsiTheme="minorHAnsi" w:cstheme="minorHAnsi"/>
-                <w:color w:val="auto"/>
-                <w:u w:val="single"/>
-              </w:rPr>
-            </w:pPr>
-            <w:r>
-              <w:rPr>
-                <w:rFonts w:asciiTheme="minorHAnsi" w:hAnsiTheme="minorHAnsi" w:cstheme="minorHAnsi"/>
-                <w:color w:val="auto"/>
-                <w:u w:val="single"/>
-              </w:rPr>
-              <w:t xml:space="preserve">Lab experience  </w:t>
-            </w:r>
-          </w:p>
-          <w:p>
-            <w:pPr>
-              <w:spacing w:line="276" w:lineRule="auto"/>
-              <w:jc w:val="both"/>
-              <w:rPr>
-                <w:rFonts w:asciiTheme="minorHAnsi" w:hAnsiTheme="minorHAnsi" w:cstheme="minorHAnsi"/>
-                <w:b/>
-                <w:bCs/>
-                <w:color w:val="auto"/>
-              </w:rPr>
-            </w:pPr>
-            <w:r>
-              <w:rPr>
-                <w:rFonts w:asciiTheme="minorHAnsi" w:hAnsiTheme="minorHAnsi" w:cstheme="minorHAnsi"/>
-                <w:b/>
-                <w:bCs/>
-                <w:color w:val="auto"/>
-              </w:rPr>
-              <w:t>Computational Unit in Motivation, Brain, Behavior Lab</w:t>
-            </w:r>
-          </w:p>
-          <w:p>
-            <w:pPr>
-              <w:spacing w:line="276" w:lineRule="auto"/>
-              <w:jc w:val="both"/>
-              <w:rPr>
-                <w:rFonts w:asciiTheme="minorHAnsi" w:hAnsiTheme="minorHAnsi" w:cstheme="minorHAnsi"/>
-                <w:i/>
-                <w:iCs/>
-                <w:color w:val="auto"/>
-              </w:rPr>
-            </w:pPr>
-            <w:r>
-              <w:rPr>
-                <w:rFonts w:asciiTheme="minorHAnsi" w:hAnsiTheme="minorHAnsi" w:cstheme="minorHAnsi"/>
-                <w:i/>
-                <w:iCs/>
-                <w:color w:val="auto"/>
-              </w:rPr>
-              <w:t xml:space="preserve">ICM, Brain and Spine Institute (FR) </w:t>
-            </w:r>
-          </w:p>
-          <w:p>
-            <w:pPr>
-              <w:spacing w:line="276" w:lineRule="auto"/>
-              <w:jc w:val="both"/>
-              <w:rPr>
-                <w:rFonts w:asciiTheme="minorHAnsi" w:hAnsiTheme="minorHAnsi" w:cstheme="minorHAnsi"/>
-                <w:color w:val="auto"/>
-              </w:rPr>
-            </w:pPr>
-            <w:r>
-              <w:rPr>
-                <w:rFonts w:asciiTheme="minorHAnsi" w:hAnsiTheme="minorHAnsi" w:cstheme="minorHAnsi"/>
-                <w:color w:val="auto"/>
-              </w:rPr>
-              <w:t>2019 – 2020. MSc project “</w:t>
-            </w:r>
-            <w:bookmarkStart w:id="1" w:name="_Toc36107149"/>
-            <w:bookmarkStart w:id="2" w:name="_Toc37432738"/>
-            <w:r>
-              <w:rPr>
-                <w:rFonts w:asciiTheme="minorHAnsi" w:hAnsiTheme="minorHAnsi" w:cstheme="minorHAnsi"/>
-              </w:rPr>
-              <w:t xml:space="preserve">The effect of motivation </w:t>
-            </w:r>
-            <w:bookmarkEnd w:id="1"/>
-            <w:bookmarkEnd w:id="2"/>
-            <w:r>
-              <w:rPr>
-                <w:rFonts w:asciiTheme="minorHAnsi" w:hAnsiTheme="minorHAnsi" w:cstheme="minorHAnsi"/>
-              </w:rPr>
-              <w:t>on the regulation of emotional attention”</w:t>
-            </w:r>
-            <w:r>
-              <w:rPr>
-                <w:rFonts w:asciiTheme="minorHAnsi" w:hAnsiTheme="minorHAnsi" w:cstheme="minorHAnsi"/>
-                <w:color w:val="auto"/>
-              </w:rPr>
-              <w:t xml:space="preserve"> under the supervision of Dr. Jean Daunizeau </w:t>
-            </w:r>
-          </w:p>
-          <w:p>
-            <w:pPr>
-              <w:spacing w:before="240" w:line="276" w:lineRule="auto"/>
-              <w:jc w:val="both"/>
-              <w:rPr>
-                <w:rFonts w:asciiTheme="minorHAnsi" w:hAnsiTheme="minorHAnsi" w:cstheme="minorHAnsi"/>
-                <w:b/>
-                <w:bCs/>
-                <w:color w:val="auto"/>
-              </w:rPr>
-            </w:pPr>
-            <w:r>
-              <w:rPr>
-                <w:rFonts w:asciiTheme="minorHAnsi" w:hAnsiTheme="minorHAnsi" w:cstheme="minorHAnsi"/>
-                <w:b/>
-                <w:bCs/>
-                <w:color w:val="auto"/>
-              </w:rPr>
-              <w:t>Rutledge Lab, Max Planck UCL Centre for Computational Psychiatry</w:t>
-            </w:r>
-          </w:p>
-          <w:p>
-            <w:pPr>
-              <w:spacing w:line="276" w:lineRule="auto"/>
-              <w:jc w:val="both"/>
-              <w:rPr>
-                <w:rFonts w:asciiTheme="minorHAnsi" w:hAnsiTheme="minorHAnsi" w:cstheme="minorHAnsi"/>
-                <w:b/>
-                <w:bCs/>
-                <w:color w:val="auto"/>
-              </w:rPr>
-            </w:pPr>
-            <w:r>
-              <w:rPr>
-                <w:rFonts w:asciiTheme="minorHAnsi" w:hAnsiTheme="minorHAnsi" w:cstheme="minorHAnsi"/>
-                <w:b/>
-                <w:bCs/>
-                <w:color w:val="auto"/>
-              </w:rPr>
-              <w:t xml:space="preserve">Metalab, Wellcome Centre for Human Neuroimaging </w:t>
-            </w:r>
-          </w:p>
-          <w:p>
-            <w:pPr>
-              <w:spacing w:line="276" w:lineRule="auto"/>
-              <w:jc w:val="both"/>
-              <w:rPr>
-                <w:rFonts w:asciiTheme="minorHAnsi" w:hAnsiTheme="minorHAnsi" w:cstheme="minorHAnsi"/>
-                <w:i/>
-                <w:iCs/>
-                <w:color w:val="auto"/>
-              </w:rPr>
-            </w:pPr>
-            <w:r>
-              <w:rPr>
-                <w:rFonts w:asciiTheme="minorHAnsi" w:hAnsiTheme="minorHAnsi" w:cstheme="minorHAnsi"/>
-                <w:i/>
-                <w:iCs/>
-                <w:color w:val="auto"/>
-              </w:rPr>
-              <w:t xml:space="preserve">University College London (UK) </w:t>
-            </w:r>
-          </w:p>
-          <w:p>
-            <w:pPr>
-              <w:spacing w:line="276" w:lineRule="auto"/>
-              <w:jc w:val="both"/>
-              <w:rPr>
-                <w:rFonts w:asciiTheme="minorHAnsi" w:hAnsiTheme="minorHAnsi" w:cstheme="minorHAnsi"/>
-                <w:color w:val="auto"/>
-              </w:rPr>
-            </w:pPr>
-            <w:r>
-              <w:rPr>
-                <w:rFonts w:asciiTheme="minorHAnsi" w:hAnsiTheme="minorHAnsi" w:cstheme="minorHAnsi"/>
-                <w:color w:val="auto"/>
-              </w:rPr>
-              <w:t xml:space="preserve">2018 – 2019. MSc project “The effect of mood on confidence in decision-making” under the supervision of Dr. Marion Rouault, Dr. Stephen Fleming, Dr. Matilde Vaghi and Dr. Robb Rutledge </w:t>
-            </w:r>
-          </w:p>
-          <w:p>
-            <w:pPr>
-              <w:spacing w:before="240" w:line="276" w:lineRule="auto"/>
-              <w:jc w:val="both"/>
-              <w:rPr>
-                <w:rFonts w:asciiTheme="minorHAnsi" w:hAnsiTheme="minorHAnsi" w:cstheme="minorHAnsi"/>
-                <w:b/>
-                <w:bCs/>
-                <w:color w:val="auto"/>
-              </w:rPr>
-            </w:pPr>
-            <w:r>
-              <w:rPr>
-                <w:rFonts w:asciiTheme="minorHAnsi" w:hAnsiTheme="minorHAnsi" w:cstheme="minorHAnsi"/>
-                <w:b/>
-                <w:bCs/>
-                <w:color w:val="auto"/>
-              </w:rPr>
-              <w:t xml:space="preserve">Samandouras Lab, National Hospital of Neurology and Neurosurgery  </w:t>
-            </w:r>
-          </w:p>
-          <w:p>
-            <w:pPr>
-              <w:spacing w:line="276" w:lineRule="auto"/>
-              <w:jc w:val="both"/>
-              <w:rPr>
-                <w:rFonts w:asciiTheme="minorHAnsi" w:hAnsiTheme="minorHAnsi" w:cstheme="minorHAnsi"/>
-                <w:i/>
-                <w:iCs/>
-                <w:color w:val="auto"/>
-              </w:rPr>
-            </w:pPr>
-            <w:r>
-              <w:rPr>
-                <w:rFonts w:asciiTheme="minorHAnsi" w:hAnsiTheme="minorHAnsi" w:cstheme="minorHAnsi"/>
-                <w:i/>
-                <w:iCs/>
-                <w:color w:val="auto"/>
-              </w:rPr>
-              <w:t xml:space="preserve">University College London Hospital (UK) </w:t>
-            </w:r>
-          </w:p>
-          <w:p>
-            <w:pPr>
-              <w:spacing w:line="276" w:lineRule="auto"/>
-              <w:jc w:val="both"/>
-              <w:rPr>
-                <w:rFonts w:asciiTheme="minorHAnsi" w:hAnsiTheme="minorHAnsi" w:cstheme="minorHAnsi"/>
-                <w:color w:val="auto"/>
-              </w:rPr>
-            </w:pPr>
-            <w:r>
-              <w:rPr>
-                <w:rFonts w:asciiTheme="minorHAnsi" w:hAnsiTheme="minorHAnsi" w:cstheme="minorHAnsi"/>
-                <w:color w:val="auto"/>
-              </w:rPr>
-              <w:t xml:space="preserve">2018 – 2019. </w:t>
-            </w:r>
-            <w:bookmarkStart w:id="3" w:name="_Hlk20068591"/>
-            <w:r>
-              <w:rPr>
-                <w:rFonts w:asciiTheme="minorHAnsi" w:hAnsiTheme="minorHAnsi" w:cstheme="minorHAnsi"/>
-                <w:color w:val="auto"/>
-              </w:rPr>
-              <w:t xml:space="preserve">Research assistant on variations of intraoperative language testing in awake craniotomies under the supervision </w:t>
-            </w:r>
-            <w:bookmarkEnd w:id="3"/>
-            <w:r>
-              <w:rPr>
-                <w:rFonts w:asciiTheme="minorHAnsi" w:hAnsiTheme="minorHAnsi" w:cstheme="minorHAnsi"/>
-                <w:color w:val="auto"/>
-              </w:rPr>
-              <w:t xml:space="preserve">of Mr. George Samandouras and Dr. Matthew Kirkman </w:t>
-            </w:r>
-          </w:p>
-          <w:p>
-            <w:pPr>
-              <w:spacing w:before="240" w:line="276" w:lineRule="auto"/>
-              <w:jc w:val="both"/>
-              <w:rPr>
-                <w:rFonts w:asciiTheme="minorHAnsi" w:hAnsiTheme="minorHAnsi" w:cstheme="minorHAnsi"/>
-                <w:b/>
-                <w:bCs/>
-                <w:color w:val="auto"/>
-              </w:rPr>
-            </w:pPr>
-            <w:r>
-              <w:rPr>
-                <w:rFonts w:asciiTheme="minorHAnsi" w:hAnsiTheme="minorHAnsi" w:cstheme="minorHAnsi"/>
-                <w:b/>
-                <w:bCs/>
-                <w:color w:val="auto"/>
-              </w:rPr>
-              <w:t xml:space="preserve">Javadi Lab, Cognitive Enhancement Lab   </w:t>
-            </w:r>
-          </w:p>
-          <w:p>
-            <w:pPr>
-              <w:spacing w:line="276" w:lineRule="auto"/>
-              <w:jc w:val="both"/>
-              <w:rPr>
-                <w:rFonts w:asciiTheme="minorHAnsi" w:hAnsiTheme="minorHAnsi" w:cstheme="minorHAnsi"/>
-                <w:i/>
-                <w:iCs/>
-                <w:color w:val="auto"/>
-              </w:rPr>
-            </w:pPr>
-            <w:r>
-              <w:rPr>
-                <w:rFonts w:asciiTheme="minorHAnsi" w:hAnsiTheme="minorHAnsi" w:cstheme="minorHAnsi"/>
-                <w:i/>
-                <w:iCs/>
-                <w:color w:val="auto"/>
-              </w:rPr>
-              <w:lastRenderedPageBreak/>
-              <w:t xml:space="preserve">University of Kent (UK) </w:t>
-            </w:r>
-          </w:p>
-          <w:p>
-            <w:pPr>
-              <w:spacing w:line="276" w:lineRule="auto"/>
-              <w:ind w:left="6"/>
-              <w:jc w:val="both"/>
-              <w:rPr>
-                <w:rFonts w:asciiTheme="minorHAnsi" w:hAnsiTheme="minorHAnsi" w:cstheme="minorHAnsi"/>
-              </w:rPr>
-            </w:pPr>
-            <w:r>
-              <w:rPr>
-                <w:rFonts w:asciiTheme="minorHAnsi" w:hAnsiTheme="minorHAnsi" w:cstheme="minorHAnsi"/>
-                <w:color w:val="auto"/>
-              </w:rPr>
-              <w:t>2017 – 2018 Research assistant on “The modulatory effect of oscillatory reinstatement using tACS, during sleep phases on memory consolidation for verbal stimuli” with Dr. Amir Javadi</w:t>
-            </w:r>
-            <w:r>
-              <w:rPr>
-                <w:rFonts w:asciiTheme="minorHAnsi" w:hAnsiTheme="minorHAnsi" w:cstheme="minorHAnsi"/>
-              </w:rPr>
-              <w:t xml:space="preserve"> </w:t>
-            </w:r>
-          </w:p>
-          <w:p>
-            <w:pPr>
-              <w:spacing w:line="276" w:lineRule="auto"/>
-              <w:ind w:left="6"/>
-              <w:jc w:val="both"/>
-              <w:rPr>
-                <w:rFonts w:asciiTheme="minorHAnsi" w:hAnsiTheme="minorHAnsi" w:cstheme="minorHAnsi"/>
-              </w:rPr>
-            </w:pPr>
-          </w:p>
-          <w:p>
-            <w:pPr>
-              <w:spacing w:line="276" w:lineRule="auto"/>
-              <w:ind w:left="6"/>
-              <w:jc w:val="both"/>
-              <w:rPr>
-                <w:rFonts w:asciiTheme="minorHAnsi" w:hAnsiTheme="minorHAnsi" w:cstheme="minorHAnsi"/>
-              </w:rPr>
-            </w:pPr>
-          </w:p>
-          <w:p>
-            <w:pPr>
-              <w:spacing w:line="276" w:lineRule="auto"/>
-              <w:ind w:left="6"/>
-              <w:jc w:val="both"/>
-              <w:rPr>
-                <w:rFonts w:asciiTheme="minorHAnsi" w:hAnsiTheme="minorHAnsi" w:cstheme="minorHAnsi"/>
-                <w:sz w:val="32"/>
-                <w:szCs w:val="32"/>
-              </w:rPr>
-            </w:pPr>
+              <w:t xml:space="preserve">Juliana </w:t>
+            </w:r>
+            <w:proofErr w:type="spellStart"/>
             <w:r>
               <w:rPr>
                 <w:rFonts w:asciiTheme="minorHAnsi" w:hAnsiTheme="minorHAnsi" w:cstheme="minorHAnsi"/>
@@ -5907,6 +6595,941 @@
                 <w:szCs w:val="32"/>
                 <w:u w:val="single"/>
               </w:rPr>
+              <w:t>Sporrer</w:t>
+            </w:r>
+            <w:proofErr w:type="spellEnd"/>
+          </w:p>
+          <w:p>
+            <w:pPr>
+              <w:spacing w:line="276" w:lineRule="auto"/>
+              <w:jc w:val="both"/>
+              <w:rPr>
+                <w:rFonts w:asciiTheme="minorHAnsi" w:hAnsiTheme="minorHAnsi" w:cstheme="minorHAnsi"/>
+                <w:u w:val="single"/>
+              </w:rPr>
+            </w:pPr>
+          </w:p>
+          <w:p>
+            <w:pPr>
+              <w:spacing w:line="276" w:lineRule="auto"/>
+              <w:jc w:val="both"/>
+              <w:rPr>
+                <w:rFonts w:asciiTheme="minorHAnsi" w:hAnsiTheme="minorHAnsi" w:cstheme="minorHAnsi"/>
+                <w:u w:val="single"/>
+              </w:rPr>
+            </w:pPr>
+            <w:r>
+              <w:rPr>
+                <w:rFonts w:asciiTheme="minorHAnsi" w:hAnsiTheme="minorHAnsi" w:cstheme="minorHAnsi"/>
+                <w:u w:val="single"/>
+              </w:rPr>
+              <w:t>Education</w:t>
+            </w:r>
+            <w:r>
+              <w:rPr>
+                <w:rFonts w:asciiTheme="minorHAnsi" w:hAnsiTheme="minorHAnsi" w:cstheme="minorHAnsi"/>
+                <w:u w:val="single"/>
+              </w:rPr>
+              <w:t xml:space="preserve"> </w:t>
+            </w:r>
+          </w:p>
+          <w:p>
+            <w:pPr>
+              <w:spacing w:line="276" w:lineRule="auto"/>
+              <w:jc w:val="both"/>
+              <w:rPr>
+                <w:rFonts w:asciiTheme="minorHAnsi" w:hAnsiTheme="minorHAnsi" w:cstheme="minorHAnsi"/>
+                <w:b/>
+                <w:bCs/>
+                <w:color w:val="auto"/>
+              </w:rPr>
+            </w:pPr>
+            <w:r>
+              <w:rPr>
+                <w:rFonts w:asciiTheme="minorHAnsi" w:hAnsiTheme="minorHAnsi" w:cstheme="minorHAnsi"/>
+                <w:b/>
+                <w:bCs/>
+                <w:color w:val="auto"/>
+              </w:rPr>
+              <w:t xml:space="preserve">Dual MSc in Brain and Mind Sciences </w:t>
+            </w:r>
+          </w:p>
+          <w:p>
+            <w:pPr>
+              <w:spacing w:line="276" w:lineRule="auto"/>
+              <w:jc w:val="both"/>
+              <w:rPr>
+                <w:rFonts w:asciiTheme="minorHAnsi" w:hAnsiTheme="minorHAnsi" w:cstheme="minorHAnsi"/>
+                <w:color w:val="auto"/>
+                <w:lang w:val="fr-FR"/>
+              </w:rPr>
+            </w:pPr>
+            <w:r>
+              <w:rPr>
+                <w:rFonts w:asciiTheme="minorHAnsi" w:hAnsiTheme="minorHAnsi" w:cstheme="minorHAnsi"/>
+                <w:color w:val="auto"/>
+                <w:lang w:val="fr-FR"/>
+              </w:rPr>
+              <w:t xml:space="preserve">Sorbonne </w:t>
+            </w:r>
+            <w:proofErr w:type="spellStart"/>
+            <w:r>
+              <w:rPr>
+                <w:rFonts w:asciiTheme="minorHAnsi" w:hAnsiTheme="minorHAnsi" w:cstheme="minorHAnsi"/>
+                <w:color w:val="auto"/>
+                <w:lang w:val="fr-FR"/>
+              </w:rPr>
+              <w:t>University</w:t>
+            </w:r>
+            <w:proofErr w:type="spellEnd"/>
+            <w:r>
+              <w:rPr>
+                <w:rFonts w:asciiTheme="minorHAnsi" w:hAnsiTheme="minorHAnsi" w:cstheme="minorHAnsi"/>
+                <w:color w:val="auto"/>
+                <w:lang w:val="fr-FR"/>
+              </w:rPr>
+              <w:t xml:space="preserve"> &amp; Ecole Normale </w:t>
+            </w:r>
+            <w:proofErr w:type="spellStart"/>
+            <w:r>
+              <w:rPr>
+                <w:rFonts w:asciiTheme="minorHAnsi" w:hAnsiTheme="minorHAnsi" w:cstheme="minorHAnsi"/>
+                <w:color w:val="auto"/>
+                <w:lang w:val="fr-FR"/>
+              </w:rPr>
+              <w:t>Superieure</w:t>
+            </w:r>
+            <w:proofErr w:type="spellEnd"/>
+            <w:r>
+              <w:rPr>
+                <w:rFonts w:asciiTheme="minorHAnsi" w:hAnsiTheme="minorHAnsi" w:cstheme="minorHAnsi"/>
+                <w:color w:val="auto"/>
+                <w:lang w:val="fr-FR"/>
+              </w:rPr>
+              <w:t xml:space="preserve"> (FR)</w:t>
+            </w:r>
+          </w:p>
+          <w:p>
+            <w:pPr>
+              <w:spacing w:line="276" w:lineRule="auto"/>
+              <w:jc w:val="both"/>
+              <w:rPr>
+                <w:rFonts w:asciiTheme="minorHAnsi" w:hAnsiTheme="minorHAnsi" w:cstheme="minorHAnsi"/>
+                <w:color w:val="auto"/>
+              </w:rPr>
+            </w:pPr>
+            <w:r>
+              <w:rPr>
+                <w:rFonts w:asciiTheme="minorHAnsi" w:hAnsiTheme="minorHAnsi" w:cstheme="minorHAnsi"/>
+                <w:color w:val="auto"/>
+              </w:rPr>
+              <w:t xml:space="preserve">2019 – 2020 </w:t>
+            </w:r>
+          </w:p>
+          <w:p>
+            <w:pPr>
+              <w:spacing w:before="240" w:line="276" w:lineRule="auto"/>
+              <w:jc w:val="both"/>
+              <w:rPr>
+                <w:rFonts w:asciiTheme="minorHAnsi" w:hAnsiTheme="minorHAnsi" w:cstheme="minorHAnsi"/>
+                <w:b/>
+                <w:bCs/>
+                <w:color w:val="auto"/>
+              </w:rPr>
+            </w:pPr>
+            <w:r>
+              <w:rPr>
+                <w:rFonts w:asciiTheme="minorHAnsi" w:hAnsiTheme="minorHAnsi" w:cstheme="minorHAnsi"/>
+                <w:b/>
+                <w:bCs/>
+                <w:color w:val="auto"/>
+              </w:rPr>
+              <w:t>Dual MSc in Brain and Mind Sciences (Distinction)</w:t>
+            </w:r>
+          </w:p>
+          <w:p>
+            <w:pPr>
+              <w:spacing w:line="276" w:lineRule="auto"/>
+              <w:jc w:val="both"/>
+              <w:rPr>
+                <w:rFonts w:asciiTheme="minorHAnsi" w:hAnsiTheme="minorHAnsi" w:cstheme="minorHAnsi"/>
+                <w:color w:val="auto"/>
+              </w:rPr>
+            </w:pPr>
+            <w:r>
+              <w:rPr>
+                <w:rFonts w:asciiTheme="minorHAnsi" w:hAnsiTheme="minorHAnsi" w:cstheme="minorHAnsi"/>
+                <w:color w:val="auto"/>
+              </w:rPr>
+              <w:t xml:space="preserve">University College London, Institute of Neurology (UK) </w:t>
+            </w:r>
+          </w:p>
+          <w:p>
+            <w:pPr>
+              <w:spacing w:line="276" w:lineRule="auto"/>
+              <w:jc w:val="both"/>
+              <w:rPr>
+                <w:rFonts w:asciiTheme="minorHAnsi" w:hAnsiTheme="minorHAnsi" w:cstheme="minorHAnsi"/>
+                <w:color w:val="auto"/>
+              </w:rPr>
+            </w:pPr>
+            <w:r>
+              <w:rPr>
+                <w:rFonts w:asciiTheme="minorHAnsi" w:hAnsiTheme="minorHAnsi" w:cstheme="minorHAnsi"/>
+                <w:color w:val="auto"/>
+              </w:rPr>
+              <w:t>2018 – 2019</w:t>
+            </w:r>
+          </w:p>
+          <w:p>
+            <w:pPr>
+              <w:spacing w:before="240" w:line="276" w:lineRule="auto"/>
+              <w:jc w:val="both"/>
+              <w:rPr>
+                <w:rFonts w:asciiTheme="minorHAnsi" w:hAnsiTheme="minorHAnsi" w:cstheme="minorHAnsi"/>
+                <w:b/>
+                <w:bCs/>
+                <w:color w:val="auto"/>
+              </w:rPr>
+            </w:pPr>
+            <w:r>
+              <w:rPr>
+                <w:rFonts w:asciiTheme="minorHAnsi" w:hAnsiTheme="minorHAnsi" w:cstheme="minorHAnsi"/>
+                <w:b/>
+                <w:bCs/>
+                <w:color w:val="auto"/>
+              </w:rPr>
+              <w:t>BSc in Clinical Psychology (Honours)</w:t>
+            </w:r>
+          </w:p>
+          <w:p>
+            <w:pPr>
+              <w:spacing w:line="276" w:lineRule="auto"/>
+              <w:jc w:val="both"/>
+              <w:rPr>
+                <w:rFonts w:asciiTheme="minorHAnsi" w:hAnsiTheme="minorHAnsi" w:cstheme="minorHAnsi"/>
+                <w:color w:val="auto"/>
+              </w:rPr>
+            </w:pPr>
+            <w:r>
+              <w:rPr>
+                <w:rFonts w:asciiTheme="minorHAnsi" w:hAnsiTheme="minorHAnsi" w:cstheme="minorHAnsi"/>
+                <w:color w:val="auto"/>
+              </w:rPr>
+              <w:t xml:space="preserve">ERASMUS: University of Kent (UK) </w:t>
+            </w:r>
+          </w:p>
+          <w:p>
+            <w:pPr>
+              <w:spacing w:line="276" w:lineRule="auto"/>
+              <w:jc w:val="both"/>
+              <w:rPr>
+                <w:rFonts w:asciiTheme="minorHAnsi" w:hAnsiTheme="minorHAnsi" w:cstheme="minorHAnsi"/>
+                <w:color w:val="auto"/>
+              </w:rPr>
+            </w:pPr>
+            <w:r>
+              <w:rPr>
+                <w:rFonts w:asciiTheme="minorHAnsi" w:hAnsiTheme="minorHAnsi" w:cstheme="minorHAnsi"/>
+                <w:color w:val="auto"/>
+              </w:rPr>
+              <w:t>2017 – 2018</w:t>
+            </w:r>
+          </w:p>
+          <w:p>
+            <w:pPr>
+              <w:spacing w:line="276" w:lineRule="auto"/>
+              <w:jc w:val="both"/>
+              <w:rPr>
+                <w:rFonts w:asciiTheme="minorHAnsi" w:hAnsiTheme="minorHAnsi" w:cstheme="minorHAnsi"/>
+                <w:color w:val="auto"/>
+              </w:rPr>
+            </w:pPr>
+            <w:r>
+              <w:rPr>
+                <w:rFonts w:asciiTheme="minorHAnsi" w:hAnsiTheme="minorHAnsi" w:cstheme="minorHAnsi"/>
+                <w:color w:val="auto"/>
+              </w:rPr>
+              <w:t xml:space="preserve">University Clermont Auvergne (FR) </w:t>
+            </w:r>
+          </w:p>
+          <w:p>
+            <w:pPr>
+              <w:spacing w:line="276" w:lineRule="auto"/>
+              <w:jc w:val="both"/>
+              <w:rPr>
+                <w:rFonts w:asciiTheme="minorHAnsi" w:hAnsiTheme="minorHAnsi" w:cstheme="minorHAnsi"/>
+                <w:color w:val="auto"/>
+              </w:rPr>
+            </w:pPr>
+            <w:r>
+              <w:rPr>
+                <w:rFonts w:asciiTheme="minorHAnsi" w:hAnsiTheme="minorHAnsi" w:cstheme="minorHAnsi"/>
+                <w:color w:val="auto"/>
+              </w:rPr>
+              <w:t>2015 – 2018</w:t>
+            </w:r>
+          </w:p>
+          <w:p>
+            <w:pPr>
+              <w:spacing w:line="276" w:lineRule="auto"/>
+              <w:jc w:val="both"/>
+              <w:rPr>
+                <w:rFonts w:asciiTheme="minorHAnsi" w:hAnsiTheme="minorHAnsi" w:cstheme="minorHAnsi"/>
+              </w:rPr>
+            </w:pPr>
+          </w:p>
+          <w:p>
+            <w:pPr>
+              <w:spacing w:line="276" w:lineRule="auto"/>
+              <w:jc w:val="both"/>
+              <w:rPr>
+                <w:rFonts w:asciiTheme="minorHAnsi" w:hAnsiTheme="minorHAnsi" w:cstheme="minorHAnsi"/>
+                <w:color w:val="auto"/>
+                <w:u w:val="single"/>
+              </w:rPr>
+            </w:pPr>
+            <w:r>
+              <w:rPr>
+                <w:rFonts w:asciiTheme="minorHAnsi" w:hAnsiTheme="minorHAnsi" w:cstheme="minorHAnsi"/>
+                <w:color w:val="auto"/>
+                <w:u w:val="single"/>
+              </w:rPr>
+              <w:t xml:space="preserve">Lab experience  </w:t>
+            </w:r>
+          </w:p>
+          <w:p>
+            <w:pPr>
+              <w:spacing w:line="276" w:lineRule="auto"/>
+              <w:jc w:val="both"/>
+              <w:rPr>
+                <w:rFonts w:asciiTheme="minorHAnsi" w:hAnsiTheme="minorHAnsi" w:cstheme="minorHAnsi"/>
+                <w:b/>
+                <w:bCs/>
+                <w:color w:val="auto"/>
+              </w:rPr>
+            </w:pPr>
+            <w:r>
+              <w:rPr>
+                <w:rFonts w:asciiTheme="minorHAnsi" w:hAnsiTheme="minorHAnsi" w:cstheme="minorHAnsi"/>
+                <w:b/>
+                <w:bCs/>
+                <w:color w:val="auto"/>
+              </w:rPr>
+              <w:t xml:space="preserve">Computational Unit in Motivation, Brain, </w:t>
+            </w:r>
+            <w:proofErr w:type="spellStart"/>
+            <w:r>
+              <w:rPr>
+                <w:rFonts w:asciiTheme="minorHAnsi" w:hAnsiTheme="minorHAnsi" w:cstheme="minorHAnsi"/>
+                <w:b/>
+                <w:bCs/>
+                <w:color w:val="auto"/>
+              </w:rPr>
+              <w:t>Behavior</w:t>
+            </w:r>
+            <w:proofErr w:type="spellEnd"/>
+            <w:r>
+              <w:rPr>
+                <w:rFonts w:asciiTheme="minorHAnsi" w:hAnsiTheme="minorHAnsi" w:cstheme="minorHAnsi"/>
+                <w:b/>
+                <w:bCs/>
+                <w:color w:val="auto"/>
+              </w:rPr>
+              <w:t xml:space="preserve"> Lab</w:t>
+            </w:r>
+          </w:p>
+          <w:p>
+            <w:pPr>
+              <w:spacing w:line="276" w:lineRule="auto"/>
+              <w:jc w:val="both"/>
+              <w:rPr>
+                <w:rFonts w:asciiTheme="minorHAnsi" w:hAnsiTheme="minorHAnsi" w:cstheme="minorHAnsi"/>
+                <w:i/>
+                <w:iCs/>
+                <w:color w:val="auto"/>
+              </w:rPr>
+            </w:pPr>
+            <w:r>
+              <w:rPr>
+                <w:rFonts w:asciiTheme="minorHAnsi" w:hAnsiTheme="minorHAnsi" w:cstheme="minorHAnsi"/>
+                <w:i/>
+                <w:iCs/>
+                <w:color w:val="auto"/>
+              </w:rPr>
+              <w:t xml:space="preserve">ICM, Brain and Spine Institute (FR) </w:t>
+            </w:r>
+          </w:p>
+          <w:p>
+            <w:pPr>
+              <w:spacing w:line="276" w:lineRule="auto"/>
+              <w:jc w:val="both"/>
+              <w:rPr>
+                <w:rFonts w:asciiTheme="minorHAnsi" w:hAnsiTheme="minorHAnsi" w:cstheme="minorHAnsi"/>
+                <w:color w:val="auto"/>
+              </w:rPr>
+            </w:pPr>
+            <w:r>
+              <w:rPr>
+                <w:rFonts w:asciiTheme="minorHAnsi" w:hAnsiTheme="minorHAnsi" w:cstheme="minorHAnsi"/>
+                <w:color w:val="auto"/>
+              </w:rPr>
+              <w:t>2019 – 2020. MSc project “</w:t>
+            </w:r>
+            <w:bookmarkStart w:id="1" w:name="_Toc36107149"/>
+            <w:bookmarkStart w:id="2" w:name="_Toc37432738"/>
+            <w:r>
+              <w:rPr>
+                <w:rFonts w:asciiTheme="minorHAnsi" w:hAnsiTheme="minorHAnsi" w:cstheme="minorHAnsi"/>
+              </w:rPr>
+              <w:t xml:space="preserve">The effect of motivation </w:t>
+            </w:r>
+            <w:bookmarkEnd w:id="1"/>
+            <w:bookmarkEnd w:id="2"/>
+            <w:r>
+              <w:rPr>
+                <w:rFonts w:asciiTheme="minorHAnsi" w:hAnsiTheme="minorHAnsi" w:cstheme="minorHAnsi"/>
+              </w:rPr>
+              <w:t>on the regulation of emotional attention”</w:t>
+            </w:r>
+            <w:r>
+              <w:rPr>
+                <w:rFonts w:asciiTheme="minorHAnsi" w:hAnsiTheme="minorHAnsi" w:cstheme="minorHAnsi"/>
+                <w:color w:val="auto"/>
+              </w:rPr>
+              <w:t xml:space="preserve"> under the supervision of </w:t>
+            </w:r>
+            <w:proofErr w:type="spellStart"/>
+            <w:r>
+              <w:rPr>
+                <w:rFonts w:asciiTheme="minorHAnsi" w:hAnsiTheme="minorHAnsi" w:cstheme="minorHAnsi"/>
+                <w:color w:val="auto"/>
+              </w:rPr>
+              <w:t>Dr.</w:t>
+            </w:r>
+            <w:proofErr w:type="spellEnd"/>
+            <w:r>
+              <w:rPr>
+                <w:rFonts w:asciiTheme="minorHAnsi" w:hAnsiTheme="minorHAnsi" w:cstheme="minorHAnsi"/>
+                <w:color w:val="auto"/>
+              </w:rPr>
+              <w:t xml:space="preserve"> Jean </w:t>
+            </w:r>
+            <w:proofErr w:type="spellStart"/>
+            <w:r>
+              <w:rPr>
+                <w:rFonts w:asciiTheme="minorHAnsi" w:hAnsiTheme="minorHAnsi" w:cstheme="minorHAnsi"/>
+                <w:color w:val="auto"/>
+              </w:rPr>
+              <w:t>Daunizeau</w:t>
+            </w:r>
+            <w:proofErr w:type="spellEnd"/>
+            <w:r>
+              <w:rPr>
+                <w:rFonts w:asciiTheme="minorHAnsi" w:hAnsiTheme="minorHAnsi" w:cstheme="minorHAnsi"/>
+                <w:color w:val="auto"/>
+              </w:rPr>
+              <w:t xml:space="preserve"> </w:t>
+            </w:r>
+          </w:p>
+          <w:p>
+            <w:pPr>
+              <w:spacing w:before="240" w:line="276" w:lineRule="auto"/>
+              <w:jc w:val="both"/>
+              <w:rPr>
+                <w:rFonts w:asciiTheme="minorHAnsi" w:hAnsiTheme="minorHAnsi" w:cstheme="minorHAnsi"/>
+                <w:b/>
+                <w:bCs/>
+                <w:color w:val="auto"/>
+              </w:rPr>
+            </w:pPr>
+            <w:r>
+              <w:rPr>
+                <w:rFonts w:asciiTheme="minorHAnsi" w:hAnsiTheme="minorHAnsi" w:cstheme="minorHAnsi"/>
+                <w:b/>
+                <w:bCs/>
+                <w:color w:val="auto"/>
+              </w:rPr>
+              <w:t>Rutledge Lab, Max Planck UCL Centre for Computational Psychiatry</w:t>
+            </w:r>
+          </w:p>
+          <w:p>
+            <w:pPr>
+              <w:spacing w:line="276" w:lineRule="auto"/>
+              <w:jc w:val="both"/>
+              <w:rPr>
+                <w:rFonts w:asciiTheme="minorHAnsi" w:hAnsiTheme="minorHAnsi" w:cstheme="minorHAnsi"/>
+                <w:b/>
+                <w:bCs/>
+                <w:color w:val="auto"/>
+              </w:rPr>
+            </w:pPr>
+            <w:proofErr w:type="spellStart"/>
+            <w:r>
+              <w:rPr>
+                <w:rFonts w:asciiTheme="minorHAnsi" w:hAnsiTheme="minorHAnsi" w:cstheme="minorHAnsi"/>
+                <w:b/>
+                <w:bCs/>
+                <w:color w:val="auto"/>
+              </w:rPr>
+              <w:t>Metalab</w:t>
+            </w:r>
+            <w:proofErr w:type="spellEnd"/>
+            <w:r>
+              <w:rPr>
+                <w:rFonts w:asciiTheme="minorHAnsi" w:hAnsiTheme="minorHAnsi" w:cstheme="minorHAnsi"/>
+                <w:b/>
+                <w:bCs/>
+                <w:color w:val="auto"/>
+              </w:rPr>
+              <w:t xml:space="preserve">, </w:t>
+            </w:r>
+            <w:proofErr w:type="spellStart"/>
+            <w:r>
+              <w:rPr>
+                <w:rFonts w:asciiTheme="minorHAnsi" w:hAnsiTheme="minorHAnsi" w:cstheme="minorHAnsi"/>
+                <w:b/>
+                <w:bCs/>
+                <w:color w:val="auto"/>
+              </w:rPr>
+              <w:t>Wellcome</w:t>
+            </w:r>
+            <w:proofErr w:type="spellEnd"/>
+            <w:r>
+              <w:rPr>
+                <w:rFonts w:asciiTheme="minorHAnsi" w:hAnsiTheme="minorHAnsi" w:cstheme="minorHAnsi"/>
+                <w:b/>
+                <w:bCs/>
+                <w:color w:val="auto"/>
+              </w:rPr>
+              <w:t xml:space="preserve"> Centre for Human Neuroimaging </w:t>
+            </w:r>
+          </w:p>
+          <w:p>
+            <w:pPr>
+              <w:spacing w:line="276" w:lineRule="auto"/>
+              <w:jc w:val="both"/>
+              <w:rPr>
+                <w:rFonts w:asciiTheme="minorHAnsi" w:hAnsiTheme="minorHAnsi" w:cstheme="minorHAnsi"/>
+                <w:i/>
+                <w:iCs/>
+                <w:color w:val="auto"/>
+              </w:rPr>
+            </w:pPr>
+            <w:r>
+              <w:rPr>
+                <w:rFonts w:asciiTheme="minorHAnsi" w:hAnsiTheme="minorHAnsi" w:cstheme="minorHAnsi"/>
+                <w:i/>
+                <w:iCs/>
+                <w:color w:val="auto"/>
+              </w:rPr>
+              <w:t xml:space="preserve">University College London (UK) </w:t>
+            </w:r>
+          </w:p>
+          <w:p>
+            <w:pPr>
+              <w:spacing w:line="276" w:lineRule="auto"/>
+              <w:jc w:val="both"/>
+              <w:rPr>
+                <w:rFonts w:asciiTheme="minorHAnsi" w:hAnsiTheme="minorHAnsi" w:cstheme="minorHAnsi"/>
+                <w:color w:val="auto"/>
+              </w:rPr>
+            </w:pPr>
+            <w:r>
+              <w:rPr>
+                <w:rFonts w:asciiTheme="minorHAnsi" w:hAnsiTheme="minorHAnsi" w:cstheme="minorHAnsi"/>
+                <w:color w:val="auto"/>
+              </w:rPr>
+              <w:t xml:space="preserve">2018 – 2019. MSc project “The effect of mood on confidence in decision-making” under the supervision of </w:t>
+            </w:r>
+            <w:proofErr w:type="spellStart"/>
+            <w:r>
+              <w:rPr>
+                <w:rFonts w:asciiTheme="minorHAnsi" w:hAnsiTheme="minorHAnsi" w:cstheme="minorHAnsi"/>
+                <w:color w:val="auto"/>
+              </w:rPr>
+              <w:t>Dr.</w:t>
+            </w:r>
+            <w:proofErr w:type="spellEnd"/>
+            <w:r>
+              <w:rPr>
+                <w:rFonts w:asciiTheme="minorHAnsi" w:hAnsiTheme="minorHAnsi" w:cstheme="minorHAnsi"/>
+                <w:color w:val="auto"/>
+              </w:rPr>
+              <w:t xml:space="preserve"> Marion Rouault, </w:t>
+            </w:r>
+            <w:proofErr w:type="spellStart"/>
+            <w:r>
+              <w:rPr>
+                <w:rFonts w:asciiTheme="minorHAnsi" w:hAnsiTheme="minorHAnsi" w:cstheme="minorHAnsi"/>
+                <w:color w:val="auto"/>
+              </w:rPr>
+              <w:t>Dr.</w:t>
+            </w:r>
+            <w:proofErr w:type="spellEnd"/>
+            <w:r>
+              <w:rPr>
+                <w:rFonts w:asciiTheme="minorHAnsi" w:hAnsiTheme="minorHAnsi" w:cstheme="minorHAnsi"/>
+                <w:color w:val="auto"/>
+              </w:rPr>
+              <w:t xml:space="preserve"> Stephen Fleming, </w:t>
+            </w:r>
+            <w:proofErr w:type="spellStart"/>
+            <w:r>
+              <w:rPr>
+                <w:rFonts w:asciiTheme="minorHAnsi" w:hAnsiTheme="minorHAnsi" w:cstheme="minorHAnsi"/>
+                <w:color w:val="auto"/>
+              </w:rPr>
+              <w:t>Dr.</w:t>
+            </w:r>
+            <w:proofErr w:type="spellEnd"/>
+            <w:r>
+              <w:rPr>
+                <w:rFonts w:asciiTheme="minorHAnsi" w:hAnsiTheme="minorHAnsi" w:cstheme="minorHAnsi"/>
+                <w:color w:val="auto"/>
+              </w:rPr>
+              <w:t xml:space="preserve"> </w:t>
+            </w:r>
+            <w:proofErr w:type="spellStart"/>
+            <w:r>
+              <w:rPr>
+                <w:rFonts w:asciiTheme="minorHAnsi" w:hAnsiTheme="minorHAnsi" w:cstheme="minorHAnsi"/>
+                <w:color w:val="auto"/>
+              </w:rPr>
+              <w:t>Matilde</w:t>
+            </w:r>
+            <w:proofErr w:type="spellEnd"/>
+            <w:r>
+              <w:rPr>
+                <w:rFonts w:asciiTheme="minorHAnsi" w:hAnsiTheme="minorHAnsi" w:cstheme="minorHAnsi"/>
+                <w:color w:val="auto"/>
+              </w:rPr>
+              <w:t xml:space="preserve"> </w:t>
+            </w:r>
+            <w:proofErr w:type="spellStart"/>
+            <w:r>
+              <w:rPr>
+                <w:rFonts w:asciiTheme="minorHAnsi" w:hAnsiTheme="minorHAnsi" w:cstheme="minorHAnsi"/>
+                <w:color w:val="auto"/>
+              </w:rPr>
+              <w:t>Vaghi</w:t>
+            </w:r>
+            <w:proofErr w:type="spellEnd"/>
+            <w:r>
+              <w:rPr>
+                <w:rFonts w:asciiTheme="minorHAnsi" w:hAnsiTheme="minorHAnsi" w:cstheme="minorHAnsi"/>
+                <w:color w:val="auto"/>
+              </w:rPr>
+              <w:t xml:space="preserve"> and </w:t>
+            </w:r>
+            <w:proofErr w:type="spellStart"/>
+            <w:r>
+              <w:rPr>
+                <w:rFonts w:asciiTheme="minorHAnsi" w:hAnsiTheme="minorHAnsi" w:cstheme="minorHAnsi"/>
+                <w:color w:val="auto"/>
+              </w:rPr>
+              <w:t>Dr.</w:t>
+            </w:r>
+            <w:proofErr w:type="spellEnd"/>
+            <w:r>
+              <w:rPr>
+                <w:rFonts w:asciiTheme="minorHAnsi" w:hAnsiTheme="minorHAnsi" w:cstheme="minorHAnsi"/>
+                <w:color w:val="auto"/>
+              </w:rPr>
+              <w:t xml:space="preserve"> Robb Rutledge </w:t>
+            </w:r>
+          </w:p>
+          <w:p>
+            <w:pPr>
+              <w:spacing w:before="240" w:line="276" w:lineRule="auto"/>
+              <w:jc w:val="both"/>
+              <w:rPr>
+                <w:rFonts w:asciiTheme="minorHAnsi" w:hAnsiTheme="minorHAnsi" w:cstheme="minorHAnsi"/>
+                <w:b/>
+                <w:bCs/>
+                <w:color w:val="auto"/>
+              </w:rPr>
+            </w:pPr>
+            <w:proofErr w:type="spellStart"/>
+            <w:r>
+              <w:rPr>
+                <w:rFonts w:asciiTheme="minorHAnsi" w:hAnsiTheme="minorHAnsi" w:cstheme="minorHAnsi"/>
+                <w:b/>
+                <w:bCs/>
+                <w:color w:val="auto"/>
+              </w:rPr>
+              <w:t>Samandouras</w:t>
+            </w:r>
+            <w:proofErr w:type="spellEnd"/>
+            <w:r>
+              <w:rPr>
+                <w:rFonts w:asciiTheme="minorHAnsi" w:hAnsiTheme="minorHAnsi" w:cstheme="minorHAnsi"/>
+                <w:b/>
+                <w:bCs/>
+                <w:color w:val="auto"/>
+              </w:rPr>
+              <w:t xml:space="preserve"> Lab, National Hospital of Neurology and Neurosurgery  </w:t>
+            </w:r>
+          </w:p>
+          <w:p>
+            <w:pPr>
+              <w:spacing w:line="276" w:lineRule="auto"/>
+              <w:jc w:val="both"/>
+              <w:rPr>
+                <w:rFonts w:asciiTheme="minorHAnsi" w:hAnsiTheme="minorHAnsi" w:cstheme="minorHAnsi"/>
+                <w:i/>
+                <w:iCs/>
+                <w:color w:val="auto"/>
+              </w:rPr>
+            </w:pPr>
+            <w:r>
+              <w:rPr>
+                <w:rFonts w:asciiTheme="minorHAnsi" w:hAnsiTheme="minorHAnsi" w:cstheme="minorHAnsi"/>
+                <w:i/>
+                <w:iCs/>
+                <w:color w:val="auto"/>
+              </w:rPr>
+              <w:t xml:space="preserve">University College London Hospital (UK) </w:t>
+            </w:r>
+          </w:p>
+          <w:p>
+            <w:pPr>
+              <w:spacing w:line="276" w:lineRule="auto"/>
+              <w:jc w:val="both"/>
+              <w:rPr>
+                <w:rFonts w:asciiTheme="minorHAnsi" w:hAnsiTheme="minorHAnsi" w:cstheme="minorHAnsi"/>
+                <w:color w:val="auto"/>
+              </w:rPr>
+            </w:pPr>
+            <w:r>
+              <w:rPr>
+                <w:rFonts w:asciiTheme="minorHAnsi" w:hAnsiTheme="minorHAnsi" w:cstheme="minorHAnsi"/>
+                <w:color w:val="auto"/>
+              </w:rPr>
+              <w:t xml:space="preserve">2018 – 2019. </w:t>
+            </w:r>
+            <w:bookmarkStart w:id="3" w:name="_Hlk20068591"/>
+            <w:r>
+              <w:rPr>
+                <w:rFonts w:asciiTheme="minorHAnsi" w:hAnsiTheme="minorHAnsi" w:cstheme="minorHAnsi"/>
+                <w:color w:val="auto"/>
+              </w:rPr>
+              <w:t xml:space="preserve">Research assistant on variations of intraoperative language testing in awake craniotomies under the supervision </w:t>
+            </w:r>
+            <w:bookmarkEnd w:id="3"/>
+            <w:r>
+              <w:rPr>
+                <w:rFonts w:asciiTheme="minorHAnsi" w:hAnsiTheme="minorHAnsi" w:cstheme="minorHAnsi"/>
+                <w:color w:val="auto"/>
+              </w:rPr>
+              <w:t xml:space="preserve">of Mr. George </w:t>
+            </w:r>
+            <w:proofErr w:type="spellStart"/>
+            <w:r>
+              <w:rPr>
+                <w:rFonts w:asciiTheme="minorHAnsi" w:hAnsiTheme="minorHAnsi" w:cstheme="minorHAnsi"/>
+                <w:color w:val="auto"/>
+              </w:rPr>
+              <w:t>Samandouras</w:t>
+            </w:r>
+            <w:proofErr w:type="spellEnd"/>
+            <w:r>
+              <w:rPr>
+                <w:rFonts w:asciiTheme="minorHAnsi" w:hAnsiTheme="minorHAnsi" w:cstheme="minorHAnsi"/>
+                <w:color w:val="auto"/>
+              </w:rPr>
+              <w:t xml:space="preserve"> and </w:t>
+            </w:r>
+            <w:proofErr w:type="spellStart"/>
+            <w:r>
+              <w:rPr>
+                <w:rFonts w:asciiTheme="minorHAnsi" w:hAnsiTheme="minorHAnsi" w:cstheme="minorHAnsi"/>
+                <w:color w:val="auto"/>
+              </w:rPr>
+              <w:t>Dr.</w:t>
+            </w:r>
+            <w:proofErr w:type="spellEnd"/>
+            <w:r>
+              <w:rPr>
+                <w:rFonts w:asciiTheme="minorHAnsi" w:hAnsiTheme="minorHAnsi" w:cstheme="minorHAnsi"/>
+                <w:color w:val="auto"/>
+              </w:rPr>
+              <w:t xml:space="preserve"> Matthew </w:t>
+            </w:r>
+            <w:proofErr w:type="spellStart"/>
+            <w:r>
+              <w:rPr>
+                <w:rFonts w:asciiTheme="minorHAnsi" w:hAnsiTheme="minorHAnsi" w:cstheme="minorHAnsi"/>
+                <w:color w:val="auto"/>
+              </w:rPr>
+              <w:t>Kirkman</w:t>
+            </w:r>
+            <w:proofErr w:type="spellEnd"/>
+            <w:r>
+              <w:rPr>
+                <w:rFonts w:asciiTheme="minorHAnsi" w:hAnsiTheme="minorHAnsi" w:cstheme="minorHAnsi"/>
+                <w:color w:val="auto"/>
+              </w:rPr>
+              <w:t xml:space="preserve"> </w:t>
+            </w:r>
+          </w:p>
+          <w:p>
+            <w:pPr>
+              <w:spacing w:before="240" w:line="276" w:lineRule="auto"/>
+              <w:jc w:val="both"/>
+              <w:rPr>
+                <w:rFonts w:asciiTheme="minorHAnsi" w:hAnsiTheme="minorHAnsi" w:cstheme="minorHAnsi"/>
+                <w:b/>
+                <w:bCs/>
+                <w:color w:val="auto"/>
+              </w:rPr>
+            </w:pPr>
+            <w:proofErr w:type="spellStart"/>
+            <w:r>
+              <w:rPr>
+                <w:rFonts w:asciiTheme="minorHAnsi" w:hAnsiTheme="minorHAnsi" w:cstheme="minorHAnsi"/>
+                <w:b/>
+                <w:bCs/>
+                <w:color w:val="auto"/>
+              </w:rPr>
+              <w:t>Javadi</w:t>
+            </w:r>
+            <w:proofErr w:type="spellEnd"/>
+            <w:r>
+              <w:rPr>
+                <w:rFonts w:asciiTheme="minorHAnsi" w:hAnsiTheme="minorHAnsi" w:cstheme="minorHAnsi"/>
+                <w:b/>
+                <w:bCs/>
+                <w:color w:val="auto"/>
+              </w:rPr>
+              <w:t xml:space="preserve"> Lab, Cognitive Enhancement Lab   </w:t>
+            </w:r>
+          </w:p>
+          <w:p>
+            <w:pPr>
+              <w:spacing w:line="276" w:lineRule="auto"/>
+              <w:jc w:val="both"/>
+              <w:rPr>
+                <w:rFonts w:asciiTheme="minorHAnsi" w:hAnsiTheme="minorHAnsi" w:cstheme="minorHAnsi"/>
+                <w:i/>
+                <w:iCs/>
+                <w:color w:val="auto"/>
+              </w:rPr>
+            </w:pPr>
+            <w:r>
+              <w:rPr>
+                <w:rFonts w:asciiTheme="minorHAnsi" w:hAnsiTheme="minorHAnsi" w:cstheme="minorHAnsi"/>
+                <w:i/>
+                <w:iCs/>
+                <w:color w:val="auto"/>
+              </w:rPr>
+              <w:lastRenderedPageBreak/>
+              <w:t xml:space="preserve">University of Kent (UK) </w:t>
+            </w:r>
+          </w:p>
+          <w:p>
+            <w:pPr>
+              <w:spacing w:line="276" w:lineRule="auto"/>
+              <w:ind w:left="6"/>
+              <w:jc w:val="both"/>
+              <w:rPr>
+                <w:rFonts w:asciiTheme="minorHAnsi" w:hAnsiTheme="minorHAnsi" w:cstheme="minorHAnsi"/>
+              </w:rPr>
+            </w:pPr>
+            <w:r>
+              <w:rPr>
+                <w:rFonts w:asciiTheme="minorHAnsi" w:hAnsiTheme="minorHAnsi" w:cstheme="minorHAnsi"/>
+                <w:color w:val="auto"/>
+              </w:rPr>
+              <w:t xml:space="preserve">2017 – 2018 Research assistant on “The modulatory effect of oscillatory reinstatement using </w:t>
+            </w:r>
+            <w:proofErr w:type="spellStart"/>
+            <w:r>
+              <w:rPr>
+                <w:rFonts w:asciiTheme="minorHAnsi" w:hAnsiTheme="minorHAnsi" w:cstheme="minorHAnsi"/>
+                <w:color w:val="auto"/>
+              </w:rPr>
+              <w:t>tACS</w:t>
+            </w:r>
+            <w:proofErr w:type="spellEnd"/>
+            <w:r>
+              <w:rPr>
+                <w:rFonts w:asciiTheme="minorHAnsi" w:hAnsiTheme="minorHAnsi" w:cstheme="minorHAnsi"/>
+                <w:color w:val="auto"/>
+              </w:rPr>
+              <w:t xml:space="preserve">, during sleep phases on memory consolidation for verbal stimuli” with </w:t>
+            </w:r>
+            <w:proofErr w:type="spellStart"/>
+            <w:r>
+              <w:rPr>
+                <w:rFonts w:asciiTheme="minorHAnsi" w:hAnsiTheme="minorHAnsi" w:cstheme="minorHAnsi"/>
+                <w:color w:val="auto"/>
+              </w:rPr>
+              <w:t>Dr.</w:t>
+            </w:r>
+            <w:proofErr w:type="spellEnd"/>
+            <w:r>
+              <w:rPr>
+                <w:rFonts w:asciiTheme="minorHAnsi" w:hAnsiTheme="minorHAnsi" w:cstheme="minorHAnsi"/>
+                <w:color w:val="auto"/>
+              </w:rPr>
+              <w:t xml:space="preserve"> Amir </w:t>
+            </w:r>
+            <w:proofErr w:type="spellStart"/>
+            <w:r>
+              <w:rPr>
+                <w:rFonts w:asciiTheme="minorHAnsi" w:hAnsiTheme="minorHAnsi" w:cstheme="minorHAnsi"/>
+                <w:color w:val="auto"/>
+              </w:rPr>
+              <w:t>Javadi</w:t>
+            </w:r>
+            <w:proofErr w:type="spellEnd"/>
+            <w:r>
+              <w:rPr>
+                <w:rFonts w:asciiTheme="minorHAnsi" w:hAnsiTheme="minorHAnsi" w:cstheme="minorHAnsi"/>
+              </w:rPr>
+              <w:t xml:space="preserve"> </w:t>
+            </w:r>
+          </w:p>
+          <w:p>
+            <w:pPr>
+              <w:spacing w:line="276" w:lineRule="auto"/>
+              <w:ind w:left="6"/>
+              <w:jc w:val="both"/>
+              <w:rPr>
+                <w:rFonts w:asciiTheme="minorHAnsi" w:hAnsiTheme="minorHAnsi" w:cstheme="minorHAnsi"/>
+              </w:rPr>
+            </w:pPr>
+          </w:p>
+          <w:p>
+            <w:pPr>
+              <w:spacing w:line="276" w:lineRule="auto"/>
+              <w:ind w:left="6"/>
+              <w:jc w:val="both"/>
+              <w:rPr>
+                <w:rFonts w:asciiTheme="minorHAnsi" w:hAnsiTheme="minorHAnsi" w:cstheme="minorHAnsi"/>
+              </w:rPr>
+            </w:pPr>
+          </w:p>
+          <w:p>
+            <w:pPr>
+              <w:spacing w:line="276" w:lineRule="auto"/>
+              <w:ind w:left="6"/>
+              <w:jc w:val="both"/>
+              <w:rPr>
+                <w:rFonts w:asciiTheme="minorHAnsi" w:hAnsiTheme="minorHAnsi" w:cstheme="minorHAnsi"/>
+                <w:sz w:val="32"/>
+                <w:szCs w:val="32"/>
+              </w:rPr>
+            </w:pPr>
+            <w:r>
+              <w:rPr>
+                <w:rFonts w:asciiTheme="minorHAnsi" w:hAnsiTheme="minorHAnsi" w:cstheme="minorHAnsi"/>
+                <w:b/>
+                <w:sz w:val="32"/>
+                <w:szCs w:val="32"/>
+                <w:u w:val="single"/>
+              </w:rPr>
               <w:t>William Hopper</w:t>
             </w:r>
           </w:p>
@@ -6096,6 +7719,7 @@
                 <w:lang w:val="fr-FR"/>
               </w:rPr>
             </w:pPr>
+            <w:proofErr w:type="spellStart"/>
             <w:r>
               <w:rPr>
                 <w:rFonts w:asciiTheme="minorHAnsi" w:hAnsiTheme="minorHAnsi" w:cstheme="minorHAnsi"/>
@@ -6103,8 +7727,29 @@
                 <w:u w:val="single"/>
                 <w:lang w:val="fr-FR"/>
               </w:rPr>
-              <w:t>Research Experience</w:t>
-            </w:r>
+              <w:t>Research</w:t>
+            </w:r>
+            <w:proofErr w:type="spellEnd"/>
+            <w:r>
+              <w:rPr>
+                <w:rFonts w:asciiTheme="minorHAnsi" w:hAnsiTheme="minorHAnsi" w:cstheme="minorHAnsi"/>
+                <w:bCs/>
+                <w:u w:val="single"/>
+                <w:lang w:val="fr-FR"/>
+              </w:rPr>
+              <w:t xml:space="preserve"> </w:t>
+            </w:r>
+            <w:proofErr w:type="spellStart"/>
+            <w:r>
+              <w:rPr>
+                <w:rFonts w:asciiTheme="minorHAnsi" w:hAnsiTheme="minorHAnsi" w:cstheme="minorHAnsi"/>
+                <w:bCs/>
+                <w:u w:val="single"/>
+                <w:lang w:val="fr-FR"/>
+              </w:rPr>
+              <w:t>Experience</w:t>
+            </w:r>
+            <w:proofErr w:type="spellEnd"/>
           </w:p>
           <w:p>
             <w:pPr>
@@ -6124,7 +7769,27 @@
                 <w:iCs/>
                 <w:lang w:val="fr-FR"/>
               </w:rPr>
-              <w:t>Dr. Jean Daunizeau; Institut du Cerveau et de la Moelle Epinière, Paris, 2019;</w:t>
+              <w:t xml:space="preserve">Dr. Jean </w:t>
+            </w:r>
+            <w:proofErr w:type="spellStart"/>
+            <w:r>
+              <w:rPr>
+                <w:rFonts w:asciiTheme="minorHAnsi" w:hAnsiTheme="minorHAnsi" w:cstheme="minorHAnsi"/>
+                <w:i/>
+                <w:iCs/>
+                <w:lang w:val="fr-FR"/>
+              </w:rPr>
+              <w:t>Daunizeau</w:t>
+            </w:r>
+            <w:proofErr w:type="spellEnd"/>
+            <w:r>
+              <w:rPr>
+                <w:rFonts w:asciiTheme="minorHAnsi" w:hAnsiTheme="minorHAnsi" w:cstheme="minorHAnsi"/>
+                <w:i/>
+                <w:iCs/>
+                <w:lang w:val="fr-FR"/>
+              </w:rPr>
+              <w:t>; Institut du Cerveau et de la Moelle Epinière, Paris, 2019;</w:t>
             </w:r>
           </w:p>
           <w:p>
@@ -6156,13 +7821,41 @@
                 <w:iCs/>
               </w:rPr>
             </w:pPr>
+            <w:proofErr w:type="spellStart"/>
             <w:r>
               <w:rPr>
                 <w:rFonts w:asciiTheme="minorHAnsi" w:hAnsiTheme="minorHAnsi" w:cstheme="minorHAnsi"/>
                 <w:i/>
                 <w:iCs/>
               </w:rPr>
-              <w:t>Dr. Michael Moutoussis; University College London, 2018;</w:t>
+              <w:t>Dr.</w:t>
+            </w:r>
+            <w:proofErr w:type="spellEnd"/>
+            <w:r>
+              <w:rPr>
+                <w:rFonts w:asciiTheme="minorHAnsi" w:hAnsiTheme="minorHAnsi" w:cstheme="minorHAnsi"/>
+                <w:i/>
+                <w:iCs/>
+              </w:rPr>
+              <w:t xml:space="preserve"> Michael </w:t>
+            </w:r>
+            <w:proofErr w:type="spellStart"/>
+            <w:r>
+              <w:rPr>
+                <w:rFonts w:asciiTheme="minorHAnsi" w:hAnsiTheme="minorHAnsi" w:cstheme="minorHAnsi"/>
+                <w:i/>
+                <w:iCs/>
+              </w:rPr>
+              <w:t>Moutoussis</w:t>
+            </w:r>
+            <w:proofErr w:type="spellEnd"/>
+            <w:r>
+              <w:rPr>
+                <w:rFonts w:asciiTheme="minorHAnsi" w:hAnsiTheme="minorHAnsi" w:cstheme="minorHAnsi"/>
+                <w:i/>
+                <w:iCs/>
+              </w:rPr>
+              <w:t>; University College London, 2018;</w:t>
             </w:r>
           </w:p>
           <w:p>
@@ -6194,13 +7887,23 @@
                 <w:iCs/>
               </w:rPr>
             </w:pPr>
+            <w:proofErr w:type="spellStart"/>
             <w:r>
               <w:rPr>
                 <w:rFonts w:asciiTheme="minorHAnsi" w:hAnsiTheme="minorHAnsi" w:cstheme="minorHAnsi"/>
                 <w:i/>
                 <w:iCs/>
               </w:rPr>
-              <w:t>Dr. Cara Vaughan; University College London, 2016;</w:t>
+              <w:t>Dr.</w:t>
+            </w:r>
+            <w:proofErr w:type="spellEnd"/>
+            <w:r>
+              <w:rPr>
+                <w:rFonts w:asciiTheme="minorHAnsi" w:hAnsiTheme="minorHAnsi" w:cstheme="minorHAnsi"/>
+                <w:i/>
+                <w:iCs/>
+              </w:rPr>
+              <w:t xml:space="preserve"> Cara Vaughan; University College London, 2016;</w:t>
             </w:r>
           </w:p>
           <w:p>
@@ -6219,7 +7922,25 @@
                 <w:b/>
                 <w:bCs/>
               </w:rPr>
-              <w:t>BSc project: Pull down assays in vitro demonstrate that phosphomimetic variants of the yeast kinetochore protein Sgt1 can still bind cognate CBF3 partner proteins</w:t>
+              <w:t xml:space="preserve">BSc project: Pull down assays in vitro demonstrate that </w:t>
+            </w:r>
+            <w:proofErr w:type="spellStart"/>
+            <w:r>
+              <w:rPr>
+                <w:rFonts w:asciiTheme="minorHAnsi" w:hAnsiTheme="minorHAnsi" w:cstheme="minorHAnsi"/>
+                <w:b/>
+                <w:bCs/>
+              </w:rPr>
+              <w:t>phosphomimetic</w:t>
+            </w:r>
+            <w:proofErr w:type="spellEnd"/>
+            <w:r>
+              <w:rPr>
+                <w:rFonts w:asciiTheme="minorHAnsi" w:hAnsiTheme="minorHAnsi" w:cstheme="minorHAnsi"/>
+                <w:b/>
+                <w:bCs/>
+              </w:rPr>
+              <w:t xml:space="preserve"> variants of the yeast kinetochore protein Sgt1 can still bind cognate CBF3 partner proteins</w:t>
             </w:r>
           </w:p>
           <w:p>
@@ -6232,13 +7953,23 @@
                 <w:iCs/>
               </w:rPr>
             </w:pPr>
+            <w:proofErr w:type="spellStart"/>
             <w:r>
               <w:rPr>
                 <w:rFonts w:asciiTheme="minorHAnsi" w:hAnsiTheme="minorHAnsi" w:cstheme="minorHAnsi"/>
                 <w:i/>
                 <w:iCs/>
               </w:rPr>
-              <w:t>Dr. Tim Green; Department of Speech, Hearing &amp; Phonetic Science, UCL, Summer 2015;</w:t>
+              <w:t>Dr.</w:t>
+            </w:r>
+            <w:proofErr w:type="spellEnd"/>
+            <w:r>
+              <w:rPr>
+                <w:rFonts w:asciiTheme="minorHAnsi" w:hAnsiTheme="minorHAnsi" w:cstheme="minorHAnsi"/>
+                <w:i/>
+                <w:iCs/>
+              </w:rPr>
+              <w:t xml:space="preserve"> Tim Green; Department of Speech, Hearing &amp; Phonetic Science, UCL, Summer 2015;</w:t>
             </w:r>
           </w:p>
           <w:p>
@@ -6270,13 +8001,23 @@
                 <w:iCs/>
               </w:rPr>
             </w:pPr>
+            <w:proofErr w:type="spellStart"/>
             <w:r>
               <w:rPr>
                 <w:rFonts w:asciiTheme="minorHAnsi" w:hAnsiTheme="minorHAnsi" w:cstheme="minorHAnsi"/>
                 <w:i/>
                 <w:iCs/>
               </w:rPr>
-              <w:t>Dr. Matthew Davey; Department of Plant Sciences, University of Cambridge, Summer 2014/2015;</w:t>
+              <w:t>Dr.</w:t>
+            </w:r>
+            <w:proofErr w:type="spellEnd"/>
+            <w:r>
+              <w:rPr>
+                <w:rFonts w:asciiTheme="minorHAnsi" w:hAnsiTheme="minorHAnsi" w:cstheme="minorHAnsi"/>
+                <w:i/>
+                <w:iCs/>
+              </w:rPr>
+              <w:t xml:space="preserve"> Matthew Davey; Department of Plant Sciences, University of Cambridge, Summer 2014/2015;</w:t>
             </w:r>
           </w:p>
           <w:p>
@@ -6409,7 +8150,43 @@
                 <w:b/>
                 <w:lang w:val="fr-FR"/>
               </w:rPr>
-              <w:t>Dual Masters MSc Brain and Mind Sciences, septembre 2017 – juillet 2019</w:t>
+              <w:t xml:space="preserve">Dual Masters </w:t>
+            </w:r>
+            <w:proofErr w:type="spellStart"/>
+            <w:r>
+              <w:rPr>
+                <w:rFonts w:asciiTheme="minorHAnsi" w:hAnsiTheme="minorHAnsi" w:cstheme="minorHAnsi"/>
+                <w:b/>
+                <w:lang w:val="fr-FR"/>
+              </w:rPr>
+              <w:t>MSc</w:t>
+            </w:r>
+            <w:proofErr w:type="spellEnd"/>
+            <w:r>
+              <w:rPr>
+                <w:rFonts w:asciiTheme="minorHAnsi" w:hAnsiTheme="minorHAnsi" w:cstheme="minorHAnsi"/>
+                <w:b/>
+                <w:lang w:val="fr-FR"/>
+              </w:rPr>
+              <w:t xml:space="preserve"> Brain and </w:t>
+            </w:r>
+            <w:proofErr w:type="spellStart"/>
+            <w:r>
+              <w:rPr>
+                <w:rFonts w:asciiTheme="minorHAnsi" w:hAnsiTheme="minorHAnsi" w:cstheme="minorHAnsi"/>
+                <w:b/>
+                <w:lang w:val="fr-FR"/>
+              </w:rPr>
+              <w:t>Mind</w:t>
+            </w:r>
+            <w:proofErr w:type="spellEnd"/>
+            <w:r>
+              <w:rPr>
+                <w:rFonts w:asciiTheme="minorHAnsi" w:hAnsiTheme="minorHAnsi" w:cstheme="minorHAnsi"/>
+                <w:b/>
+                <w:lang w:val="fr-FR"/>
+              </w:rPr>
+              <w:t xml:space="preserve"> Sciences, septembre 2017 – juillet 2019</w:t>
             </w:r>
           </w:p>
           <w:p>
@@ -6439,12 +8216,37 @@
               </w:rPr>
               <w:t xml:space="preserve">rieure (UPMC / ENS) + </w:t>
             </w:r>
-            <w:r>
-              <w:rPr>
-                <w:rFonts w:asciiTheme="minorHAnsi" w:hAnsiTheme="minorHAnsi" w:cstheme="minorHAnsi"/>
-                <w:lang w:val="fr-FR"/>
-              </w:rPr>
-              <w:t xml:space="preserve">University College London (UCL). </w:t>
+            <w:proofErr w:type="spellStart"/>
+            <w:r>
+              <w:rPr>
+                <w:rFonts w:asciiTheme="minorHAnsi" w:hAnsiTheme="minorHAnsi" w:cstheme="minorHAnsi"/>
+                <w:lang w:val="fr-FR"/>
+              </w:rPr>
+              <w:t>University</w:t>
+            </w:r>
+            <w:proofErr w:type="spellEnd"/>
+            <w:r>
+              <w:rPr>
+                <w:rFonts w:asciiTheme="minorHAnsi" w:hAnsiTheme="minorHAnsi" w:cstheme="minorHAnsi"/>
+                <w:lang w:val="fr-FR"/>
+              </w:rPr>
+              <w:t xml:space="preserve"> </w:t>
+            </w:r>
+            <w:proofErr w:type="spellStart"/>
+            <w:r>
+              <w:rPr>
+                <w:rFonts w:asciiTheme="minorHAnsi" w:hAnsiTheme="minorHAnsi" w:cstheme="minorHAnsi"/>
+                <w:lang w:val="fr-FR"/>
+              </w:rPr>
+              <w:t>College</w:t>
+            </w:r>
+            <w:proofErr w:type="spellEnd"/>
+            <w:r>
+              <w:rPr>
+                <w:rFonts w:asciiTheme="minorHAnsi" w:hAnsiTheme="minorHAnsi" w:cstheme="minorHAnsi"/>
+                <w:lang w:val="fr-FR"/>
+              </w:rPr>
+              <w:t xml:space="preserve"> London (UCL). </w:t>
             </w:r>
           </w:p>
           <w:p>
@@ -6499,12 +8301,21 @@
                 <w:lang w:val="fr-FR"/>
               </w:rPr>
             </w:pPr>
-            <w:r>
-              <w:rPr>
-                <w:rFonts w:asciiTheme="minorHAnsi" w:hAnsiTheme="minorHAnsi" w:cstheme="minorHAnsi"/>
-                <w:lang w:val="fr-FR"/>
-              </w:rPr>
-              <w:t xml:space="preserve">Universidad Camilo José Cela (Madrid, Espagne). </w:t>
+            <w:proofErr w:type="spellStart"/>
+            <w:r>
+              <w:rPr>
+                <w:rFonts w:asciiTheme="minorHAnsi" w:hAnsiTheme="minorHAnsi" w:cstheme="minorHAnsi"/>
+                <w:lang w:val="fr-FR"/>
+              </w:rPr>
+              <w:t>Universidad</w:t>
+            </w:r>
+            <w:proofErr w:type="spellEnd"/>
+            <w:r>
+              <w:rPr>
+                <w:rFonts w:asciiTheme="minorHAnsi" w:hAnsiTheme="minorHAnsi" w:cstheme="minorHAnsi"/>
+                <w:lang w:val="fr-FR"/>
+              </w:rPr>
+              <w:t xml:space="preserve"> Camilo José Cela (Madrid, Espagne). </w:t>
             </w:r>
           </w:p>
           <w:p>
@@ -6569,7 +8380,23 @@
                 <w:rFonts w:asciiTheme="minorHAnsi" w:hAnsiTheme="minorHAnsi" w:cstheme="minorHAnsi"/>
                 <w:lang w:val="fr-FR"/>
               </w:rPr>
-              <w:t xml:space="preserve">Université Complutense de Madrid (UCM) Mention: </w:t>
+              <w:t xml:space="preserve">Université </w:t>
+            </w:r>
+            <w:proofErr w:type="spellStart"/>
+            <w:r>
+              <w:rPr>
+                <w:rFonts w:asciiTheme="minorHAnsi" w:hAnsiTheme="minorHAnsi" w:cstheme="minorHAnsi"/>
+                <w:lang w:val="fr-FR"/>
+              </w:rPr>
+              <w:t>Complutense</w:t>
+            </w:r>
+            <w:proofErr w:type="spellEnd"/>
+            <w:r>
+              <w:rPr>
+                <w:rFonts w:asciiTheme="minorHAnsi" w:hAnsiTheme="minorHAnsi" w:cstheme="minorHAnsi"/>
+                <w:lang w:val="fr-FR"/>
+              </w:rPr>
+              <w:t xml:space="preserve"> de Madrid (UCM) Mention: </w:t>
             </w:r>
             <w:r>
               <w:rPr>
@@ -6638,13 +8465,41 @@
                 <w:lang w:val="fr-FR"/>
               </w:rPr>
             </w:pPr>
+            <w:proofErr w:type="spellStart"/>
             <w:r>
               <w:rPr>
                 <w:rFonts w:asciiTheme="minorHAnsi" w:hAnsiTheme="minorHAnsi" w:cstheme="minorHAnsi"/>
                 <w:bCs/>
                 <w:lang w:val="fr-FR"/>
               </w:rPr>
-              <w:t>Vrije Universiteit - Amsterdam, Pays-Bas (9/ 2013-2/2014)</w:t>
+              <w:t>Vrije</w:t>
+            </w:r>
+            <w:proofErr w:type="spellEnd"/>
+            <w:r>
+              <w:rPr>
+                <w:rFonts w:asciiTheme="minorHAnsi" w:hAnsiTheme="minorHAnsi" w:cstheme="minorHAnsi"/>
+                <w:bCs/>
+                <w:lang w:val="fr-FR"/>
+              </w:rPr>
+              <w:t xml:space="preserve"> </w:t>
+            </w:r>
+            <w:proofErr w:type="spellStart"/>
+            <w:r>
+              <w:rPr>
+                <w:rFonts w:asciiTheme="minorHAnsi" w:hAnsiTheme="minorHAnsi" w:cstheme="minorHAnsi"/>
+                <w:bCs/>
+                <w:lang w:val="fr-FR"/>
+              </w:rPr>
+              <w:t>Universiteit</w:t>
+            </w:r>
+            <w:proofErr w:type="spellEnd"/>
+            <w:r>
+              <w:rPr>
+                <w:rFonts w:asciiTheme="minorHAnsi" w:hAnsiTheme="minorHAnsi" w:cstheme="minorHAnsi"/>
+                <w:bCs/>
+                <w:lang w:val="fr-FR"/>
+              </w:rPr>
+              <w:t xml:space="preserve"> - Amsterdam, Pays-Bas (9/ 2013-2/2014)</w:t>
             </w:r>
           </w:p>
           <w:p>
@@ -6665,7 +8520,23 @@
                 <w:rFonts w:asciiTheme="minorHAnsi" w:hAnsiTheme="minorHAnsi" w:cstheme="minorHAnsi"/>
                 <w:lang w:val="fr-FR"/>
               </w:rPr>
-              <w:t>Les cours étudiés comprennent «Neuroscience cognitive» et «Gestion et organisation».</w:t>
+              <w:t>Les cours étudiés comprennent</w:t>
+            </w:r>
+            <w:proofErr w:type="gramStart"/>
+            <w:r>
+              <w:rPr>
+                <w:rFonts w:asciiTheme="minorHAnsi" w:hAnsiTheme="minorHAnsi" w:cstheme="minorHAnsi"/>
+                <w:lang w:val="fr-FR"/>
+              </w:rPr>
+              <w:t xml:space="preserve"> «Neuroscience</w:t>
+            </w:r>
+            <w:proofErr w:type="gramEnd"/>
+            <w:r>
+              <w:rPr>
+                <w:rFonts w:asciiTheme="minorHAnsi" w:hAnsiTheme="minorHAnsi" w:cstheme="minorHAnsi"/>
+                <w:lang w:val="fr-FR"/>
+              </w:rPr>
+              <w:t xml:space="preserve"> cognitive» et «Gestion et organisation».</w:t>
             </w:r>
           </w:p>
           <w:p>
@@ -6876,7 +8747,27 @@
                 <w:bCs/>
                 <w:lang w:val="fr-FR"/>
               </w:rPr>
-              <w:t>Ingénieure d’études, Équipe Motivation Brain Behavior (Institut du Cerveau et de la Moelle Épinière)</w:t>
+              <w:t xml:space="preserve">Ingénieure d’études, Équipe Motivation Brain </w:t>
+            </w:r>
+            <w:proofErr w:type="spellStart"/>
+            <w:r>
+              <w:rPr>
+                <w:rFonts w:asciiTheme="minorHAnsi" w:hAnsiTheme="minorHAnsi" w:cstheme="minorHAnsi"/>
+                <w:b/>
+                <w:bCs/>
+                <w:lang w:val="fr-FR"/>
+              </w:rPr>
+              <w:t>Behavior</w:t>
+            </w:r>
+            <w:proofErr w:type="spellEnd"/>
+            <w:r>
+              <w:rPr>
+                <w:rFonts w:asciiTheme="minorHAnsi" w:hAnsiTheme="minorHAnsi" w:cstheme="minorHAnsi"/>
+                <w:b/>
+                <w:bCs/>
+                <w:lang w:val="fr-FR"/>
+              </w:rPr>
+              <w:t xml:space="preserve"> (Institut du Cerveau et de la Moelle Épinière)</w:t>
             </w:r>
             <w:r>
               <w:rPr>
@@ -6929,7 +8820,80 @@
                 <w:rFonts w:asciiTheme="minorHAnsi" w:hAnsiTheme="minorHAnsi" w:cstheme="minorHAnsi"/>
                 <w:lang w:val="fr-FR"/>
               </w:rPr>
-              <w:t xml:space="preserve">Sous la supervision du Dr. Jean Daunizeau(MBB lab) et du Dr. Emmanuel Mandonnet (Frontlab / Hôpital Lariboisière)           </w:t>
+              <w:t xml:space="preserve">Sous la supervision du Dr. Jean </w:t>
+            </w:r>
+            <w:proofErr w:type="spellStart"/>
+            <w:proofErr w:type="gramStart"/>
+            <w:r>
+              <w:rPr>
+                <w:rFonts w:asciiTheme="minorHAnsi" w:hAnsiTheme="minorHAnsi" w:cstheme="minorHAnsi"/>
+                <w:lang w:val="fr-FR"/>
+              </w:rPr>
+              <w:t>Daunizeau</w:t>
+            </w:r>
+            <w:proofErr w:type="spellEnd"/>
+            <w:r>
+              <w:rPr>
+                <w:rFonts w:asciiTheme="minorHAnsi" w:hAnsiTheme="minorHAnsi" w:cstheme="minorHAnsi"/>
+                <w:lang w:val="fr-FR"/>
+              </w:rPr>
+              <w:t>(</w:t>
+            </w:r>
+            <w:proofErr w:type="gramEnd"/>
+            <w:r>
+              <w:rPr>
+                <w:rFonts w:asciiTheme="minorHAnsi" w:hAnsiTheme="minorHAnsi" w:cstheme="minorHAnsi"/>
+                <w:lang w:val="fr-FR"/>
+              </w:rPr>
+              <w:t xml:space="preserve">MBB </w:t>
+            </w:r>
+            <w:proofErr w:type="spellStart"/>
+            <w:r>
+              <w:rPr>
+                <w:rFonts w:asciiTheme="minorHAnsi" w:hAnsiTheme="minorHAnsi" w:cstheme="minorHAnsi"/>
+                <w:lang w:val="fr-FR"/>
+              </w:rPr>
+              <w:t>lab</w:t>
+            </w:r>
+            <w:proofErr w:type="spellEnd"/>
+            <w:r>
+              <w:rPr>
+                <w:rFonts w:asciiTheme="minorHAnsi" w:hAnsiTheme="minorHAnsi" w:cstheme="minorHAnsi"/>
+                <w:lang w:val="fr-FR"/>
+              </w:rPr>
+              <w:t xml:space="preserve">) et du Dr. Emmanuel </w:t>
+            </w:r>
+            <w:proofErr w:type="spellStart"/>
+            <w:r>
+              <w:rPr>
+                <w:rFonts w:asciiTheme="minorHAnsi" w:hAnsiTheme="minorHAnsi" w:cstheme="minorHAnsi"/>
+                <w:lang w:val="fr-FR"/>
+              </w:rPr>
+              <w:t>Mandonnet</w:t>
+            </w:r>
+            <w:proofErr w:type="spellEnd"/>
+            <w:r>
+              <w:rPr>
+                <w:rFonts w:asciiTheme="minorHAnsi" w:hAnsiTheme="minorHAnsi" w:cstheme="minorHAnsi"/>
+                <w:lang w:val="fr-FR"/>
+              </w:rPr>
+              <w:t xml:space="preserve"> (</w:t>
+            </w:r>
+            <w:proofErr w:type="spellStart"/>
+            <w:r>
+              <w:rPr>
+                <w:rFonts w:asciiTheme="minorHAnsi" w:hAnsiTheme="minorHAnsi" w:cstheme="minorHAnsi"/>
+                <w:lang w:val="fr-FR"/>
+              </w:rPr>
+              <w:t>Frontlab</w:t>
+            </w:r>
+            <w:proofErr w:type="spellEnd"/>
+            <w:r>
+              <w:rPr>
+                <w:rFonts w:asciiTheme="minorHAnsi" w:hAnsiTheme="minorHAnsi" w:cstheme="minorHAnsi"/>
+                <w:lang w:val="fr-FR"/>
+              </w:rPr>
+              <w:t xml:space="preserve"> / Hôpital Lariboisière)           </w:t>
             </w:r>
           </w:p>
           <w:p>
@@ -7055,7 +9019,97 @@
                 <w:lang w:val="fr-FR"/>
               </w:rPr>
               <w:lastRenderedPageBreak/>
-              <w:t xml:space="preserve">Stagiaire en neuropsychologie, Centro de Referencia Estatal Atención al Daño Cerebral </w:t>
+              <w:t xml:space="preserve">Stagiaire en neuropsychologie, Centro de </w:t>
+            </w:r>
+            <w:proofErr w:type="spellStart"/>
+            <w:r>
+              <w:rPr>
+                <w:rFonts w:asciiTheme="minorHAnsi" w:hAnsiTheme="minorHAnsi" w:cstheme="minorHAnsi"/>
+                <w:b/>
+                <w:lang w:val="fr-FR"/>
+              </w:rPr>
+              <w:t>Referencia</w:t>
+            </w:r>
+            <w:proofErr w:type="spellEnd"/>
+            <w:r>
+              <w:rPr>
+                <w:rFonts w:asciiTheme="minorHAnsi" w:hAnsiTheme="minorHAnsi" w:cstheme="minorHAnsi"/>
+                <w:b/>
+                <w:lang w:val="fr-FR"/>
+              </w:rPr>
+              <w:t xml:space="preserve"> </w:t>
+            </w:r>
+            <w:proofErr w:type="spellStart"/>
+            <w:r>
+              <w:rPr>
+                <w:rFonts w:asciiTheme="minorHAnsi" w:hAnsiTheme="minorHAnsi" w:cstheme="minorHAnsi"/>
+                <w:b/>
+                <w:lang w:val="fr-FR"/>
+              </w:rPr>
+              <w:t>Estatal</w:t>
+            </w:r>
+            <w:proofErr w:type="spellEnd"/>
+            <w:r>
+              <w:rPr>
+                <w:rFonts w:asciiTheme="minorHAnsi" w:hAnsiTheme="minorHAnsi" w:cstheme="minorHAnsi"/>
+                <w:b/>
+                <w:lang w:val="fr-FR"/>
+              </w:rPr>
+              <w:t xml:space="preserve"> </w:t>
+            </w:r>
+            <w:proofErr w:type="spellStart"/>
+            <w:r>
+              <w:rPr>
+                <w:rFonts w:asciiTheme="minorHAnsi" w:hAnsiTheme="minorHAnsi" w:cstheme="minorHAnsi"/>
+                <w:b/>
+                <w:lang w:val="fr-FR"/>
+              </w:rPr>
+              <w:t>Atención</w:t>
+            </w:r>
+            <w:proofErr w:type="spellEnd"/>
+            <w:r>
+              <w:rPr>
+                <w:rFonts w:asciiTheme="minorHAnsi" w:hAnsiTheme="minorHAnsi" w:cstheme="minorHAnsi"/>
+                <w:b/>
+                <w:lang w:val="fr-FR"/>
+              </w:rPr>
+              <w:t xml:space="preserve"> al </w:t>
+            </w:r>
+            <w:proofErr w:type="spellStart"/>
+            <w:r>
+              <w:rPr>
+                <w:rFonts w:asciiTheme="minorHAnsi" w:hAnsiTheme="minorHAnsi" w:cstheme="minorHAnsi"/>
+                <w:b/>
+                <w:lang w:val="fr-FR"/>
+              </w:rPr>
+              <w:t>Daño</w:t>
+            </w:r>
+            <w:proofErr w:type="spellEnd"/>
+            <w:r>
+              <w:rPr>
+                <w:rFonts w:asciiTheme="minorHAnsi" w:hAnsiTheme="minorHAnsi" w:cstheme="minorHAnsi"/>
+                <w:b/>
+                <w:lang w:val="fr-FR"/>
+              </w:rPr>
+              <w:t xml:space="preserve"> </w:t>
+            </w:r>
+            <w:proofErr w:type="spellStart"/>
+            <w:r>
+              <w:rPr>
+                <w:rFonts w:asciiTheme="minorHAnsi" w:hAnsiTheme="minorHAnsi" w:cstheme="minorHAnsi"/>
+                <w:b/>
+                <w:lang w:val="fr-FR"/>
+              </w:rPr>
+              <w:t>Cerebral</w:t>
+            </w:r>
+            <w:proofErr w:type="spellEnd"/>
+            <w:r>
+              <w:rPr>
+                <w:rFonts w:asciiTheme="minorHAnsi" w:hAnsiTheme="minorHAnsi" w:cstheme="minorHAnsi"/>
+                <w:b/>
+                <w:lang w:val="fr-FR"/>
+              </w:rPr>
+              <w:t xml:space="preserve"> </w:t>
             </w:r>
             <w:r>
               <w:rPr>
@@ -7585,14 +9639,34 @@
                 <w:bCs/>
                 <w:lang w:val="fr-FR"/>
               </w:rPr>
-              <w:t xml:space="preserve"> Postdoc </w:t>
-            </w:r>
-            <w:r>
-              <w:rPr>
-                <w:rFonts w:asciiTheme="minorHAnsi" w:hAnsiTheme="minorHAnsi" w:cstheme="minorHAnsi"/>
+              <w:t xml:space="preserve"> </w:t>
+            </w:r>
+            <w:proofErr w:type="spellStart"/>
+            <w:r>
+              <w:rPr>
+                <w:rFonts w:asciiTheme="minorHAnsi" w:hAnsiTheme="minorHAnsi" w:cstheme="minorHAnsi"/>
+                <w:b/>
                 <w:bCs/>
                 <w:lang w:val="fr-FR"/>
               </w:rPr>
+              <w:t>Postdoc</w:t>
+            </w:r>
+            <w:proofErr w:type="spellEnd"/>
+            <w:r>
+              <w:rPr>
+                <w:rFonts w:asciiTheme="minorHAnsi" w:hAnsiTheme="minorHAnsi" w:cstheme="minorHAnsi"/>
+                <w:b/>
+                <w:bCs/>
+                <w:lang w:val="fr-FR"/>
+              </w:rPr>
+              <w:t xml:space="preserve"> </w:t>
+            </w:r>
+            <w:r>
+              <w:rPr>
+                <w:rFonts w:asciiTheme="minorHAnsi" w:hAnsiTheme="minorHAnsi" w:cstheme="minorHAnsi"/>
+                <w:bCs/>
+                <w:lang w:val="fr-FR"/>
+              </w:rPr>
               <w:t xml:space="preserve">avancé </w:t>
             </w:r>
             <w:r>
@@ -7633,7 +9707,25 @@
                 <w:bCs/>
                 <w:lang w:val="fr-FR"/>
               </w:rPr>
-              <w:t>: 9 masters, 1 doctorant (2018) en co-supervision</w:t>
+              <w:t xml:space="preserve">: 9 masters, 1 doctorant (2018) en </w:t>
+            </w:r>
+            <w:proofErr w:type="spellStart"/>
+            <w:r>
+              <w:rPr>
+                <w:rFonts w:asciiTheme="minorHAnsi" w:hAnsiTheme="minorHAnsi" w:cstheme="minorHAnsi"/>
+                <w:bCs/>
+                <w:lang w:val="fr-FR"/>
+              </w:rPr>
+              <w:t>co</w:t>
+            </w:r>
+            <w:proofErr w:type="spellEnd"/>
+            <w:r>
+              <w:rPr>
+                <w:rFonts w:asciiTheme="minorHAnsi" w:hAnsiTheme="minorHAnsi" w:cstheme="minorHAnsi"/>
+                <w:bCs/>
+                <w:lang w:val="fr-FR"/>
+              </w:rPr>
+              <w:t>-supervision</w:t>
             </w:r>
           </w:p>
           <w:p>
@@ -7690,6 +9782,7 @@
               </w:rPr>
               <w:t xml:space="preserve"> </w:t>
             </w:r>
+            <w:proofErr w:type="spellStart"/>
             <w:r>
               <w:rPr>
                 <w:rFonts w:asciiTheme="minorHAnsi" w:hAnsiTheme="minorHAnsi" w:cstheme="minorHAnsi"/>
@@ -7699,6 +9792,7 @@
               </w:rPr>
               <w:t>Postdoc</w:t>
             </w:r>
+            <w:proofErr w:type="spellEnd"/>
             <w:r>
               <w:rPr>
                 <w:rFonts w:asciiTheme="minorHAnsi" w:hAnsiTheme="minorHAnsi" w:cstheme="minorHAnsi"/>
@@ -7752,7 +9846,25 @@
                 <w:bCs/>
                 <w:lang w:val="fr-FR"/>
               </w:rPr>
-              <w:t xml:space="preserve">May 2006 - Dec 2008 • </w:t>
+              <w:t xml:space="preserve">May 2006 - </w:t>
+            </w:r>
+            <w:proofErr w:type="spellStart"/>
+            <w:r>
+              <w:rPr>
+                <w:rFonts w:asciiTheme="minorHAnsi" w:hAnsiTheme="minorHAnsi" w:cstheme="minorHAnsi"/>
+                <w:bCs/>
+                <w:lang w:val="fr-FR"/>
+              </w:rPr>
+              <w:t>Dec</w:t>
+            </w:r>
+            <w:proofErr w:type="spellEnd"/>
+            <w:r>
+              <w:rPr>
+                <w:rFonts w:asciiTheme="minorHAnsi" w:hAnsiTheme="minorHAnsi" w:cstheme="minorHAnsi"/>
+                <w:bCs/>
+                <w:lang w:val="fr-FR"/>
+              </w:rPr>
+              <w:t xml:space="preserve"> 2008 • </w:t>
             </w:r>
             <w:r>
               <w:rPr>
@@ -7769,23 +9881,50 @@
                 <w:bCs/>
                 <w:lang w:val="fr-FR"/>
               </w:rPr>
-              <w:t xml:space="preserve">au Centre Interfacultaire de </w:t>
-            </w:r>
+              <w:t xml:space="preserve">au Centre </w:t>
+            </w:r>
+            <w:proofErr w:type="spellStart"/>
             <w:r>
               <w:rPr>
                 <w:rFonts w:asciiTheme="minorHAnsi" w:hAnsiTheme="minorHAnsi" w:cstheme="minorHAnsi"/>
                 <w:bCs/>
                 <w:lang w:val="fr-FR"/>
               </w:rPr>
+              <w:t>Interfacultaire</w:t>
+            </w:r>
+            <w:proofErr w:type="spellEnd"/>
+            <w:r>
+              <w:rPr>
+                <w:rFonts w:asciiTheme="minorHAnsi" w:hAnsiTheme="minorHAnsi" w:cstheme="minorHAnsi"/>
+                <w:bCs/>
+                <w:lang w:val="fr-FR"/>
+              </w:rPr>
+              <w:t xml:space="preserve"> de </w:t>
+            </w:r>
+            <w:r>
+              <w:rPr>
+                <w:rFonts w:asciiTheme="minorHAnsi" w:hAnsiTheme="minorHAnsi" w:cstheme="minorHAnsi"/>
+                <w:bCs/>
+                <w:lang w:val="fr-FR"/>
+              </w:rPr>
               <w:lastRenderedPageBreak/>
-              <w:t xml:space="preserve">Sciences Affectives (CISA, Genève) </w:t>
-            </w:r>
+              <w:t xml:space="preserve">Sciences Affectives (CISA, </w:t>
+            </w:r>
+            <w:proofErr w:type="gramStart"/>
             <w:r>
               <w:rPr>
                 <w:rFonts w:asciiTheme="minorHAnsi" w:hAnsiTheme="minorHAnsi" w:cstheme="minorHAnsi"/>
                 <w:bCs/>
                 <w:lang w:val="fr-FR"/>
               </w:rPr>
+              <w:t xml:space="preserve">Genève) </w:t>
+            </w:r>
+            <w:r>
+              <w:rPr>
+                <w:rFonts w:asciiTheme="minorHAnsi" w:hAnsiTheme="minorHAnsi" w:cstheme="minorHAnsi"/>
+                <w:bCs/>
+                <w:lang w:val="fr-FR"/>
+              </w:rPr>
               <w:t xml:space="preserve"> </w:t>
             </w:r>
             <w:r>
@@ -7794,7 +9933,70 @@
                 <w:bCs/>
                 <w:lang w:val="fr-FR"/>
               </w:rPr>
-              <w:t>&amp;au Labnic (Neurology &amp; Imaging of Cognition Laboratory), Université de Genève</w:t>
+              <w:t>&amp;</w:t>
+            </w:r>
+            <w:proofErr w:type="gramEnd"/>
+            <w:r>
+              <w:rPr>
+                <w:rFonts w:asciiTheme="minorHAnsi" w:hAnsiTheme="minorHAnsi" w:cstheme="minorHAnsi"/>
+                <w:bCs/>
+                <w:lang w:val="fr-FR"/>
+              </w:rPr>
+              <w:t xml:space="preserve">au </w:t>
+            </w:r>
+            <w:proofErr w:type="spellStart"/>
+            <w:r>
+              <w:rPr>
+                <w:rFonts w:asciiTheme="minorHAnsi" w:hAnsiTheme="minorHAnsi" w:cstheme="minorHAnsi"/>
+                <w:bCs/>
+                <w:lang w:val="fr-FR"/>
+              </w:rPr>
+              <w:t>Labnic</w:t>
+            </w:r>
+            <w:proofErr w:type="spellEnd"/>
+            <w:r>
+              <w:rPr>
+                <w:rFonts w:asciiTheme="minorHAnsi" w:hAnsiTheme="minorHAnsi" w:cstheme="minorHAnsi"/>
+                <w:bCs/>
+                <w:lang w:val="fr-FR"/>
+              </w:rPr>
+              <w:t xml:space="preserve"> (</w:t>
+            </w:r>
+            <w:proofErr w:type="spellStart"/>
+            <w:r>
+              <w:rPr>
+                <w:rFonts w:asciiTheme="minorHAnsi" w:hAnsiTheme="minorHAnsi" w:cstheme="minorHAnsi"/>
+                <w:bCs/>
+                <w:lang w:val="fr-FR"/>
+              </w:rPr>
+              <w:t>Neurology</w:t>
+            </w:r>
+            <w:proofErr w:type="spellEnd"/>
+            <w:r>
+              <w:rPr>
+                <w:rFonts w:asciiTheme="minorHAnsi" w:hAnsiTheme="minorHAnsi" w:cstheme="minorHAnsi"/>
+                <w:bCs/>
+                <w:lang w:val="fr-FR"/>
+              </w:rPr>
+              <w:t xml:space="preserve"> &amp; Imaging of Cognition </w:t>
+            </w:r>
+            <w:proofErr w:type="spellStart"/>
+            <w:r>
+              <w:rPr>
+                <w:rFonts w:asciiTheme="minorHAnsi" w:hAnsiTheme="minorHAnsi" w:cstheme="minorHAnsi"/>
+                <w:bCs/>
+                <w:lang w:val="fr-FR"/>
+              </w:rPr>
+              <w:t>Laboratory</w:t>
+            </w:r>
+            <w:proofErr w:type="spellEnd"/>
+            <w:r>
+              <w:rPr>
+                <w:rFonts w:asciiTheme="minorHAnsi" w:hAnsiTheme="minorHAnsi" w:cstheme="minorHAnsi"/>
+                <w:bCs/>
+                <w:lang w:val="fr-FR"/>
+              </w:rPr>
+              <w:t>), Université de Genève</w:t>
             </w:r>
           </w:p>
           <w:p>
@@ -7851,7 +10053,23 @@
                 <w:rFonts w:asciiTheme="minorHAnsi" w:hAnsiTheme="minorHAnsi" w:cstheme="minorHAnsi"/>
                 <w:lang w:val="fr-FR"/>
               </w:rPr>
-              <w:t xml:space="preserve">Sept 2002 - Nov 2006 • </w:t>
+              <w:t xml:space="preserve">Sept 2002 - </w:t>
+            </w:r>
+            <w:proofErr w:type="spellStart"/>
+            <w:r>
+              <w:rPr>
+                <w:rFonts w:asciiTheme="minorHAnsi" w:hAnsiTheme="minorHAnsi" w:cstheme="minorHAnsi"/>
+                <w:lang w:val="fr-FR"/>
+              </w:rPr>
+              <w:t>Nov</w:t>
+            </w:r>
+            <w:proofErr w:type="spellEnd"/>
+            <w:r>
+              <w:rPr>
+                <w:rFonts w:asciiTheme="minorHAnsi" w:hAnsiTheme="minorHAnsi" w:cstheme="minorHAnsi"/>
+                <w:lang w:val="fr-FR"/>
+              </w:rPr>
+              <w:t xml:space="preserve"> 2006 • </w:t>
             </w:r>
             <w:r>
               <w:rPr>
@@ -7895,8 +10113,18 @@
                 <w:b/>
                 <w:lang w:val="fr-FR"/>
               </w:rPr>
-              <w:t>DEA (master) de Sciences Cogntives</w:t>
-            </w:r>
+              <w:t xml:space="preserve">DEA (master) de Sciences </w:t>
+            </w:r>
+            <w:proofErr w:type="spellStart"/>
+            <w:r>
+              <w:rPr>
+                <w:rFonts w:asciiTheme="minorHAnsi" w:hAnsiTheme="minorHAnsi" w:cstheme="minorHAnsi"/>
+                <w:b/>
+                <w:lang w:val="fr-FR"/>
+              </w:rPr>
+              <w:t>Cogntives</w:t>
+            </w:r>
+            <w:proofErr w:type="spellEnd"/>
             <w:r>
               <w:rPr>
                 <w:rFonts w:asciiTheme="minorHAnsi" w:hAnsiTheme="minorHAnsi" w:cstheme="minorHAnsi"/>
@@ -7938,7 +10166,23 @@
                 <w:rFonts w:asciiTheme="minorHAnsi" w:hAnsiTheme="minorHAnsi" w:cstheme="minorHAnsi"/>
                 <w:lang w:val="fr-FR"/>
               </w:rPr>
-              <w:t xml:space="preserve"> (ENSTA, ParisTech)</w:t>
+              <w:t xml:space="preserve"> (ENSTA, </w:t>
+            </w:r>
+            <w:proofErr w:type="spellStart"/>
+            <w:r>
+              <w:rPr>
+                <w:rFonts w:asciiTheme="minorHAnsi" w:hAnsiTheme="minorHAnsi" w:cstheme="minorHAnsi"/>
+                <w:lang w:val="fr-FR"/>
+              </w:rPr>
+              <w:t>ParisTech</w:t>
+            </w:r>
+            <w:proofErr w:type="spellEnd"/>
+            <w:r>
+              <w:rPr>
+                <w:rFonts w:asciiTheme="minorHAnsi" w:hAnsiTheme="minorHAnsi" w:cstheme="minorHAnsi"/>
+                <w:lang w:val="fr-FR"/>
+              </w:rPr>
+              <w:t>)</w:t>
             </w:r>
           </w:p>
           <w:p>
@@ -11510,7 +13754,7 @@
 </file>
 
 <file path=customXml/itemProps1.xml><?xml version="1.0" encoding="utf-8"?>
-<ds:datastoreItem xmlns:ds="http://schemas.openxmlformats.org/officeDocument/2006/customXml" ds:itemID="{8BDB17B5-20D6-489B-8CCE-B7015EA559B9}">
+<ds:datastoreItem xmlns:ds="http://schemas.openxmlformats.org/officeDocument/2006/customXml" ds:itemID="{1C427559-BEED-4BD1-867E-490649E51065}">
   <ds:schemaRefs>
     <ds:schemaRef ds:uri="http://schemas.openxmlformats.org/officeDocument/2006/bibliography"/>
   </ds:schemaRefs>

</xml_diff>